<commit_message>
intro, jdk, jre, jvm
</commit_message>
<xml_diff>
--- a/NOTES/Note.docx
+++ b/NOTES/Note.docx
@@ -1,8 +1,716 @@
 
 <file path=word/document.xml><?xml version="1.0" encoding="utf-8"?>
-<w:document xmlns:wpc="http://schemas.microsoft.com/office/word/2010/wordprocessingCanvas" xmlns:cx="http://schemas.microsoft.com/office/drawing/2014/chartex" xmlns:cx1="http://schemas.microsoft.com/office/drawing/2015/9/8/chartex" xmlns:cx2="http://schemas.microsoft.com/office/drawing/2015/10/21/chartex" xmlns:cx3="http://schemas.microsoft.com/office/drawing/2016/5/9/chartex" xmlns:cx4="http://schemas.microsoft.com/office/drawing/2016/5/10/chartex" xmlns:cx5="http://schemas.microsoft.com/office/drawing/2016/5/11/chartex" xmlns:cx6="http://schemas.microsoft.com/office/drawing/2016/5/12/chartex" xmlns:cx7="http://schemas.microsoft.com/office/drawing/2016/5/13/chartex" xmlns:cx8="http://schemas.microsoft.com/office/drawing/2016/5/14/chartex" xmlns:mc="http://schemas.openxmlformats.org/markup-compatibility/2006" xmlns:aink="http://schemas.microsoft.com/office/drawing/2016/ink" xmlns:am3d="http://schemas.microsoft.com/office/drawing/2017/model3d" xmlns:o="urn:schemas-microsoft-com:office:office" xmlns:oel="http://schemas.microsoft.com/office/2019/extlst" xmlns:r="http://schemas.openxmlformats.org/officeDocument/2006/relationships" xmlns:m="http://schemas.openxmlformats.org/officeDocument/2006/math" xmlns:v="urn:schemas-microsoft-com:vml" xmlns:wp14="http://schemas.microsoft.com/office/word/2010/wordprocessingDrawing" xmlns:wp="http://schemas.openxmlformats.org/drawingml/2006/wordprocessingDrawing" xmlns:w10="urn:schemas-microsoft-com:office:word" xmlns:w="http://schemas.openxmlformats.org/wordprocessingml/2006/main" xmlns:w14="http://schemas.microsoft.com/office/word/2010/wordml" xmlns:w15="http://schemas.microsoft.com/office/word/2012/wordml" xmlns:w16cex="http://schemas.microsoft.com/office/word/2018/wordml/cex" xmlns:w16cid="http://schemas.microsoft.com/office/word/2016/wordml/cid" xmlns:w16="http://schemas.microsoft.com/office/word/2018/wordml" xmlns:w16du="http://schemas.microsoft.com/office/word/2023/wordml/word16du" xmlns:w16sdtdh="http://schemas.microsoft.com/office/word/2020/wordml/sdtdatahash" xmlns:w16se="http://schemas.microsoft.com/office/word/2015/wordml/symex" xmlns:wpg="http://schemas.microsoft.com/office/word/2010/wordprocessingGroup" xmlns:wpi="http://schemas.microsoft.com/office/word/2010/wordprocessingInk" xmlns:wne="http://schemas.microsoft.com/office/word/2006/wordml" xmlns:wps="http://schemas.microsoft.com/office/word/2010/wordprocessingShape" mc:Ignorable="w14 w15 w16se w16cid w16 w16cex w16sdtdh w16du wp14">
+<w:document xmlns:wpc="http://schemas.microsoft.com/office/word/2010/wordprocessingCanvas" xmlns:cx="http://schemas.microsoft.com/office/drawing/2014/chartex" xmlns:cx1="http://schemas.microsoft.com/office/drawing/2015/9/8/chartex" xmlns:cx2="http://schemas.microsoft.com/office/drawing/2015/10/21/chartex" xmlns:cx3="http://schemas.microsoft.com/office/drawing/2016/5/9/chartex" xmlns:cx4="http://schemas.microsoft.com/office/drawing/2016/5/10/chartex" xmlns:cx5="http://schemas.microsoft.com/office/drawing/2016/5/11/chartex" xmlns:cx6="http://schemas.microsoft.com/office/drawing/2016/5/12/chartex" xmlns:cx7="http://schemas.microsoft.com/office/drawing/2016/5/13/chartex" xmlns:cx8="http://schemas.microsoft.com/office/drawing/2016/5/14/chartex" xmlns:mc="http://schemas.openxmlformats.org/markup-compatibility/2006" xmlns:aink="http://schemas.microsoft.com/office/drawing/2016/ink" xmlns:am3d="http://schemas.microsoft.com/office/drawing/2017/model3d" xmlns:o="urn:schemas-microsoft-com:office:office" xmlns:oel="http://schemas.microsoft.com/office/2019/extlst" xmlns:r="http://schemas.openxmlformats.org/officeDocument/2006/relationships" xmlns:m="http://schemas.openxmlformats.org/officeDocument/2006/math" xmlns:v="urn:schemas-microsoft-com:vml" xmlns:wp14="http://schemas.microsoft.com/office/word/2010/wordprocessingDrawing" xmlns:wp="http://schemas.openxmlformats.org/drawingml/2006/wordprocessingDrawing" xmlns:w10="urn:schemas-microsoft-com:office:word" xmlns:w="http://schemas.openxmlformats.org/wordprocessingml/2006/main" xmlns:w14="http://schemas.microsoft.com/office/word/2010/wordml" xmlns:w15="http://schemas.microsoft.com/office/word/2012/wordml" xmlns:w16cex="http://schemas.microsoft.com/office/word/2018/wordml/cex" xmlns:w16cid="http://schemas.microsoft.com/office/word/2016/wordml/cid" xmlns:w16="http://schemas.microsoft.com/office/word/2018/wordml" xmlns:w16sdtdh="http://schemas.microsoft.com/office/word/2020/wordml/sdtdatahash" xmlns:w16se="http://schemas.microsoft.com/office/word/2015/wordml/symex" xmlns:wpg="http://schemas.microsoft.com/office/word/2010/wordprocessingGroup" xmlns:wpi="http://schemas.microsoft.com/office/word/2010/wordprocessingInk" xmlns:wne="http://schemas.microsoft.com/office/word/2006/wordml" xmlns:wps="http://schemas.microsoft.com/office/word/2010/wordprocessingShape" mc:Ignorable="w14 w15 w16se w16cid w16 w16cex w16sdtdh wp14">
   <w:body>
-    <w:p/>
+    <w:p>
+      <w:pPr>
+        <w:pStyle w:val="Heading1"/>
+        <w:spacing w:before="0" w:after="0"/>
+      </w:pPr>
+      <w:r>
+        <w:t>Introduction to Java</w:t>
+      </w:r>
+    </w:p>
+    <w:p>
+      <w:pPr>
+        <w:spacing w:after="0"/>
+      </w:pPr>
+      <w:r>
+        <w:t>Java is a high-level, object-oriented programming language developed by James Gosling at Sun Microsystems (now owned by Oracle) and released in 1995. It follows the Write Once, Run Anywhere (WORA) principle, meaning Java programs can run on any system that has a Java Virtual Machine (JVM).</w:t>
+      </w:r>
+    </w:p>
+    <w:p>
+      <w:pPr>
+        <w:spacing w:after="0"/>
+        <w:rPr>
+          <w:b/>
+          <w:bCs/>
+        </w:rPr>
+      </w:pPr>
+      <w:r>
+        <w:rPr>
+          <w:b/>
+          <w:bCs/>
+        </w:rPr>
+        <w:t>Features of Java</w:t>
+      </w:r>
+    </w:p>
+    <w:p>
+      <w:pPr>
+        <w:numPr>
+          <w:ilvl w:val="0"/>
+          <w:numId w:val="1"/>
+        </w:numPr>
+        <w:spacing w:after="0"/>
+      </w:pPr>
+      <w:r>
+        <w:rPr>
+          <w:b/>
+          <w:bCs/>
+        </w:rPr>
+        <w:t>Platform-Independent</w:t>
+      </w:r>
+      <w:r>
+        <w:t>: Java programs run on any OS with a compatible JVM.</w:t>
+      </w:r>
+    </w:p>
+    <w:p>
+      <w:pPr>
+        <w:numPr>
+          <w:ilvl w:val="0"/>
+          <w:numId w:val="1"/>
+        </w:numPr>
+        <w:spacing w:after="0"/>
+      </w:pPr>
+      <w:r>
+        <w:rPr>
+          <w:b/>
+          <w:bCs/>
+        </w:rPr>
+        <w:t>Object-Oriented</w:t>
+      </w:r>
+      <w:r>
+        <w:t>: Supports principles like encapsulation, inheritance, and polymorphism.</w:t>
+      </w:r>
+    </w:p>
+    <w:p>
+      <w:pPr>
+        <w:numPr>
+          <w:ilvl w:val="0"/>
+          <w:numId w:val="1"/>
+        </w:numPr>
+        <w:spacing w:after="0"/>
+      </w:pPr>
+      <w:r>
+        <w:rPr>
+          <w:b/>
+          <w:bCs/>
+        </w:rPr>
+        <w:t>Robust and Secure</w:t>
+      </w:r>
+      <w:r>
+        <w:t>: Includes strong memory management, exception handling, and security features.</w:t>
+      </w:r>
+    </w:p>
+    <w:p>
+      <w:pPr>
+        <w:numPr>
+          <w:ilvl w:val="0"/>
+          <w:numId w:val="1"/>
+        </w:numPr>
+        <w:spacing w:after="0"/>
+      </w:pPr>
+      <w:r>
+        <w:rPr>
+          <w:b/>
+          <w:bCs/>
+        </w:rPr>
+        <w:t>Multithreading</w:t>
+      </w:r>
+      <w:r>
+        <w:t>: Supports concurrent execution of multiple threads.</w:t>
+      </w:r>
+    </w:p>
+    <w:p>
+      <w:pPr>
+        <w:numPr>
+          <w:ilvl w:val="0"/>
+          <w:numId w:val="1"/>
+        </w:numPr>
+        <w:spacing w:after="0"/>
+      </w:pPr>
+      <w:r>
+        <w:rPr>
+          <w:b/>
+          <w:bCs/>
+        </w:rPr>
+        <w:t>High Performance</w:t>
+      </w:r>
+      <w:r>
+        <w:t>: Uses Just-In-Time (JIT) compilation to improve speed.</w:t>
+      </w:r>
+    </w:p>
+    <w:p>
+      <w:pPr>
+        <w:spacing w:after="0"/>
+      </w:pPr>
+      <w:r>
+        <w:pict w14:anchorId="2915B563">
+          <v:rect id="_x0000_i1050" style="width:0;height:1.5pt" o:hralign="center" o:hrstd="t" o:hr="t" fillcolor="#a0a0a0" stroked="f"/>
+        </w:pict>
+      </w:r>
+    </w:p>
+    <w:p>
+      <w:pPr>
+        <w:pStyle w:val="Heading2"/>
+        <w:spacing w:before="0" w:after="0"/>
+      </w:pPr>
+      <w:r>
+        <w:t>JDK, JRE, and JVM</w:t>
+      </w:r>
+    </w:p>
+    <w:p>
+      <w:pPr>
+        <w:spacing w:after="0"/>
+      </w:pPr>
+      <w:r>
+        <w:t>Java consists of three main components:</w:t>
+      </w:r>
+    </w:p>
+    <w:p>
+      <w:pPr>
+        <w:pStyle w:val="Heading3"/>
+        <w:spacing w:before="0" w:after="0"/>
+      </w:pPr>
+      <w:r>
+        <w:t>1. Java Virtual Machine (JVM)</w:t>
+      </w:r>
+    </w:p>
+    <w:p>
+      <w:pPr>
+        <w:spacing w:after="0"/>
+      </w:pPr>
+      <w:r>
+        <w:t xml:space="preserve">JVM is an abstract machine that provides a runtime environment for Java applications. It converts </w:t>
+      </w:r>
+      <w:r>
+        <w:rPr>
+          <w:b/>
+          <w:bCs/>
+        </w:rPr>
+        <w:t>bytecode</w:t>
+      </w:r>
+      <w:r>
+        <w:t xml:space="preserve"> into machine-specific code. The key tasks of JVM include:</w:t>
+      </w:r>
+    </w:p>
+    <w:p>
+      <w:pPr>
+        <w:numPr>
+          <w:ilvl w:val="0"/>
+          <w:numId w:val="2"/>
+        </w:numPr>
+        <w:spacing w:after="0"/>
+      </w:pPr>
+      <w:r>
+        <w:rPr>
+          <w:b/>
+          <w:bCs/>
+        </w:rPr>
+        <w:t>Loading</w:t>
+      </w:r>
+      <w:r>
+        <w:t xml:space="preserve"> the bytecode</w:t>
+      </w:r>
+    </w:p>
+    <w:p>
+      <w:pPr>
+        <w:numPr>
+          <w:ilvl w:val="0"/>
+          <w:numId w:val="2"/>
+        </w:numPr>
+        <w:spacing w:after="0"/>
+      </w:pPr>
+      <w:r>
+        <w:rPr>
+          <w:b/>
+          <w:bCs/>
+        </w:rPr>
+        <w:t>Verifying</w:t>
+      </w:r>
+      <w:r>
+        <w:t xml:space="preserve"> and </w:t>
+      </w:r>
+      <w:r>
+        <w:rPr>
+          <w:b/>
+          <w:bCs/>
+        </w:rPr>
+        <w:t>executing</w:t>
+      </w:r>
+      <w:r>
+        <w:t xml:space="preserve"> the code</w:t>
+      </w:r>
+    </w:p>
+    <w:p>
+      <w:pPr>
+        <w:numPr>
+          <w:ilvl w:val="0"/>
+          <w:numId w:val="2"/>
+        </w:numPr>
+        <w:spacing w:after="0"/>
+      </w:pPr>
+      <w:r>
+        <w:rPr>
+          <w:b/>
+          <w:bCs/>
+        </w:rPr>
+        <w:t>Memory management (Garbage Collection)</w:t>
+      </w:r>
+    </w:p>
+    <w:p>
+      <w:pPr>
+        <w:pStyle w:val="Heading3"/>
+        <w:spacing w:before="0" w:after="0"/>
+      </w:pPr>
+      <w:r>
+        <w:t>2. Java Runtime Environment (JRE)</w:t>
+      </w:r>
+    </w:p>
+    <w:p>
+      <w:pPr>
+        <w:spacing w:after="0"/>
+      </w:pPr>
+      <w:r>
+        <w:t xml:space="preserve">JRE is a part of the </w:t>
+      </w:r>
+      <w:r>
+        <w:rPr>
+          <w:b/>
+          <w:bCs/>
+        </w:rPr>
+        <w:t>JDK</w:t>
+      </w:r>
+      <w:r>
+        <w:t xml:space="preserve"> and includes:</w:t>
+      </w:r>
+    </w:p>
+    <w:p>
+      <w:pPr>
+        <w:numPr>
+          <w:ilvl w:val="0"/>
+          <w:numId w:val="3"/>
+        </w:numPr>
+        <w:spacing w:after="0"/>
+      </w:pPr>
+      <w:r>
+        <w:rPr>
+          <w:b/>
+          <w:bCs/>
+        </w:rPr>
+        <w:t>JVM</w:t>
+      </w:r>
+    </w:p>
+    <w:p>
+      <w:pPr>
+        <w:numPr>
+          <w:ilvl w:val="0"/>
+          <w:numId w:val="3"/>
+        </w:numPr>
+        <w:spacing w:after="0"/>
+      </w:pPr>
+      <w:r>
+        <w:rPr>
+          <w:b/>
+          <w:bCs/>
+        </w:rPr>
+        <w:t>Core libraries</w:t>
+      </w:r>
+    </w:p>
+    <w:p>
+      <w:pPr>
+        <w:numPr>
+          <w:ilvl w:val="0"/>
+          <w:numId w:val="3"/>
+        </w:numPr>
+        <w:spacing w:after="0"/>
+      </w:pPr>
+      <w:r>
+        <w:rPr>
+          <w:b/>
+          <w:bCs/>
+        </w:rPr>
+        <w:t>Other supporting files</w:t>
+      </w:r>
+      <w:r>
+        <w:t xml:space="preserve"> to run Java applications.</w:t>
+      </w:r>
+    </w:p>
+    <w:p>
+      <w:pPr>
+        <w:spacing w:after="0"/>
+      </w:pPr>
+      <w:r>
+        <w:t xml:space="preserve">JRE </w:t>
+      </w:r>
+      <w:r>
+        <w:rPr>
+          <w:b/>
+          <w:bCs/>
+        </w:rPr>
+        <w:t>does not</w:t>
+      </w:r>
+      <w:r>
+        <w:t xml:space="preserve"> include development tools like the compiler.</w:t>
+      </w:r>
+    </w:p>
+    <w:p>
+      <w:pPr>
+        <w:pStyle w:val="Heading3"/>
+        <w:spacing w:before="0" w:after="0"/>
+      </w:pPr>
+      <w:r>
+        <w:t>3. Java Development Kit (JDK)</w:t>
+      </w:r>
+    </w:p>
+    <w:p>
+      <w:pPr>
+        <w:spacing w:after="0"/>
+      </w:pPr>
+      <w:r>
+        <w:t>JDK is a complete software development package that includes:</w:t>
+      </w:r>
+    </w:p>
+    <w:p>
+      <w:pPr>
+        <w:numPr>
+          <w:ilvl w:val="0"/>
+          <w:numId w:val="4"/>
+        </w:numPr>
+        <w:spacing w:after="0"/>
+      </w:pPr>
+      <w:r>
+        <w:rPr>
+          <w:b/>
+          <w:bCs/>
+        </w:rPr>
+        <w:t>JRE (JVM + Libraries)</w:t>
+      </w:r>
+    </w:p>
+    <w:p>
+      <w:pPr>
+        <w:numPr>
+          <w:ilvl w:val="0"/>
+          <w:numId w:val="4"/>
+        </w:numPr>
+        <w:spacing w:after="0"/>
+      </w:pPr>
+      <w:r>
+        <w:rPr>
+          <w:b/>
+          <w:bCs/>
+        </w:rPr>
+        <w:t>Java Compiler (</w:t>
+      </w:r>
+      <w:proofErr w:type="spellStart"/>
+      <w:r>
+        <w:rPr>
+          <w:b/>
+          <w:bCs/>
+        </w:rPr>
+        <w:t>javac</w:t>
+      </w:r>
+      <w:proofErr w:type="spellEnd"/>
+      <w:r>
+        <w:rPr>
+          <w:b/>
+          <w:bCs/>
+        </w:rPr>
+        <w:t>)</w:t>
+      </w:r>
+    </w:p>
+    <w:p>
+      <w:pPr>
+        <w:numPr>
+          <w:ilvl w:val="0"/>
+          <w:numId w:val="4"/>
+        </w:numPr>
+        <w:spacing w:after="0"/>
+      </w:pPr>
+      <w:r>
+        <w:rPr>
+          <w:b/>
+          <w:bCs/>
+        </w:rPr>
+        <w:t>Debugger and other development tools</w:t>
+      </w:r>
+    </w:p>
+    <w:p>
+      <w:pPr>
+        <w:spacing w:after="0"/>
+      </w:pPr>
+      <w:r>
+        <w:rPr>
+          <w:b/>
+          <w:bCs/>
+        </w:rPr>
+        <w:t>JDK = JRE + Development Tools</w:t>
+      </w:r>
+    </w:p>
+    <w:p>
+      <w:pPr>
+        <w:pStyle w:val="Heading3"/>
+        <w:spacing w:before="0" w:after="0"/>
+      </w:pPr>
+      <w:r>
+        <w:t>JDK Versions</w:t>
+      </w:r>
+    </w:p>
+    <w:p>
+      <w:pPr>
+        <w:spacing w:after="0"/>
+      </w:pPr>
+      <w:r>
+        <w:t>Java has different versions, such as:</w:t>
+      </w:r>
+    </w:p>
+    <w:p>
+      <w:pPr>
+        <w:numPr>
+          <w:ilvl w:val="0"/>
+          <w:numId w:val="5"/>
+        </w:numPr>
+        <w:spacing w:after="0"/>
+      </w:pPr>
+      <w:r>
+        <w:rPr>
+          <w:b/>
+          <w:bCs/>
+        </w:rPr>
+        <w:lastRenderedPageBreak/>
+        <w:t>JDK SE (Standard Edition)</w:t>
+      </w:r>
+      <w:r>
+        <w:t xml:space="preserve"> – For general-purpose programming.</w:t>
+      </w:r>
+    </w:p>
+    <w:p>
+      <w:pPr>
+        <w:numPr>
+          <w:ilvl w:val="0"/>
+          <w:numId w:val="5"/>
+        </w:numPr>
+        <w:spacing w:after="0"/>
+      </w:pPr>
+      <w:r>
+        <w:rPr>
+          <w:b/>
+          <w:bCs/>
+        </w:rPr>
+        <w:t>JDK EE (Enterprise Edition)</w:t>
+      </w:r>
+      <w:r>
+        <w:t xml:space="preserve"> – For large-scale enterprise applications.</w:t>
+      </w:r>
+    </w:p>
+    <w:p>
+      <w:pPr>
+        <w:numPr>
+          <w:ilvl w:val="0"/>
+          <w:numId w:val="5"/>
+        </w:numPr>
+        <w:spacing w:after="0"/>
+      </w:pPr>
+      <w:r>
+        <w:rPr>
+          <w:b/>
+          <w:bCs/>
+        </w:rPr>
+        <w:t>JDK ME (Micro Edition)</w:t>
+      </w:r>
+      <w:r>
+        <w:t xml:space="preserve"> – For mobile and embedded devices.</w:t>
+      </w:r>
+    </w:p>
+    <w:p>
+      <w:pPr>
+        <w:pStyle w:val="Heading3"/>
+      </w:pPr>
+      <w:r>
+        <w:t>Summary Table</w:t>
+      </w:r>
+    </w:p>
+    <w:tbl>
+      <w:tblPr>
+        <w:tblW w:w="0" w:type="auto"/>
+        <w:tblCellSpacing w:w="15" w:type="dxa"/>
+        <w:tblCellMar>
+          <w:top w:w="15" w:type="dxa"/>
+          <w:left w:w="15" w:type="dxa"/>
+          <w:bottom w:w="15" w:type="dxa"/>
+          <w:right w:w="15" w:type="dxa"/>
+        </w:tblCellMar>
+        <w:tblLook w:val="04A0" w:firstRow="1" w:lastRow="0" w:firstColumn="1" w:lastColumn="0" w:noHBand="0" w:noVBand="1"/>
+      </w:tblPr>
+      <w:tblGrid>
+        <w:gridCol w:w="1371"/>
+        <w:gridCol w:w="6269"/>
+      </w:tblGrid>
+      <w:tr>
+        <w:trPr>
+          <w:tblHeader/>
+          <w:tblCellSpacing w:w="15" w:type="dxa"/>
+        </w:trPr>
+        <w:tc>
+          <w:tcPr>
+            <w:tcW w:w="0" w:type="auto"/>
+            <w:vAlign w:val="center"/>
+            <w:hideMark/>
+          </w:tcPr>
+          <w:p>
+            <w:pPr>
+              <w:spacing w:after="0"/>
+              <w:rPr>
+                <w:b/>
+                <w:bCs/>
+              </w:rPr>
+            </w:pPr>
+            <w:r>
+              <w:rPr>
+                <w:b/>
+                <w:bCs/>
+              </w:rPr>
+              <w:t>Component</w:t>
+            </w:r>
+          </w:p>
+        </w:tc>
+        <w:tc>
+          <w:tcPr>
+            <w:tcW w:w="0" w:type="auto"/>
+            <w:vAlign w:val="center"/>
+            <w:hideMark/>
+          </w:tcPr>
+          <w:p>
+            <w:pPr>
+              <w:spacing w:after="0"/>
+              <w:rPr>
+                <w:b/>
+                <w:bCs/>
+              </w:rPr>
+            </w:pPr>
+            <w:r>
+              <w:rPr>
+                <w:b/>
+                <w:bCs/>
+              </w:rPr>
+              <w:t>Purpose</w:t>
+            </w:r>
+          </w:p>
+        </w:tc>
+      </w:tr>
+      <w:tr>
+        <w:trPr>
+          <w:tblCellSpacing w:w="15" w:type="dxa"/>
+        </w:trPr>
+        <w:tc>
+          <w:tcPr>
+            <w:tcW w:w="0" w:type="auto"/>
+            <w:vAlign w:val="center"/>
+            <w:hideMark/>
+          </w:tcPr>
+          <w:p>
+            <w:pPr>
+              <w:spacing w:after="0"/>
+            </w:pPr>
+            <w:r>
+              <w:rPr>
+                <w:b/>
+                <w:bCs/>
+              </w:rPr>
+              <w:t>JVM</w:t>
+            </w:r>
+          </w:p>
+        </w:tc>
+        <w:tc>
+          <w:tcPr>
+            <w:tcW w:w="0" w:type="auto"/>
+            <w:vAlign w:val="center"/>
+            <w:hideMark/>
+          </w:tcPr>
+          <w:p>
+            <w:pPr>
+              <w:spacing w:after="0"/>
+            </w:pPr>
+            <w:r>
+              <w:t>Converts bytecode to machine code and executes it.</w:t>
+            </w:r>
+          </w:p>
+        </w:tc>
+      </w:tr>
+      <w:tr>
+        <w:trPr>
+          <w:tblCellSpacing w:w="15" w:type="dxa"/>
+        </w:trPr>
+        <w:tc>
+          <w:tcPr>
+            <w:tcW w:w="0" w:type="auto"/>
+            <w:vAlign w:val="center"/>
+            <w:hideMark/>
+          </w:tcPr>
+          <w:p>
+            <w:pPr>
+              <w:spacing w:after="0"/>
+            </w:pPr>
+            <w:r>
+              <w:rPr>
+                <w:b/>
+                <w:bCs/>
+              </w:rPr>
+              <w:t>JRE</w:t>
+            </w:r>
+          </w:p>
+        </w:tc>
+        <w:tc>
+          <w:tcPr>
+            <w:tcW w:w="0" w:type="auto"/>
+            <w:vAlign w:val="center"/>
+            <w:hideMark/>
+          </w:tcPr>
+          <w:p>
+            <w:pPr>
+              <w:spacing w:after="0"/>
+            </w:pPr>
+            <w:r>
+              <w:t>Contains JVM and libraries required to run Java programs.</w:t>
+            </w:r>
+          </w:p>
+        </w:tc>
+      </w:tr>
+      <w:tr>
+        <w:trPr>
+          <w:tblCellSpacing w:w="15" w:type="dxa"/>
+        </w:trPr>
+        <w:tc>
+          <w:tcPr>
+            <w:tcW w:w="0" w:type="auto"/>
+            <w:vAlign w:val="center"/>
+            <w:hideMark/>
+          </w:tcPr>
+          <w:p>
+            <w:pPr>
+              <w:spacing w:after="0"/>
+            </w:pPr>
+            <w:r>
+              <w:rPr>
+                <w:b/>
+                <w:bCs/>
+              </w:rPr>
+              <w:t>JDK</w:t>
+            </w:r>
+          </w:p>
+        </w:tc>
+        <w:tc>
+          <w:tcPr>
+            <w:tcW w:w="0" w:type="auto"/>
+            <w:vAlign w:val="center"/>
+            <w:hideMark/>
+          </w:tcPr>
+          <w:p>
+            <w:pPr>
+              <w:spacing w:after="0"/>
+            </w:pPr>
+            <w:r>
+              <w:t>Includes JRE + development tools (compiler, debugger, etc.).</w:t>
+            </w:r>
+          </w:p>
+        </w:tc>
+      </w:tr>
+    </w:tbl>
+    <w:p>
+      <w:pPr>
+        <w:spacing w:after="0"/>
+      </w:pPr>
+    </w:p>
     <w:sectPr>
       <w:pgSz w:w="12240" w:h="15840"/>
       <w:pgMar w:top="1440" w:right="1440" w:bottom="1440" w:left="1440" w:header="720" w:footer="720" w:gutter="0"/>
@@ -13,8 +721,773 @@
 </w:document>
 </file>
 
+<file path=word/numbering.xml><?xml version="1.0" encoding="utf-8"?>
+<w:numbering xmlns:wpc="http://schemas.microsoft.com/office/word/2010/wordprocessingCanvas" xmlns:cx="http://schemas.microsoft.com/office/drawing/2014/chartex" xmlns:cx1="http://schemas.microsoft.com/office/drawing/2015/9/8/chartex" xmlns:cx2="http://schemas.microsoft.com/office/drawing/2015/10/21/chartex" xmlns:cx3="http://schemas.microsoft.com/office/drawing/2016/5/9/chartex" xmlns:cx4="http://schemas.microsoft.com/office/drawing/2016/5/10/chartex" xmlns:cx5="http://schemas.microsoft.com/office/drawing/2016/5/11/chartex" xmlns:cx6="http://schemas.microsoft.com/office/drawing/2016/5/12/chartex" xmlns:cx7="http://schemas.microsoft.com/office/drawing/2016/5/13/chartex" xmlns:cx8="http://schemas.microsoft.com/office/drawing/2016/5/14/chartex" xmlns:mc="http://schemas.openxmlformats.org/markup-compatibility/2006" xmlns:aink="http://schemas.microsoft.com/office/drawing/2016/ink" xmlns:am3d="http://schemas.microsoft.com/office/drawing/2017/model3d" xmlns:o="urn:schemas-microsoft-com:office:office" xmlns:oel="http://schemas.microsoft.com/office/2019/extlst" xmlns:r="http://schemas.openxmlformats.org/officeDocument/2006/relationships" xmlns:m="http://schemas.openxmlformats.org/officeDocument/2006/math" xmlns:v="urn:schemas-microsoft-com:vml" xmlns:wp14="http://schemas.microsoft.com/office/word/2010/wordprocessingDrawing" xmlns:wp="http://schemas.openxmlformats.org/drawingml/2006/wordprocessingDrawing" xmlns:w10="urn:schemas-microsoft-com:office:word" xmlns:w="http://schemas.openxmlformats.org/wordprocessingml/2006/main" xmlns:w14="http://schemas.microsoft.com/office/word/2010/wordml" xmlns:w15="http://schemas.microsoft.com/office/word/2012/wordml" xmlns:w16cex="http://schemas.microsoft.com/office/word/2018/wordml/cex" xmlns:w16cid="http://schemas.microsoft.com/office/word/2016/wordml/cid" xmlns:w16="http://schemas.microsoft.com/office/word/2018/wordml" xmlns:w16sdtdh="http://schemas.microsoft.com/office/word/2020/wordml/sdtdatahash" xmlns:w16se="http://schemas.microsoft.com/office/word/2015/wordml/symex" xmlns:wpg="http://schemas.microsoft.com/office/word/2010/wordprocessingGroup" xmlns:wpi="http://schemas.microsoft.com/office/word/2010/wordprocessingInk" xmlns:wne="http://schemas.microsoft.com/office/word/2006/wordml" xmlns:wps="http://schemas.microsoft.com/office/word/2010/wordprocessingShape" mc:Ignorable="w14 w15 w16se w16cid w16 w16cex w16sdtdh wp14">
+  <w:abstractNum w:abstractNumId="0" w15:restartNumberingAfterBreak="0">
+    <w:nsid w:val="0A6C7942"/>
+    <w:multiLevelType w:val="multilevel"/>
+    <w:tmpl w:val="37960538"/>
+    <w:lvl w:ilvl="0">
+      <w:start w:val="1"/>
+      <w:numFmt w:val="bullet"/>
+      <w:lvlText w:val=""/>
+      <w:lvlJc w:val="left"/>
+      <w:pPr>
+        <w:tabs>
+          <w:tab w:val="num" w:pos="720"/>
+        </w:tabs>
+        <w:ind w:left="720" w:hanging="360"/>
+      </w:pPr>
+      <w:rPr>
+        <w:rFonts w:ascii="Symbol" w:hAnsi="Symbol" w:hint="default"/>
+        <w:sz w:val="20"/>
+      </w:rPr>
+    </w:lvl>
+    <w:lvl w:ilvl="1" w:tentative="1">
+      <w:start w:val="1"/>
+      <w:numFmt w:val="bullet"/>
+      <w:lvlText w:val="o"/>
+      <w:lvlJc w:val="left"/>
+      <w:pPr>
+        <w:tabs>
+          <w:tab w:val="num" w:pos="1440"/>
+        </w:tabs>
+        <w:ind w:left="1440" w:hanging="360"/>
+      </w:pPr>
+      <w:rPr>
+        <w:rFonts w:ascii="Courier New" w:hAnsi="Courier New" w:hint="default"/>
+        <w:sz w:val="20"/>
+      </w:rPr>
+    </w:lvl>
+    <w:lvl w:ilvl="2" w:tentative="1">
+      <w:start w:val="1"/>
+      <w:numFmt w:val="bullet"/>
+      <w:lvlText w:val=""/>
+      <w:lvlJc w:val="left"/>
+      <w:pPr>
+        <w:tabs>
+          <w:tab w:val="num" w:pos="2160"/>
+        </w:tabs>
+        <w:ind w:left="2160" w:hanging="360"/>
+      </w:pPr>
+      <w:rPr>
+        <w:rFonts w:ascii="Wingdings" w:hAnsi="Wingdings" w:hint="default"/>
+        <w:sz w:val="20"/>
+      </w:rPr>
+    </w:lvl>
+    <w:lvl w:ilvl="3" w:tentative="1">
+      <w:start w:val="1"/>
+      <w:numFmt w:val="bullet"/>
+      <w:lvlText w:val=""/>
+      <w:lvlJc w:val="left"/>
+      <w:pPr>
+        <w:tabs>
+          <w:tab w:val="num" w:pos="2880"/>
+        </w:tabs>
+        <w:ind w:left="2880" w:hanging="360"/>
+      </w:pPr>
+      <w:rPr>
+        <w:rFonts w:ascii="Wingdings" w:hAnsi="Wingdings" w:hint="default"/>
+        <w:sz w:val="20"/>
+      </w:rPr>
+    </w:lvl>
+    <w:lvl w:ilvl="4" w:tentative="1">
+      <w:start w:val="1"/>
+      <w:numFmt w:val="bullet"/>
+      <w:lvlText w:val=""/>
+      <w:lvlJc w:val="left"/>
+      <w:pPr>
+        <w:tabs>
+          <w:tab w:val="num" w:pos="3600"/>
+        </w:tabs>
+        <w:ind w:left="3600" w:hanging="360"/>
+      </w:pPr>
+      <w:rPr>
+        <w:rFonts w:ascii="Wingdings" w:hAnsi="Wingdings" w:hint="default"/>
+        <w:sz w:val="20"/>
+      </w:rPr>
+    </w:lvl>
+    <w:lvl w:ilvl="5" w:tentative="1">
+      <w:start w:val="1"/>
+      <w:numFmt w:val="bullet"/>
+      <w:lvlText w:val=""/>
+      <w:lvlJc w:val="left"/>
+      <w:pPr>
+        <w:tabs>
+          <w:tab w:val="num" w:pos="4320"/>
+        </w:tabs>
+        <w:ind w:left="4320" w:hanging="360"/>
+      </w:pPr>
+      <w:rPr>
+        <w:rFonts w:ascii="Wingdings" w:hAnsi="Wingdings" w:hint="default"/>
+        <w:sz w:val="20"/>
+      </w:rPr>
+    </w:lvl>
+    <w:lvl w:ilvl="6" w:tentative="1">
+      <w:start w:val="1"/>
+      <w:numFmt w:val="bullet"/>
+      <w:lvlText w:val=""/>
+      <w:lvlJc w:val="left"/>
+      <w:pPr>
+        <w:tabs>
+          <w:tab w:val="num" w:pos="5040"/>
+        </w:tabs>
+        <w:ind w:left="5040" w:hanging="360"/>
+      </w:pPr>
+      <w:rPr>
+        <w:rFonts w:ascii="Wingdings" w:hAnsi="Wingdings" w:hint="default"/>
+        <w:sz w:val="20"/>
+      </w:rPr>
+    </w:lvl>
+    <w:lvl w:ilvl="7" w:tentative="1">
+      <w:start w:val="1"/>
+      <w:numFmt w:val="bullet"/>
+      <w:lvlText w:val=""/>
+      <w:lvlJc w:val="left"/>
+      <w:pPr>
+        <w:tabs>
+          <w:tab w:val="num" w:pos="5760"/>
+        </w:tabs>
+        <w:ind w:left="5760" w:hanging="360"/>
+      </w:pPr>
+      <w:rPr>
+        <w:rFonts w:ascii="Wingdings" w:hAnsi="Wingdings" w:hint="default"/>
+        <w:sz w:val="20"/>
+      </w:rPr>
+    </w:lvl>
+    <w:lvl w:ilvl="8" w:tentative="1">
+      <w:start w:val="1"/>
+      <w:numFmt w:val="bullet"/>
+      <w:lvlText w:val=""/>
+      <w:lvlJc w:val="left"/>
+      <w:pPr>
+        <w:tabs>
+          <w:tab w:val="num" w:pos="6480"/>
+        </w:tabs>
+        <w:ind w:left="6480" w:hanging="360"/>
+      </w:pPr>
+      <w:rPr>
+        <w:rFonts w:ascii="Wingdings" w:hAnsi="Wingdings" w:hint="default"/>
+        <w:sz w:val="20"/>
+      </w:rPr>
+    </w:lvl>
+  </w:abstractNum>
+  <w:abstractNum w:abstractNumId="1" w15:restartNumberingAfterBreak="0">
+    <w:nsid w:val="2EA828FE"/>
+    <w:multiLevelType w:val="multilevel"/>
+    <w:tmpl w:val="8C86663E"/>
+    <w:lvl w:ilvl="0">
+      <w:start w:val="1"/>
+      <w:numFmt w:val="bullet"/>
+      <w:lvlText w:val=""/>
+      <w:lvlJc w:val="left"/>
+      <w:pPr>
+        <w:tabs>
+          <w:tab w:val="num" w:pos="720"/>
+        </w:tabs>
+        <w:ind w:left="720" w:hanging="360"/>
+      </w:pPr>
+      <w:rPr>
+        <w:rFonts w:ascii="Symbol" w:hAnsi="Symbol" w:hint="default"/>
+        <w:sz w:val="20"/>
+      </w:rPr>
+    </w:lvl>
+    <w:lvl w:ilvl="1" w:tentative="1">
+      <w:start w:val="1"/>
+      <w:numFmt w:val="bullet"/>
+      <w:lvlText w:val="o"/>
+      <w:lvlJc w:val="left"/>
+      <w:pPr>
+        <w:tabs>
+          <w:tab w:val="num" w:pos="1440"/>
+        </w:tabs>
+        <w:ind w:left="1440" w:hanging="360"/>
+      </w:pPr>
+      <w:rPr>
+        <w:rFonts w:ascii="Courier New" w:hAnsi="Courier New" w:hint="default"/>
+        <w:sz w:val="20"/>
+      </w:rPr>
+    </w:lvl>
+    <w:lvl w:ilvl="2" w:tentative="1">
+      <w:start w:val="1"/>
+      <w:numFmt w:val="bullet"/>
+      <w:lvlText w:val=""/>
+      <w:lvlJc w:val="left"/>
+      <w:pPr>
+        <w:tabs>
+          <w:tab w:val="num" w:pos="2160"/>
+        </w:tabs>
+        <w:ind w:left="2160" w:hanging="360"/>
+      </w:pPr>
+      <w:rPr>
+        <w:rFonts w:ascii="Wingdings" w:hAnsi="Wingdings" w:hint="default"/>
+        <w:sz w:val="20"/>
+      </w:rPr>
+    </w:lvl>
+    <w:lvl w:ilvl="3" w:tentative="1">
+      <w:start w:val="1"/>
+      <w:numFmt w:val="bullet"/>
+      <w:lvlText w:val=""/>
+      <w:lvlJc w:val="left"/>
+      <w:pPr>
+        <w:tabs>
+          <w:tab w:val="num" w:pos="2880"/>
+        </w:tabs>
+        <w:ind w:left="2880" w:hanging="360"/>
+      </w:pPr>
+      <w:rPr>
+        <w:rFonts w:ascii="Wingdings" w:hAnsi="Wingdings" w:hint="default"/>
+        <w:sz w:val="20"/>
+      </w:rPr>
+    </w:lvl>
+    <w:lvl w:ilvl="4" w:tentative="1">
+      <w:start w:val="1"/>
+      <w:numFmt w:val="bullet"/>
+      <w:lvlText w:val=""/>
+      <w:lvlJc w:val="left"/>
+      <w:pPr>
+        <w:tabs>
+          <w:tab w:val="num" w:pos="3600"/>
+        </w:tabs>
+        <w:ind w:left="3600" w:hanging="360"/>
+      </w:pPr>
+      <w:rPr>
+        <w:rFonts w:ascii="Wingdings" w:hAnsi="Wingdings" w:hint="default"/>
+        <w:sz w:val="20"/>
+      </w:rPr>
+    </w:lvl>
+    <w:lvl w:ilvl="5" w:tentative="1">
+      <w:start w:val="1"/>
+      <w:numFmt w:val="bullet"/>
+      <w:lvlText w:val=""/>
+      <w:lvlJc w:val="left"/>
+      <w:pPr>
+        <w:tabs>
+          <w:tab w:val="num" w:pos="4320"/>
+        </w:tabs>
+        <w:ind w:left="4320" w:hanging="360"/>
+      </w:pPr>
+      <w:rPr>
+        <w:rFonts w:ascii="Wingdings" w:hAnsi="Wingdings" w:hint="default"/>
+        <w:sz w:val="20"/>
+      </w:rPr>
+    </w:lvl>
+    <w:lvl w:ilvl="6" w:tentative="1">
+      <w:start w:val="1"/>
+      <w:numFmt w:val="bullet"/>
+      <w:lvlText w:val=""/>
+      <w:lvlJc w:val="left"/>
+      <w:pPr>
+        <w:tabs>
+          <w:tab w:val="num" w:pos="5040"/>
+        </w:tabs>
+        <w:ind w:left="5040" w:hanging="360"/>
+      </w:pPr>
+      <w:rPr>
+        <w:rFonts w:ascii="Wingdings" w:hAnsi="Wingdings" w:hint="default"/>
+        <w:sz w:val="20"/>
+      </w:rPr>
+    </w:lvl>
+    <w:lvl w:ilvl="7" w:tentative="1">
+      <w:start w:val="1"/>
+      <w:numFmt w:val="bullet"/>
+      <w:lvlText w:val=""/>
+      <w:lvlJc w:val="left"/>
+      <w:pPr>
+        <w:tabs>
+          <w:tab w:val="num" w:pos="5760"/>
+        </w:tabs>
+        <w:ind w:left="5760" w:hanging="360"/>
+      </w:pPr>
+      <w:rPr>
+        <w:rFonts w:ascii="Wingdings" w:hAnsi="Wingdings" w:hint="default"/>
+        <w:sz w:val="20"/>
+      </w:rPr>
+    </w:lvl>
+    <w:lvl w:ilvl="8" w:tentative="1">
+      <w:start w:val="1"/>
+      <w:numFmt w:val="bullet"/>
+      <w:lvlText w:val=""/>
+      <w:lvlJc w:val="left"/>
+      <w:pPr>
+        <w:tabs>
+          <w:tab w:val="num" w:pos="6480"/>
+        </w:tabs>
+        <w:ind w:left="6480" w:hanging="360"/>
+      </w:pPr>
+      <w:rPr>
+        <w:rFonts w:ascii="Wingdings" w:hAnsi="Wingdings" w:hint="default"/>
+        <w:sz w:val="20"/>
+      </w:rPr>
+    </w:lvl>
+  </w:abstractNum>
+  <w:abstractNum w:abstractNumId="2" w15:restartNumberingAfterBreak="0">
+    <w:nsid w:val="3A603DD0"/>
+    <w:multiLevelType w:val="multilevel"/>
+    <w:tmpl w:val="135AD708"/>
+    <w:lvl w:ilvl="0">
+      <w:start w:val="1"/>
+      <w:numFmt w:val="bullet"/>
+      <w:lvlText w:val=""/>
+      <w:lvlJc w:val="left"/>
+      <w:pPr>
+        <w:tabs>
+          <w:tab w:val="num" w:pos="720"/>
+        </w:tabs>
+        <w:ind w:left="720" w:hanging="360"/>
+      </w:pPr>
+      <w:rPr>
+        <w:rFonts w:ascii="Symbol" w:hAnsi="Symbol" w:hint="default"/>
+        <w:sz w:val="20"/>
+      </w:rPr>
+    </w:lvl>
+    <w:lvl w:ilvl="1" w:tentative="1">
+      <w:start w:val="1"/>
+      <w:numFmt w:val="bullet"/>
+      <w:lvlText w:val="o"/>
+      <w:lvlJc w:val="left"/>
+      <w:pPr>
+        <w:tabs>
+          <w:tab w:val="num" w:pos="1440"/>
+        </w:tabs>
+        <w:ind w:left="1440" w:hanging="360"/>
+      </w:pPr>
+      <w:rPr>
+        <w:rFonts w:ascii="Courier New" w:hAnsi="Courier New" w:hint="default"/>
+        <w:sz w:val="20"/>
+      </w:rPr>
+    </w:lvl>
+    <w:lvl w:ilvl="2" w:tentative="1">
+      <w:start w:val="1"/>
+      <w:numFmt w:val="bullet"/>
+      <w:lvlText w:val=""/>
+      <w:lvlJc w:val="left"/>
+      <w:pPr>
+        <w:tabs>
+          <w:tab w:val="num" w:pos="2160"/>
+        </w:tabs>
+        <w:ind w:left="2160" w:hanging="360"/>
+      </w:pPr>
+      <w:rPr>
+        <w:rFonts w:ascii="Wingdings" w:hAnsi="Wingdings" w:hint="default"/>
+        <w:sz w:val="20"/>
+      </w:rPr>
+    </w:lvl>
+    <w:lvl w:ilvl="3" w:tentative="1">
+      <w:start w:val="1"/>
+      <w:numFmt w:val="bullet"/>
+      <w:lvlText w:val=""/>
+      <w:lvlJc w:val="left"/>
+      <w:pPr>
+        <w:tabs>
+          <w:tab w:val="num" w:pos="2880"/>
+        </w:tabs>
+        <w:ind w:left="2880" w:hanging="360"/>
+      </w:pPr>
+      <w:rPr>
+        <w:rFonts w:ascii="Wingdings" w:hAnsi="Wingdings" w:hint="default"/>
+        <w:sz w:val="20"/>
+      </w:rPr>
+    </w:lvl>
+    <w:lvl w:ilvl="4" w:tentative="1">
+      <w:start w:val="1"/>
+      <w:numFmt w:val="bullet"/>
+      <w:lvlText w:val=""/>
+      <w:lvlJc w:val="left"/>
+      <w:pPr>
+        <w:tabs>
+          <w:tab w:val="num" w:pos="3600"/>
+        </w:tabs>
+        <w:ind w:left="3600" w:hanging="360"/>
+      </w:pPr>
+      <w:rPr>
+        <w:rFonts w:ascii="Wingdings" w:hAnsi="Wingdings" w:hint="default"/>
+        <w:sz w:val="20"/>
+      </w:rPr>
+    </w:lvl>
+    <w:lvl w:ilvl="5" w:tentative="1">
+      <w:start w:val="1"/>
+      <w:numFmt w:val="bullet"/>
+      <w:lvlText w:val=""/>
+      <w:lvlJc w:val="left"/>
+      <w:pPr>
+        <w:tabs>
+          <w:tab w:val="num" w:pos="4320"/>
+        </w:tabs>
+        <w:ind w:left="4320" w:hanging="360"/>
+      </w:pPr>
+      <w:rPr>
+        <w:rFonts w:ascii="Wingdings" w:hAnsi="Wingdings" w:hint="default"/>
+        <w:sz w:val="20"/>
+      </w:rPr>
+    </w:lvl>
+    <w:lvl w:ilvl="6" w:tentative="1">
+      <w:start w:val="1"/>
+      <w:numFmt w:val="bullet"/>
+      <w:lvlText w:val=""/>
+      <w:lvlJc w:val="left"/>
+      <w:pPr>
+        <w:tabs>
+          <w:tab w:val="num" w:pos="5040"/>
+        </w:tabs>
+        <w:ind w:left="5040" w:hanging="360"/>
+      </w:pPr>
+      <w:rPr>
+        <w:rFonts w:ascii="Wingdings" w:hAnsi="Wingdings" w:hint="default"/>
+        <w:sz w:val="20"/>
+      </w:rPr>
+    </w:lvl>
+    <w:lvl w:ilvl="7" w:tentative="1">
+      <w:start w:val="1"/>
+      <w:numFmt w:val="bullet"/>
+      <w:lvlText w:val=""/>
+      <w:lvlJc w:val="left"/>
+      <w:pPr>
+        <w:tabs>
+          <w:tab w:val="num" w:pos="5760"/>
+        </w:tabs>
+        <w:ind w:left="5760" w:hanging="360"/>
+      </w:pPr>
+      <w:rPr>
+        <w:rFonts w:ascii="Wingdings" w:hAnsi="Wingdings" w:hint="default"/>
+        <w:sz w:val="20"/>
+      </w:rPr>
+    </w:lvl>
+    <w:lvl w:ilvl="8" w:tentative="1">
+      <w:start w:val="1"/>
+      <w:numFmt w:val="bullet"/>
+      <w:lvlText w:val=""/>
+      <w:lvlJc w:val="left"/>
+      <w:pPr>
+        <w:tabs>
+          <w:tab w:val="num" w:pos="6480"/>
+        </w:tabs>
+        <w:ind w:left="6480" w:hanging="360"/>
+      </w:pPr>
+      <w:rPr>
+        <w:rFonts w:ascii="Wingdings" w:hAnsi="Wingdings" w:hint="default"/>
+        <w:sz w:val="20"/>
+      </w:rPr>
+    </w:lvl>
+  </w:abstractNum>
+  <w:abstractNum w:abstractNumId="3" w15:restartNumberingAfterBreak="0">
+    <w:nsid w:val="62257C7C"/>
+    <w:multiLevelType w:val="multilevel"/>
+    <w:tmpl w:val="07E8A584"/>
+    <w:lvl w:ilvl="0">
+      <w:start w:val="1"/>
+      <w:numFmt w:val="bullet"/>
+      <w:lvlText w:val=""/>
+      <w:lvlJc w:val="left"/>
+      <w:pPr>
+        <w:tabs>
+          <w:tab w:val="num" w:pos="720"/>
+        </w:tabs>
+        <w:ind w:left="720" w:hanging="360"/>
+      </w:pPr>
+      <w:rPr>
+        <w:rFonts w:ascii="Symbol" w:hAnsi="Symbol" w:hint="default"/>
+        <w:sz w:val="20"/>
+      </w:rPr>
+    </w:lvl>
+    <w:lvl w:ilvl="1" w:tentative="1">
+      <w:start w:val="1"/>
+      <w:numFmt w:val="bullet"/>
+      <w:lvlText w:val="o"/>
+      <w:lvlJc w:val="left"/>
+      <w:pPr>
+        <w:tabs>
+          <w:tab w:val="num" w:pos="1440"/>
+        </w:tabs>
+        <w:ind w:left="1440" w:hanging="360"/>
+      </w:pPr>
+      <w:rPr>
+        <w:rFonts w:ascii="Courier New" w:hAnsi="Courier New" w:hint="default"/>
+        <w:sz w:val="20"/>
+      </w:rPr>
+    </w:lvl>
+    <w:lvl w:ilvl="2" w:tentative="1">
+      <w:start w:val="1"/>
+      <w:numFmt w:val="bullet"/>
+      <w:lvlText w:val=""/>
+      <w:lvlJc w:val="left"/>
+      <w:pPr>
+        <w:tabs>
+          <w:tab w:val="num" w:pos="2160"/>
+        </w:tabs>
+        <w:ind w:left="2160" w:hanging="360"/>
+      </w:pPr>
+      <w:rPr>
+        <w:rFonts w:ascii="Wingdings" w:hAnsi="Wingdings" w:hint="default"/>
+        <w:sz w:val="20"/>
+      </w:rPr>
+    </w:lvl>
+    <w:lvl w:ilvl="3" w:tentative="1">
+      <w:start w:val="1"/>
+      <w:numFmt w:val="bullet"/>
+      <w:lvlText w:val=""/>
+      <w:lvlJc w:val="left"/>
+      <w:pPr>
+        <w:tabs>
+          <w:tab w:val="num" w:pos="2880"/>
+        </w:tabs>
+        <w:ind w:left="2880" w:hanging="360"/>
+      </w:pPr>
+      <w:rPr>
+        <w:rFonts w:ascii="Wingdings" w:hAnsi="Wingdings" w:hint="default"/>
+        <w:sz w:val="20"/>
+      </w:rPr>
+    </w:lvl>
+    <w:lvl w:ilvl="4" w:tentative="1">
+      <w:start w:val="1"/>
+      <w:numFmt w:val="bullet"/>
+      <w:lvlText w:val=""/>
+      <w:lvlJc w:val="left"/>
+      <w:pPr>
+        <w:tabs>
+          <w:tab w:val="num" w:pos="3600"/>
+        </w:tabs>
+        <w:ind w:left="3600" w:hanging="360"/>
+      </w:pPr>
+      <w:rPr>
+        <w:rFonts w:ascii="Wingdings" w:hAnsi="Wingdings" w:hint="default"/>
+        <w:sz w:val="20"/>
+      </w:rPr>
+    </w:lvl>
+    <w:lvl w:ilvl="5" w:tentative="1">
+      <w:start w:val="1"/>
+      <w:numFmt w:val="bullet"/>
+      <w:lvlText w:val=""/>
+      <w:lvlJc w:val="left"/>
+      <w:pPr>
+        <w:tabs>
+          <w:tab w:val="num" w:pos="4320"/>
+        </w:tabs>
+        <w:ind w:left="4320" w:hanging="360"/>
+      </w:pPr>
+      <w:rPr>
+        <w:rFonts w:ascii="Wingdings" w:hAnsi="Wingdings" w:hint="default"/>
+        <w:sz w:val="20"/>
+      </w:rPr>
+    </w:lvl>
+    <w:lvl w:ilvl="6" w:tentative="1">
+      <w:start w:val="1"/>
+      <w:numFmt w:val="bullet"/>
+      <w:lvlText w:val=""/>
+      <w:lvlJc w:val="left"/>
+      <w:pPr>
+        <w:tabs>
+          <w:tab w:val="num" w:pos="5040"/>
+        </w:tabs>
+        <w:ind w:left="5040" w:hanging="360"/>
+      </w:pPr>
+      <w:rPr>
+        <w:rFonts w:ascii="Wingdings" w:hAnsi="Wingdings" w:hint="default"/>
+        <w:sz w:val="20"/>
+      </w:rPr>
+    </w:lvl>
+    <w:lvl w:ilvl="7" w:tentative="1">
+      <w:start w:val="1"/>
+      <w:numFmt w:val="bullet"/>
+      <w:lvlText w:val=""/>
+      <w:lvlJc w:val="left"/>
+      <w:pPr>
+        <w:tabs>
+          <w:tab w:val="num" w:pos="5760"/>
+        </w:tabs>
+        <w:ind w:left="5760" w:hanging="360"/>
+      </w:pPr>
+      <w:rPr>
+        <w:rFonts w:ascii="Wingdings" w:hAnsi="Wingdings" w:hint="default"/>
+        <w:sz w:val="20"/>
+      </w:rPr>
+    </w:lvl>
+    <w:lvl w:ilvl="8" w:tentative="1">
+      <w:start w:val="1"/>
+      <w:numFmt w:val="bullet"/>
+      <w:lvlText w:val=""/>
+      <w:lvlJc w:val="left"/>
+      <w:pPr>
+        <w:tabs>
+          <w:tab w:val="num" w:pos="6480"/>
+        </w:tabs>
+        <w:ind w:left="6480" w:hanging="360"/>
+      </w:pPr>
+      <w:rPr>
+        <w:rFonts w:ascii="Wingdings" w:hAnsi="Wingdings" w:hint="default"/>
+        <w:sz w:val="20"/>
+      </w:rPr>
+    </w:lvl>
+  </w:abstractNum>
+  <w:abstractNum w:abstractNumId="4" w15:restartNumberingAfterBreak="0">
+    <w:nsid w:val="710110AF"/>
+    <w:multiLevelType w:val="multilevel"/>
+    <w:tmpl w:val="8070C0D8"/>
+    <w:lvl w:ilvl="0">
+      <w:start w:val="1"/>
+      <w:numFmt w:val="bullet"/>
+      <w:lvlText w:val=""/>
+      <w:lvlJc w:val="left"/>
+      <w:pPr>
+        <w:tabs>
+          <w:tab w:val="num" w:pos="720"/>
+        </w:tabs>
+        <w:ind w:left="720" w:hanging="360"/>
+      </w:pPr>
+      <w:rPr>
+        <w:rFonts w:ascii="Symbol" w:hAnsi="Symbol" w:hint="default"/>
+        <w:sz w:val="20"/>
+      </w:rPr>
+    </w:lvl>
+    <w:lvl w:ilvl="1" w:tentative="1">
+      <w:start w:val="1"/>
+      <w:numFmt w:val="bullet"/>
+      <w:lvlText w:val="o"/>
+      <w:lvlJc w:val="left"/>
+      <w:pPr>
+        <w:tabs>
+          <w:tab w:val="num" w:pos="1440"/>
+        </w:tabs>
+        <w:ind w:left="1440" w:hanging="360"/>
+      </w:pPr>
+      <w:rPr>
+        <w:rFonts w:ascii="Courier New" w:hAnsi="Courier New" w:hint="default"/>
+        <w:sz w:val="20"/>
+      </w:rPr>
+    </w:lvl>
+    <w:lvl w:ilvl="2" w:tentative="1">
+      <w:start w:val="1"/>
+      <w:numFmt w:val="bullet"/>
+      <w:lvlText w:val=""/>
+      <w:lvlJc w:val="left"/>
+      <w:pPr>
+        <w:tabs>
+          <w:tab w:val="num" w:pos="2160"/>
+        </w:tabs>
+        <w:ind w:left="2160" w:hanging="360"/>
+      </w:pPr>
+      <w:rPr>
+        <w:rFonts w:ascii="Wingdings" w:hAnsi="Wingdings" w:hint="default"/>
+        <w:sz w:val="20"/>
+      </w:rPr>
+    </w:lvl>
+    <w:lvl w:ilvl="3" w:tentative="1">
+      <w:start w:val="1"/>
+      <w:numFmt w:val="bullet"/>
+      <w:lvlText w:val=""/>
+      <w:lvlJc w:val="left"/>
+      <w:pPr>
+        <w:tabs>
+          <w:tab w:val="num" w:pos="2880"/>
+        </w:tabs>
+        <w:ind w:left="2880" w:hanging="360"/>
+      </w:pPr>
+      <w:rPr>
+        <w:rFonts w:ascii="Wingdings" w:hAnsi="Wingdings" w:hint="default"/>
+        <w:sz w:val="20"/>
+      </w:rPr>
+    </w:lvl>
+    <w:lvl w:ilvl="4" w:tentative="1">
+      <w:start w:val="1"/>
+      <w:numFmt w:val="bullet"/>
+      <w:lvlText w:val=""/>
+      <w:lvlJc w:val="left"/>
+      <w:pPr>
+        <w:tabs>
+          <w:tab w:val="num" w:pos="3600"/>
+        </w:tabs>
+        <w:ind w:left="3600" w:hanging="360"/>
+      </w:pPr>
+      <w:rPr>
+        <w:rFonts w:ascii="Wingdings" w:hAnsi="Wingdings" w:hint="default"/>
+        <w:sz w:val="20"/>
+      </w:rPr>
+    </w:lvl>
+    <w:lvl w:ilvl="5" w:tentative="1">
+      <w:start w:val="1"/>
+      <w:numFmt w:val="bullet"/>
+      <w:lvlText w:val=""/>
+      <w:lvlJc w:val="left"/>
+      <w:pPr>
+        <w:tabs>
+          <w:tab w:val="num" w:pos="4320"/>
+        </w:tabs>
+        <w:ind w:left="4320" w:hanging="360"/>
+      </w:pPr>
+      <w:rPr>
+        <w:rFonts w:ascii="Wingdings" w:hAnsi="Wingdings" w:hint="default"/>
+        <w:sz w:val="20"/>
+      </w:rPr>
+    </w:lvl>
+    <w:lvl w:ilvl="6" w:tentative="1">
+      <w:start w:val="1"/>
+      <w:numFmt w:val="bullet"/>
+      <w:lvlText w:val=""/>
+      <w:lvlJc w:val="left"/>
+      <w:pPr>
+        <w:tabs>
+          <w:tab w:val="num" w:pos="5040"/>
+        </w:tabs>
+        <w:ind w:left="5040" w:hanging="360"/>
+      </w:pPr>
+      <w:rPr>
+        <w:rFonts w:ascii="Wingdings" w:hAnsi="Wingdings" w:hint="default"/>
+        <w:sz w:val="20"/>
+      </w:rPr>
+    </w:lvl>
+    <w:lvl w:ilvl="7" w:tentative="1">
+      <w:start w:val="1"/>
+      <w:numFmt w:val="bullet"/>
+      <w:lvlText w:val=""/>
+      <w:lvlJc w:val="left"/>
+      <w:pPr>
+        <w:tabs>
+          <w:tab w:val="num" w:pos="5760"/>
+        </w:tabs>
+        <w:ind w:left="5760" w:hanging="360"/>
+      </w:pPr>
+      <w:rPr>
+        <w:rFonts w:ascii="Wingdings" w:hAnsi="Wingdings" w:hint="default"/>
+        <w:sz w:val="20"/>
+      </w:rPr>
+    </w:lvl>
+    <w:lvl w:ilvl="8" w:tentative="1">
+      <w:start w:val="1"/>
+      <w:numFmt w:val="bullet"/>
+      <w:lvlText w:val=""/>
+      <w:lvlJc w:val="left"/>
+      <w:pPr>
+        <w:tabs>
+          <w:tab w:val="num" w:pos="6480"/>
+        </w:tabs>
+        <w:ind w:left="6480" w:hanging="360"/>
+      </w:pPr>
+      <w:rPr>
+        <w:rFonts w:ascii="Wingdings" w:hAnsi="Wingdings" w:hint="default"/>
+        <w:sz w:val="20"/>
+      </w:rPr>
+    </w:lvl>
+  </w:abstractNum>
+  <w:num w:numId="1" w16cid:durableId="634219353">
+    <w:abstractNumId w:val="3"/>
+  </w:num>
+  <w:num w:numId="2" w16cid:durableId="1479034535">
+    <w:abstractNumId w:val="4"/>
+  </w:num>
+  <w:num w:numId="3" w16cid:durableId="1843859891">
+    <w:abstractNumId w:val="2"/>
+  </w:num>
+  <w:num w:numId="4" w16cid:durableId="1717654049">
+    <w:abstractNumId w:val="1"/>
+  </w:num>
+  <w:num w:numId="5" w16cid:durableId="1200318540">
+    <w:abstractNumId w:val="0"/>
+  </w:num>
+</w:numbering>
+</file>
+
 <file path=word/styles.xml><?xml version="1.0" encoding="utf-8"?>
-<w:styles xmlns:mc="http://schemas.openxmlformats.org/markup-compatibility/2006" xmlns:r="http://schemas.openxmlformats.org/officeDocument/2006/relationships" xmlns:w="http://schemas.openxmlformats.org/wordprocessingml/2006/main" xmlns:w14="http://schemas.microsoft.com/office/word/2010/wordml" xmlns:w15="http://schemas.microsoft.com/office/word/2012/wordml" xmlns:w16cex="http://schemas.microsoft.com/office/word/2018/wordml/cex" xmlns:w16cid="http://schemas.microsoft.com/office/word/2016/wordml/cid" xmlns:w16="http://schemas.microsoft.com/office/word/2018/wordml" xmlns:w16du="http://schemas.microsoft.com/office/word/2023/wordml/word16du" xmlns:w16sdtdh="http://schemas.microsoft.com/office/word/2020/wordml/sdtdatahash" xmlns:w16se="http://schemas.microsoft.com/office/word/2015/wordml/symex" mc:Ignorable="w14 w15 w16se w16cid w16 w16cex w16sdtdh w16du">
+<w:styles xmlns:mc="http://schemas.openxmlformats.org/markup-compatibility/2006" xmlns:r="http://schemas.openxmlformats.org/officeDocument/2006/relationships" xmlns:w="http://schemas.openxmlformats.org/wordprocessingml/2006/main" xmlns:w14="http://schemas.microsoft.com/office/word/2010/wordml" xmlns:w15="http://schemas.microsoft.com/office/word/2012/wordml" xmlns:w16cex="http://schemas.microsoft.com/office/word/2018/wordml/cex" xmlns:w16cid="http://schemas.microsoft.com/office/word/2016/wordml/cid" xmlns:w16="http://schemas.microsoft.com/office/word/2018/wordml" xmlns:w16sdtdh="http://schemas.microsoft.com/office/word/2020/wordml/sdtdatahash" xmlns:w16se="http://schemas.microsoft.com/office/word/2015/wordml/symex" mc:Ignorable="w14 w15 w16se w16cid w16 w16cex w16sdtdh">
   <w:docDefaults>
     <w:rPrDefault>
       <w:rPr>
@@ -441,7 +1914,6 @@
     <w:next w:val="Normal"/>
     <w:link w:val="Heading2Char"/>
     <w:uiPriority w:val="9"/>
-    <w:semiHidden/>
     <w:unhideWhenUsed/>
     <w:qFormat/>
     <w:rsid w:val="00066FE0"/>
@@ -464,7 +1936,6 @@
     <w:next w:val="Normal"/>
     <w:link w:val="Heading3Char"/>
     <w:uiPriority w:val="9"/>
-    <w:semiHidden/>
     <w:unhideWhenUsed/>
     <w:qFormat/>
     <w:rsid w:val="00066FE0"/>
@@ -616,7 +2087,6 @@
   <w:style w:type="character" w:default="1" w:styleId="DefaultParagraphFont">
     <w:name w:val="Default Paragraph Font"/>
     <w:uiPriority w:val="1"/>
-    <w:semiHidden/>
     <w:unhideWhenUsed/>
   </w:style>
   <w:style w:type="table" w:default="1" w:styleId="TableNormal">
@@ -658,7 +2128,6 @@
     <w:basedOn w:val="DefaultParagraphFont"/>
     <w:link w:val="Heading2"/>
     <w:uiPriority w:val="9"/>
-    <w:semiHidden/>
     <w:rsid w:val="00066FE0"/>
     <w:rPr>
       <w:rFonts w:asciiTheme="majorHAnsi" w:eastAsiaTheme="majorEastAsia" w:hAnsiTheme="majorHAnsi" w:cstheme="majorBidi"/>
@@ -672,7 +2141,6 @@
     <w:basedOn w:val="DefaultParagraphFont"/>
     <w:link w:val="Heading3"/>
     <w:uiPriority w:val="9"/>
-    <w:semiHidden/>
     <w:rsid w:val="00066FE0"/>
     <w:rPr>
       <w:rFonts w:eastAsiaTheme="majorEastAsia" w:cstheme="majorBidi"/>

</xml_diff>

<commit_message>
basic syntax,  variable and operator
</commit_message>
<xml_diff>
--- a/NOTES/Note.docx
+++ b/NOTES/Note.docx
@@ -136,7 +136,7 @@
       </w:pPr>
       <w:r>
         <w:pict w14:anchorId="2915B563">
-          <v:rect id="_x0000_i1050" style="width:0;height:1.5pt" o:hralign="center" o:hrstd="t" o:hr="t" fillcolor="#a0a0a0" stroked="f"/>
+          <v:rect id="_x0000_i1025" style="width:0;height:1.5pt" o:hralign="center" o:hrstd="t" o:hr="t" fillcolor="#a0a0a0" stroked="f"/>
         </w:pict>
       </w:r>
     </w:p>
@@ -710,6 +710,2806 @@
       <w:pPr>
         <w:spacing w:after="0"/>
       </w:pPr>
+      <w:r>
+        <w:t xml:space="preserve">Here’s a concise note on </w:t>
+      </w:r>
+      <w:r>
+        <w:rPr>
+          <w:b/>
+          <w:bCs/>
+        </w:rPr>
+        <w:t>Basic Syntax: Variables, Data Types, and Operators in Java</w:t>
+      </w:r>
+      <w:r>
+        <w:t xml:space="preserve"> </w:t>
+      </w:r>
+      <w:r>
+        <w:rPr>
+          <w:rFonts w:ascii="Segoe UI Emoji" w:hAnsi="Segoe UI Emoji" w:cs="Segoe UI Emoji"/>
+        </w:rPr>
+        <w:t>🚀</w:t>
+      </w:r>
+    </w:p>
+    <w:p>
+      <w:pPr>
+        <w:spacing w:after="0"/>
+      </w:pPr>
+      <w:r>
+        <w:pict w14:anchorId="52BD3A84">
+          <v:rect id="_x0000_i1056" style="width:0;height:1.5pt" o:hralign="center" o:hrstd="t" o:hr="t" fillcolor="#a0a0a0" stroked="f"/>
+        </w:pict>
+      </w:r>
+    </w:p>
+    <w:p>
+      <w:pPr>
+        <w:pStyle w:val="Heading2"/>
+      </w:pPr>
+      <w:r>
+        <w:t xml:space="preserve"> Java Basic Syntax</w:t>
+      </w:r>
+    </w:p>
+    <w:p>
+      <w:pPr>
+        <w:spacing w:after="0"/>
+        <w:ind w:left="360"/>
+      </w:pPr>
+      <w:r>
+        <w:t xml:space="preserve">Every Java program starts with a </w:t>
+      </w:r>
+      <w:r>
+        <w:rPr>
+          <w:b/>
+          <w:bCs/>
+        </w:rPr>
+        <w:t>class</w:t>
+      </w:r>
+      <w:r>
+        <w:t>.</w:t>
+      </w:r>
+    </w:p>
+    <w:p>
+      <w:pPr>
+        <w:spacing w:after="0"/>
+        <w:ind w:left="360"/>
+      </w:pPr>
+      <w:r>
+        <w:t xml:space="preserve">The main method is the entry point of the program: </w:t>
+      </w:r>
+    </w:p>
+    <w:p>
+      <w:pPr>
+        <w:spacing w:after="0"/>
+        <w:ind w:left="1440"/>
+      </w:pPr>
+      <w:r>
+        <w:t>public class HelloWorld {</w:t>
+      </w:r>
+    </w:p>
+    <w:p>
+      <w:pPr>
+        <w:spacing w:after="0"/>
+        <w:ind w:left="1440"/>
+      </w:pPr>
+      <w:r>
+        <w:t xml:space="preserve">    public static void </w:t>
+      </w:r>
+      <w:proofErr w:type="gramStart"/>
+      <w:r>
+        <w:t>main(</w:t>
+      </w:r>
+      <w:proofErr w:type="gramEnd"/>
+      <w:r>
+        <w:t xml:space="preserve">String[] </w:t>
+      </w:r>
+      <w:proofErr w:type="spellStart"/>
+      <w:r>
+        <w:t>args</w:t>
+      </w:r>
+      <w:proofErr w:type="spellEnd"/>
+      <w:r>
+        <w:t>) {</w:t>
+      </w:r>
+    </w:p>
+    <w:p>
+      <w:pPr>
+        <w:spacing w:after="0"/>
+        <w:ind w:left="1440"/>
+      </w:pPr>
+      <w:r>
+        <w:t xml:space="preserve">        </w:t>
+      </w:r>
+      <w:proofErr w:type="spellStart"/>
+      <w:r>
+        <w:t>System.out.println</w:t>
+      </w:r>
+      <w:proofErr w:type="spellEnd"/>
+      <w:r>
+        <w:t>("Hello, World!");</w:t>
+      </w:r>
+    </w:p>
+    <w:p>
+      <w:pPr>
+        <w:spacing w:after="0"/>
+        <w:ind w:left="1440"/>
+      </w:pPr>
+      <w:r>
+        <w:t xml:space="preserve">    }</w:t>
+      </w:r>
+    </w:p>
+    <w:p>
+      <w:pPr>
+        <w:spacing w:after="0"/>
+        <w:ind w:left="1440"/>
+      </w:pPr>
+      <w:r>
+        <w:t>}</w:t>
+      </w:r>
+    </w:p>
+    <w:p>
+      <w:pPr>
+        <w:spacing w:after="0"/>
+        <w:ind w:left="360"/>
+      </w:pPr>
+      <w:r>
+        <w:t xml:space="preserve">Java is </w:t>
+      </w:r>
+      <w:r>
+        <w:rPr>
+          <w:b/>
+          <w:bCs/>
+        </w:rPr>
+        <w:t>case-sensitive</w:t>
+      </w:r>
+      <w:r>
+        <w:t xml:space="preserve"> (Hello and hello are different).</w:t>
+      </w:r>
+    </w:p>
+    <w:p>
+      <w:pPr>
+        <w:spacing w:after="0"/>
+        <w:ind w:left="360"/>
+      </w:pPr>
+      <w:r>
+        <w:t xml:space="preserve">Statements end with a </w:t>
+      </w:r>
+      <w:r>
+        <w:rPr>
+          <w:b/>
+          <w:bCs/>
+        </w:rPr>
+        <w:t>semicolon (;)</w:t>
+      </w:r>
+      <w:r>
+        <w:t>.</w:t>
+      </w:r>
+    </w:p>
+    <w:p>
+      <w:pPr>
+        <w:spacing w:after="0"/>
+        <w:ind w:left="360"/>
+      </w:pPr>
+      <w:r>
+        <w:t xml:space="preserve">Blocks of code are enclosed in </w:t>
+      </w:r>
+      <w:r>
+        <w:rPr>
+          <w:b/>
+          <w:bCs/>
+        </w:rPr>
+        <w:t>curly braces {}</w:t>
+      </w:r>
+      <w:r>
+        <w:t>.</w:t>
+      </w:r>
+    </w:p>
+    <w:p>
+      <w:pPr>
+        <w:pStyle w:val="Heading2"/>
+      </w:pPr>
+      <w:r>
+        <w:t xml:space="preserve"> Variables in Java</w:t>
+      </w:r>
+    </w:p>
+    <w:p>
+      <w:pPr>
+        <w:spacing w:after="0"/>
+      </w:pPr>
+      <w:r>
+        <w:t xml:space="preserve">A </w:t>
+      </w:r>
+      <w:r>
+        <w:rPr>
+          <w:b/>
+          <w:bCs/>
+        </w:rPr>
+        <w:t>variable</w:t>
+      </w:r>
+      <w:r>
+        <w:t xml:space="preserve"> is a container for storing data. It has a </w:t>
+      </w:r>
+      <w:r>
+        <w:rPr>
+          <w:b/>
+          <w:bCs/>
+        </w:rPr>
+        <w:t>type</w:t>
+      </w:r>
+      <w:r>
+        <w:t xml:space="preserve"> and a </w:t>
+      </w:r>
+      <w:r>
+        <w:rPr>
+          <w:b/>
+          <w:bCs/>
+        </w:rPr>
+        <w:t>name</w:t>
+      </w:r>
+      <w:r>
+        <w:t>.</w:t>
+      </w:r>
+    </w:p>
+    <w:p>
+      <w:pPr>
+        <w:spacing w:after="0"/>
+        <w:rPr>
+          <w:b/>
+          <w:bCs/>
+        </w:rPr>
+      </w:pPr>
+      <w:r>
+        <w:rPr>
+          <w:b/>
+          <w:bCs/>
+        </w:rPr>
+        <w:t>Declaring Variables:</w:t>
+      </w:r>
+    </w:p>
+    <w:p>
+      <w:pPr>
+        <w:spacing w:after="0"/>
+      </w:pPr>
+      <w:proofErr w:type="spellStart"/>
+      <w:r>
+        <w:t>dataType</w:t>
+      </w:r>
+      <w:proofErr w:type="spellEnd"/>
+      <w:r>
+        <w:t xml:space="preserve"> </w:t>
+      </w:r>
+      <w:proofErr w:type="spellStart"/>
+      <w:r>
+        <w:t>variableName</w:t>
+      </w:r>
+      <w:proofErr w:type="spellEnd"/>
+      <w:r>
+        <w:t xml:space="preserve"> = value;</w:t>
+      </w:r>
+    </w:p>
+    <w:p>
+      <w:pPr>
+        <w:spacing w:after="0"/>
+        <w:rPr>
+          <w:b/>
+          <w:bCs/>
+        </w:rPr>
+      </w:pPr>
+      <w:r>
+        <w:rPr>
+          <w:b/>
+          <w:bCs/>
+        </w:rPr>
+        <w:t>Example:</w:t>
+      </w:r>
+    </w:p>
+    <w:p>
+      <w:pPr>
+        <w:spacing w:after="0"/>
+      </w:pPr>
+      <w:r>
+        <w:t>int age = 25;</w:t>
+      </w:r>
+    </w:p>
+    <w:p>
+      <w:pPr>
+        <w:spacing w:after="0"/>
+      </w:pPr>
+      <w:r>
+        <w:t>String name = "Bibek";</w:t>
+      </w:r>
+    </w:p>
+    <w:p>
+      <w:pPr>
+        <w:spacing w:after="0"/>
+      </w:pPr>
+      <w:r>
+        <w:t>double price = 99.99;</w:t>
+      </w:r>
+    </w:p>
+    <w:p>
+      <w:pPr>
+        <w:spacing w:after="0"/>
+        <w:rPr>
+          <w:b/>
+          <w:bCs/>
+        </w:rPr>
+      </w:pPr>
+      <w:r>
+        <w:rPr>
+          <w:b/>
+          <w:bCs/>
+        </w:rPr>
+        <w:t>Types of Variables:</w:t>
+      </w:r>
+    </w:p>
+    <w:p>
+      <w:pPr>
+        <w:numPr>
+          <w:ilvl w:val="0"/>
+          <w:numId w:val="7"/>
+        </w:numPr>
+        <w:spacing w:after="0"/>
+      </w:pPr>
+      <w:r>
+        <w:rPr>
+          <w:b/>
+          <w:bCs/>
+        </w:rPr>
+        <w:t>Local Variable</w:t>
+      </w:r>
+      <w:r>
+        <w:t xml:space="preserve"> – Declared inside a method, accessible only within it.</w:t>
+      </w:r>
+    </w:p>
+    <w:p>
+      <w:pPr>
+        <w:numPr>
+          <w:ilvl w:val="0"/>
+          <w:numId w:val="7"/>
+        </w:numPr>
+        <w:spacing w:after="0"/>
+      </w:pPr>
+      <w:r>
+        <w:rPr>
+          <w:b/>
+          <w:bCs/>
+        </w:rPr>
+        <w:t>Instance Variable (Non-static Variable)</w:t>
+      </w:r>
+      <w:r>
+        <w:t xml:space="preserve"> – Belongs to an object, declared inside a class but outside methods.</w:t>
+      </w:r>
+    </w:p>
+    <w:p>
+      <w:pPr>
+        <w:numPr>
+          <w:ilvl w:val="0"/>
+          <w:numId w:val="7"/>
+        </w:numPr>
+        <w:spacing w:after="0"/>
+      </w:pPr>
+      <w:r>
+        <w:rPr>
+          <w:b/>
+          <w:bCs/>
+        </w:rPr>
+        <w:t>Static Variable (Class Variable)</w:t>
+      </w:r>
+      <w:r>
+        <w:t xml:space="preserve"> – Shared among all objects of a class using static.</w:t>
+      </w:r>
+    </w:p>
+    <w:p>
+      <w:pPr>
+        <w:pStyle w:val="Heading2"/>
+      </w:pPr>
+      <w:r>
+        <w:lastRenderedPageBreak/>
+        <w:t>Data Types in Java</w:t>
+      </w:r>
+    </w:p>
+    <w:p>
+      <w:pPr>
+        <w:spacing w:after="0"/>
+      </w:pPr>
+      <w:r>
+        <w:t xml:space="preserve">Java has </w:t>
+      </w:r>
+      <w:r>
+        <w:rPr>
+          <w:b/>
+          <w:bCs/>
+        </w:rPr>
+        <w:t>two categories</w:t>
+      </w:r>
+      <w:r>
+        <w:t xml:space="preserve"> of data types:</w:t>
+      </w:r>
+    </w:p>
+    <w:p>
+      <w:pPr>
+        <w:pStyle w:val="Heading3"/>
+      </w:pPr>
+      <w:r>
+        <w:t>A. Primitive Data Types (8 types)</w:t>
+      </w:r>
+    </w:p>
+    <w:tbl>
+      <w:tblPr>
+        <w:tblW w:w="0" w:type="auto"/>
+        <w:tblCellSpacing w:w="15" w:type="dxa"/>
+        <w:tblCellMar>
+          <w:top w:w="15" w:type="dxa"/>
+          <w:left w:w="15" w:type="dxa"/>
+          <w:bottom w:w="15" w:type="dxa"/>
+          <w:right w:w="15" w:type="dxa"/>
+        </w:tblCellMar>
+        <w:tblLook w:val="04A0" w:firstRow="1" w:lastRow="0" w:firstColumn="1" w:lastColumn="0" w:noHBand="0" w:noVBand="1"/>
+      </w:tblPr>
+      <w:tblGrid>
+        <w:gridCol w:w="1147"/>
+        <w:gridCol w:w="798"/>
+        <w:gridCol w:w="2692"/>
+      </w:tblGrid>
+      <w:tr>
+        <w:trPr>
+          <w:tblHeader/>
+          <w:tblCellSpacing w:w="15" w:type="dxa"/>
+        </w:trPr>
+        <w:tc>
+          <w:tcPr>
+            <w:tcW w:w="0" w:type="auto"/>
+            <w:vAlign w:val="center"/>
+            <w:hideMark/>
+          </w:tcPr>
+          <w:p>
+            <w:pPr>
+              <w:spacing w:after="0"/>
+              <w:rPr>
+                <w:b/>
+                <w:bCs/>
+              </w:rPr>
+            </w:pPr>
+            <w:r>
+              <w:rPr>
+                <w:b/>
+                <w:bCs/>
+              </w:rPr>
+              <w:t>Data Type</w:t>
+            </w:r>
+          </w:p>
+        </w:tc>
+        <w:tc>
+          <w:tcPr>
+            <w:tcW w:w="0" w:type="auto"/>
+            <w:vAlign w:val="center"/>
+            <w:hideMark/>
+          </w:tcPr>
+          <w:p>
+            <w:pPr>
+              <w:spacing w:after="0"/>
+              <w:rPr>
+                <w:b/>
+                <w:bCs/>
+              </w:rPr>
+            </w:pPr>
+            <w:r>
+              <w:rPr>
+                <w:b/>
+                <w:bCs/>
+              </w:rPr>
+              <w:t>Size</w:t>
+            </w:r>
+          </w:p>
+        </w:tc>
+        <w:tc>
+          <w:tcPr>
+            <w:tcW w:w="0" w:type="auto"/>
+            <w:vAlign w:val="center"/>
+            <w:hideMark/>
+          </w:tcPr>
+          <w:p>
+            <w:pPr>
+              <w:spacing w:after="0"/>
+              <w:rPr>
+                <w:b/>
+                <w:bCs/>
+              </w:rPr>
+            </w:pPr>
+            <w:r>
+              <w:rPr>
+                <w:b/>
+                <w:bCs/>
+              </w:rPr>
+              <w:t>Example</w:t>
+            </w:r>
+          </w:p>
+        </w:tc>
+      </w:tr>
+      <w:tr>
+        <w:trPr>
+          <w:tblCellSpacing w:w="15" w:type="dxa"/>
+        </w:trPr>
+        <w:tc>
+          <w:tcPr>
+            <w:tcW w:w="0" w:type="auto"/>
+            <w:vAlign w:val="center"/>
+            <w:hideMark/>
+          </w:tcPr>
+          <w:p>
+            <w:pPr>
+              <w:spacing w:after="0"/>
+            </w:pPr>
+            <w:r>
+              <w:t>byte</w:t>
+            </w:r>
+          </w:p>
+        </w:tc>
+        <w:tc>
+          <w:tcPr>
+            <w:tcW w:w="0" w:type="auto"/>
+            <w:vAlign w:val="center"/>
+            <w:hideMark/>
+          </w:tcPr>
+          <w:p>
+            <w:pPr>
+              <w:spacing w:after="0"/>
+            </w:pPr>
+            <w:r>
+              <w:t>1 byte</w:t>
+            </w:r>
+          </w:p>
+        </w:tc>
+        <w:tc>
+          <w:tcPr>
+            <w:tcW w:w="0" w:type="auto"/>
+            <w:vAlign w:val="center"/>
+            <w:hideMark/>
+          </w:tcPr>
+          <w:p>
+            <w:pPr>
+              <w:spacing w:after="0"/>
+            </w:pPr>
+            <w:r>
+              <w:t>byte b = 100;</w:t>
+            </w:r>
+          </w:p>
+        </w:tc>
+      </w:tr>
+      <w:tr>
+        <w:trPr>
+          <w:tblCellSpacing w:w="15" w:type="dxa"/>
+        </w:trPr>
+        <w:tc>
+          <w:tcPr>
+            <w:tcW w:w="0" w:type="auto"/>
+            <w:vAlign w:val="center"/>
+            <w:hideMark/>
+          </w:tcPr>
+          <w:p>
+            <w:pPr>
+              <w:spacing w:after="0"/>
+            </w:pPr>
+            <w:r>
+              <w:t>short</w:t>
+            </w:r>
+          </w:p>
+        </w:tc>
+        <w:tc>
+          <w:tcPr>
+            <w:tcW w:w="0" w:type="auto"/>
+            <w:vAlign w:val="center"/>
+            <w:hideMark/>
+          </w:tcPr>
+          <w:p>
+            <w:pPr>
+              <w:spacing w:after="0"/>
+            </w:pPr>
+            <w:r>
+              <w:t>2 bytes</w:t>
+            </w:r>
+          </w:p>
+        </w:tc>
+        <w:tc>
+          <w:tcPr>
+            <w:tcW w:w="0" w:type="auto"/>
+            <w:vAlign w:val="center"/>
+            <w:hideMark/>
+          </w:tcPr>
+          <w:p>
+            <w:pPr>
+              <w:spacing w:after="0"/>
+            </w:pPr>
+            <w:r>
+              <w:t>short s = 32000;</w:t>
+            </w:r>
+          </w:p>
+        </w:tc>
+      </w:tr>
+      <w:tr>
+        <w:trPr>
+          <w:tblCellSpacing w:w="15" w:type="dxa"/>
+        </w:trPr>
+        <w:tc>
+          <w:tcPr>
+            <w:tcW w:w="0" w:type="auto"/>
+            <w:vAlign w:val="center"/>
+            <w:hideMark/>
+          </w:tcPr>
+          <w:p>
+            <w:pPr>
+              <w:spacing w:after="0"/>
+            </w:pPr>
+            <w:r>
+              <w:t>int</w:t>
+            </w:r>
+          </w:p>
+        </w:tc>
+        <w:tc>
+          <w:tcPr>
+            <w:tcW w:w="0" w:type="auto"/>
+            <w:vAlign w:val="center"/>
+            <w:hideMark/>
+          </w:tcPr>
+          <w:p>
+            <w:pPr>
+              <w:spacing w:after="0"/>
+            </w:pPr>
+            <w:r>
+              <w:t>4 bytes</w:t>
+            </w:r>
+          </w:p>
+        </w:tc>
+        <w:tc>
+          <w:tcPr>
+            <w:tcW w:w="0" w:type="auto"/>
+            <w:vAlign w:val="center"/>
+            <w:hideMark/>
+          </w:tcPr>
+          <w:p>
+            <w:pPr>
+              <w:spacing w:after="0"/>
+            </w:pPr>
+            <w:r>
+              <w:t>int num = 10;</w:t>
+            </w:r>
+          </w:p>
+        </w:tc>
+      </w:tr>
+      <w:tr>
+        <w:trPr>
+          <w:tblCellSpacing w:w="15" w:type="dxa"/>
+        </w:trPr>
+        <w:tc>
+          <w:tcPr>
+            <w:tcW w:w="0" w:type="auto"/>
+            <w:vAlign w:val="center"/>
+            <w:hideMark/>
+          </w:tcPr>
+          <w:p>
+            <w:pPr>
+              <w:spacing w:after="0"/>
+            </w:pPr>
+            <w:r>
+              <w:t>long</w:t>
+            </w:r>
+          </w:p>
+        </w:tc>
+        <w:tc>
+          <w:tcPr>
+            <w:tcW w:w="0" w:type="auto"/>
+            <w:vAlign w:val="center"/>
+            <w:hideMark/>
+          </w:tcPr>
+          <w:p>
+            <w:pPr>
+              <w:spacing w:after="0"/>
+            </w:pPr>
+            <w:r>
+              <w:t>8 bytes</w:t>
+            </w:r>
+          </w:p>
+        </w:tc>
+        <w:tc>
+          <w:tcPr>
+            <w:tcW w:w="0" w:type="auto"/>
+            <w:vAlign w:val="center"/>
+            <w:hideMark/>
+          </w:tcPr>
+          <w:p>
+            <w:pPr>
+              <w:spacing w:after="0"/>
+            </w:pPr>
+            <w:r>
+              <w:t xml:space="preserve">long </w:t>
+            </w:r>
+            <w:proofErr w:type="spellStart"/>
+            <w:r>
+              <w:t>bigNum</w:t>
+            </w:r>
+            <w:proofErr w:type="spellEnd"/>
+            <w:r>
+              <w:t xml:space="preserve"> = 100000L;</w:t>
+            </w:r>
+          </w:p>
+        </w:tc>
+      </w:tr>
+      <w:tr>
+        <w:trPr>
+          <w:tblCellSpacing w:w="15" w:type="dxa"/>
+        </w:trPr>
+        <w:tc>
+          <w:tcPr>
+            <w:tcW w:w="0" w:type="auto"/>
+            <w:vAlign w:val="center"/>
+            <w:hideMark/>
+          </w:tcPr>
+          <w:p>
+            <w:pPr>
+              <w:spacing w:after="0"/>
+            </w:pPr>
+            <w:r>
+              <w:t>float</w:t>
+            </w:r>
+          </w:p>
+        </w:tc>
+        <w:tc>
+          <w:tcPr>
+            <w:tcW w:w="0" w:type="auto"/>
+            <w:vAlign w:val="center"/>
+            <w:hideMark/>
+          </w:tcPr>
+          <w:p>
+            <w:pPr>
+              <w:spacing w:after="0"/>
+            </w:pPr>
+            <w:r>
+              <w:t>4 bytes</w:t>
+            </w:r>
+          </w:p>
+        </w:tc>
+        <w:tc>
+          <w:tcPr>
+            <w:tcW w:w="0" w:type="auto"/>
+            <w:vAlign w:val="center"/>
+            <w:hideMark/>
+          </w:tcPr>
+          <w:p>
+            <w:pPr>
+              <w:spacing w:after="0"/>
+            </w:pPr>
+            <w:r>
+              <w:t>float pi = 3.14f;</w:t>
+            </w:r>
+          </w:p>
+        </w:tc>
+      </w:tr>
+      <w:tr>
+        <w:trPr>
+          <w:tblCellSpacing w:w="15" w:type="dxa"/>
+        </w:trPr>
+        <w:tc>
+          <w:tcPr>
+            <w:tcW w:w="0" w:type="auto"/>
+            <w:vAlign w:val="center"/>
+            <w:hideMark/>
+          </w:tcPr>
+          <w:p>
+            <w:pPr>
+              <w:spacing w:after="0"/>
+            </w:pPr>
+            <w:r>
+              <w:t>double</w:t>
+            </w:r>
+          </w:p>
+        </w:tc>
+        <w:tc>
+          <w:tcPr>
+            <w:tcW w:w="0" w:type="auto"/>
+            <w:vAlign w:val="center"/>
+            <w:hideMark/>
+          </w:tcPr>
+          <w:p>
+            <w:pPr>
+              <w:spacing w:after="0"/>
+            </w:pPr>
+            <w:r>
+              <w:t>8 bytes</w:t>
+            </w:r>
+          </w:p>
+        </w:tc>
+        <w:tc>
+          <w:tcPr>
+            <w:tcW w:w="0" w:type="auto"/>
+            <w:vAlign w:val="center"/>
+            <w:hideMark/>
+          </w:tcPr>
+          <w:p>
+            <w:pPr>
+              <w:spacing w:after="0"/>
+            </w:pPr>
+            <w:r>
+              <w:t>double price = 99.99;</w:t>
+            </w:r>
+          </w:p>
+        </w:tc>
+      </w:tr>
+      <w:tr>
+        <w:trPr>
+          <w:tblCellSpacing w:w="15" w:type="dxa"/>
+        </w:trPr>
+        <w:tc>
+          <w:tcPr>
+            <w:tcW w:w="0" w:type="auto"/>
+            <w:vAlign w:val="center"/>
+            <w:hideMark/>
+          </w:tcPr>
+          <w:p>
+            <w:pPr>
+              <w:spacing w:after="0"/>
+            </w:pPr>
+            <w:r>
+              <w:t>char</w:t>
+            </w:r>
+          </w:p>
+        </w:tc>
+        <w:tc>
+          <w:tcPr>
+            <w:tcW w:w="0" w:type="auto"/>
+            <w:vAlign w:val="center"/>
+            <w:hideMark/>
+          </w:tcPr>
+          <w:p>
+            <w:pPr>
+              <w:spacing w:after="0"/>
+            </w:pPr>
+            <w:r>
+              <w:t>2 bytes</w:t>
+            </w:r>
+          </w:p>
+        </w:tc>
+        <w:tc>
+          <w:tcPr>
+            <w:tcW w:w="0" w:type="auto"/>
+            <w:vAlign w:val="center"/>
+            <w:hideMark/>
+          </w:tcPr>
+          <w:p>
+            <w:pPr>
+              <w:spacing w:after="0"/>
+            </w:pPr>
+            <w:r>
+              <w:t>char letter = 'A';</w:t>
+            </w:r>
+          </w:p>
+        </w:tc>
+      </w:tr>
+      <w:tr>
+        <w:trPr>
+          <w:tblCellSpacing w:w="15" w:type="dxa"/>
+        </w:trPr>
+        <w:tc>
+          <w:tcPr>
+            <w:tcW w:w="0" w:type="auto"/>
+            <w:vAlign w:val="center"/>
+            <w:hideMark/>
+          </w:tcPr>
+          <w:p>
+            <w:pPr>
+              <w:spacing w:after="0"/>
+            </w:pPr>
+            <w:proofErr w:type="spellStart"/>
+            <w:r>
+              <w:t>boolean</w:t>
+            </w:r>
+            <w:proofErr w:type="spellEnd"/>
+          </w:p>
+        </w:tc>
+        <w:tc>
+          <w:tcPr>
+            <w:tcW w:w="0" w:type="auto"/>
+            <w:vAlign w:val="center"/>
+            <w:hideMark/>
+          </w:tcPr>
+          <w:p>
+            <w:pPr>
+              <w:spacing w:after="0"/>
+            </w:pPr>
+            <w:r>
+              <w:t>1 bit</w:t>
+            </w:r>
+          </w:p>
+        </w:tc>
+        <w:tc>
+          <w:tcPr>
+            <w:tcW w:w="0" w:type="auto"/>
+            <w:vAlign w:val="center"/>
+            <w:hideMark/>
+          </w:tcPr>
+          <w:p>
+            <w:pPr>
+              <w:spacing w:after="0"/>
+            </w:pPr>
+            <w:proofErr w:type="spellStart"/>
+            <w:r>
+              <w:t>boolean</w:t>
+            </w:r>
+            <w:proofErr w:type="spellEnd"/>
+            <w:r>
+              <w:t xml:space="preserve"> </w:t>
+            </w:r>
+            <w:proofErr w:type="spellStart"/>
+            <w:r>
+              <w:t>isJavaFun</w:t>
+            </w:r>
+            <w:proofErr w:type="spellEnd"/>
+            <w:r>
+              <w:t xml:space="preserve"> = true;</w:t>
+            </w:r>
+          </w:p>
+        </w:tc>
+      </w:tr>
+    </w:tbl>
+    <w:p>
+      <w:pPr>
+        <w:pStyle w:val="Heading3"/>
+      </w:pPr>
+      <w:r>
+        <w:t>B. Non-Primitive Data Types</w:t>
+      </w:r>
+    </w:p>
+    <w:p>
+      <w:pPr>
+        <w:numPr>
+          <w:ilvl w:val="0"/>
+          <w:numId w:val="8"/>
+        </w:numPr>
+        <w:spacing w:after="0"/>
+      </w:pPr>
+      <w:r>
+        <w:rPr>
+          <w:b/>
+          <w:bCs/>
+        </w:rPr>
+        <w:t>String</w:t>
+      </w:r>
+      <w:r>
+        <w:t>: String name = "Java";</w:t>
+      </w:r>
+    </w:p>
+    <w:p>
+      <w:pPr>
+        <w:numPr>
+          <w:ilvl w:val="0"/>
+          <w:numId w:val="8"/>
+        </w:numPr>
+        <w:spacing w:after="0"/>
+      </w:pPr>
+      <w:r>
+        <w:rPr>
+          <w:b/>
+          <w:bCs/>
+        </w:rPr>
+        <w:t>Arrays</w:t>
+      </w:r>
+      <w:r>
+        <w:t xml:space="preserve">: </w:t>
+      </w:r>
+      <w:proofErr w:type="gramStart"/>
+      <w:r>
+        <w:t>int[</w:t>
+      </w:r>
+      <w:proofErr w:type="gramEnd"/>
+      <w:r>
+        <w:t>] numbers = {1, 2, 3};</w:t>
+      </w:r>
+    </w:p>
+    <w:p>
+      <w:pPr>
+        <w:numPr>
+          <w:ilvl w:val="0"/>
+          <w:numId w:val="8"/>
+        </w:numPr>
+        <w:spacing w:after="0"/>
+      </w:pPr>
+      <w:r>
+        <w:rPr>
+          <w:b/>
+          <w:bCs/>
+        </w:rPr>
+        <w:t>Classes &amp; Objects</w:t>
+      </w:r>
+      <w:r>
+        <w:t>: Custom-defined data types.</w:t>
+      </w:r>
+    </w:p>
+    <w:p>
+      <w:pPr>
+        <w:spacing w:after="0"/>
+      </w:pPr>
+    </w:p>
+    <w:p>
+      <w:pPr>
+        <w:pStyle w:val="Heading2"/>
+      </w:pPr>
+      <w:r>
+        <w:t xml:space="preserve"> Operators in Java</w:t>
+      </w:r>
+    </w:p>
+    <w:p>
+      <w:pPr>
+        <w:spacing w:after="0"/>
+      </w:pPr>
+      <w:r>
+        <w:t>Operators perform operations on variables and values.</w:t>
+      </w:r>
+    </w:p>
+    <w:p>
+      <w:pPr>
+        <w:pStyle w:val="Heading3"/>
+      </w:pPr>
+      <w:r>
+        <w:t>A. Arithmetic Operators</w:t>
+      </w:r>
+    </w:p>
+    <w:tbl>
+      <w:tblPr>
+        <w:tblW w:w="0" w:type="auto"/>
+        <w:tblCellSpacing w:w="15" w:type="dxa"/>
+        <w:tblCellMar>
+          <w:top w:w="15" w:type="dxa"/>
+          <w:left w:w="15" w:type="dxa"/>
+          <w:bottom w:w="15" w:type="dxa"/>
+          <w:right w:w="15" w:type="dxa"/>
+        </w:tblCellMar>
+        <w:tblLook w:val="04A0" w:firstRow="1" w:lastRow="0" w:firstColumn="1" w:lastColumn="0" w:noHBand="0" w:noVBand="1"/>
+      </w:tblPr>
+      <w:tblGrid>
+        <w:gridCol w:w="1049"/>
+        <w:gridCol w:w="2289"/>
+        <w:gridCol w:w="1021"/>
+      </w:tblGrid>
+      <w:tr>
+        <w:trPr>
+          <w:tblHeader/>
+          <w:tblCellSpacing w:w="15" w:type="dxa"/>
+        </w:trPr>
+        <w:tc>
+          <w:tcPr>
+            <w:tcW w:w="0" w:type="auto"/>
+            <w:vAlign w:val="center"/>
+            <w:hideMark/>
+          </w:tcPr>
+          <w:p>
+            <w:pPr>
+              <w:spacing w:after="0"/>
+              <w:rPr>
+                <w:b/>
+                <w:bCs/>
+              </w:rPr>
+            </w:pPr>
+            <w:r>
+              <w:rPr>
+                <w:b/>
+                <w:bCs/>
+              </w:rPr>
+              <w:t>Operator</w:t>
+            </w:r>
+          </w:p>
+        </w:tc>
+        <w:tc>
+          <w:tcPr>
+            <w:tcW w:w="0" w:type="auto"/>
+            <w:vAlign w:val="center"/>
+            <w:hideMark/>
+          </w:tcPr>
+          <w:p>
+            <w:pPr>
+              <w:spacing w:after="0"/>
+              <w:rPr>
+                <w:b/>
+                <w:bCs/>
+              </w:rPr>
+            </w:pPr>
+            <w:r>
+              <w:rPr>
+                <w:b/>
+                <w:bCs/>
+              </w:rPr>
+              <w:t>Meaning</w:t>
+            </w:r>
+          </w:p>
+        </w:tc>
+        <w:tc>
+          <w:tcPr>
+            <w:tcW w:w="0" w:type="auto"/>
+            <w:vAlign w:val="center"/>
+            <w:hideMark/>
+          </w:tcPr>
+          <w:p>
+            <w:pPr>
+              <w:spacing w:after="0"/>
+              <w:rPr>
+                <w:b/>
+                <w:bCs/>
+              </w:rPr>
+            </w:pPr>
+            <w:r>
+              <w:rPr>
+                <w:b/>
+                <w:bCs/>
+              </w:rPr>
+              <w:t>Example</w:t>
+            </w:r>
+          </w:p>
+        </w:tc>
+      </w:tr>
+      <w:tr>
+        <w:trPr>
+          <w:tblCellSpacing w:w="15" w:type="dxa"/>
+        </w:trPr>
+        <w:tc>
+          <w:tcPr>
+            <w:tcW w:w="0" w:type="auto"/>
+            <w:vAlign w:val="center"/>
+            <w:hideMark/>
+          </w:tcPr>
+          <w:p>
+            <w:pPr>
+              <w:spacing w:after="0"/>
+            </w:pPr>
+            <w:r>
+              <w:t>+</w:t>
+            </w:r>
+          </w:p>
+        </w:tc>
+        <w:tc>
+          <w:tcPr>
+            <w:tcW w:w="0" w:type="auto"/>
+            <w:vAlign w:val="center"/>
+            <w:hideMark/>
+          </w:tcPr>
+          <w:p>
+            <w:pPr>
+              <w:spacing w:after="0"/>
+            </w:pPr>
+            <w:r>
+              <w:t>Addition</w:t>
+            </w:r>
+          </w:p>
+        </w:tc>
+        <w:tc>
+          <w:tcPr>
+            <w:tcW w:w="0" w:type="auto"/>
+            <w:vAlign w:val="center"/>
+            <w:hideMark/>
+          </w:tcPr>
+          <w:p>
+            <w:pPr>
+              <w:spacing w:after="0"/>
+            </w:pPr>
+            <w:r>
+              <w:t>a + b</w:t>
+            </w:r>
+          </w:p>
+        </w:tc>
+      </w:tr>
+      <w:tr>
+        <w:trPr>
+          <w:tblCellSpacing w:w="15" w:type="dxa"/>
+        </w:trPr>
+        <w:tc>
+          <w:tcPr>
+            <w:tcW w:w="0" w:type="auto"/>
+            <w:vAlign w:val="center"/>
+            <w:hideMark/>
+          </w:tcPr>
+          <w:p>
+            <w:pPr>
+              <w:spacing w:after="0"/>
+            </w:pPr>
+            <w:r>
+              <w:t>-</w:t>
+            </w:r>
+          </w:p>
+        </w:tc>
+        <w:tc>
+          <w:tcPr>
+            <w:tcW w:w="0" w:type="auto"/>
+            <w:vAlign w:val="center"/>
+            <w:hideMark/>
+          </w:tcPr>
+          <w:p>
+            <w:pPr>
+              <w:spacing w:after="0"/>
+            </w:pPr>
+            <w:r>
+              <w:t>Subtraction</w:t>
+            </w:r>
+          </w:p>
+        </w:tc>
+        <w:tc>
+          <w:tcPr>
+            <w:tcW w:w="0" w:type="auto"/>
+            <w:vAlign w:val="center"/>
+            <w:hideMark/>
+          </w:tcPr>
+          <w:p>
+            <w:pPr>
+              <w:spacing w:after="0"/>
+            </w:pPr>
+            <w:r>
+              <w:t>a - b</w:t>
+            </w:r>
+          </w:p>
+        </w:tc>
+      </w:tr>
+      <w:tr>
+        <w:trPr>
+          <w:tblCellSpacing w:w="15" w:type="dxa"/>
+        </w:trPr>
+        <w:tc>
+          <w:tcPr>
+            <w:tcW w:w="0" w:type="auto"/>
+            <w:vAlign w:val="center"/>
+            <w:hideMark/>
+          </w:tcPr>
+          <w:p>
+            <w:pPr>
+              <w:spacing w:after="0"/>
+            </w:pPr>
+            <w:r>
+              <w:t>*</w:t>
+            </w:r>
+          </w:p>
+        </w:tc>
+        <w:tc>
+          <w:tcPr>
+            <w:tcW w:w="0" w:type="auto"/>
+            <w:vAlign w:val="center"/>
+            <w:hideMark/>
+          </w:tcPr>
+          <w:p>
+            <w:pPr>
+              <w:spacing w:after="0"/>
+            </w:pPr>
+            <w:r>
+              <w:t>Multiplication</w:t>
+            </w:r>
+          </w:p>
+        </w:tc>
+        <w:tc>
+          <w:tcPr>
+            <w:tcW w:w="0" w:type="auto"/>
+            <w:vAlign w:val="center"/>
+            <w:hideMark/>
+          </w:tcPr>
+          <w:p>
+            <w:pPr>
+              <w:spacing w:after="0"/>
+            </w:pPr>
+            <w:r>
+              <w:t>a * b</w:t>
+            </w:r>
+          </w:p>
+        </w:tc>
+      </w:tr>
+      <w:tr>
+        <w:trPr>
+          <w:tblCellSpacing w:w="15" w:type="dxa"/>
+        </w:trPr>
+        <w:tc>
+          <w:tcPr>
+            <w:tcW w:w="0" w:type="auto"/>
+            <w:vAlign w:val="center"/>
+            <w:hideMark/>
+          </w:tcPr>
+          <w:p>
+            <w:pPr>
+              <w:spacing w:after="0"/>
+            </w:pPr>
+            <w:r>
+              <w:t>/</w:t>
+            </w:r>
+          </w:p>
+        </w:tc>
+        <w:tc>
+          <w:tcPr>
+            <w:tcW w:w="0" w:type="auto"/>
+            <w:vAlign w:val="center"/>
+            <w:hideMark/>
+          </w:tcPr>
+          <w:p>
+            <w:pPr>
+              <w:spacing w:after="0"/>
+            </w:pPr>
+            <w:r>
+              <w:t>Division</w:t>
+            </w:r>
+          </w:p>
+        </w:tc>
+        <w:tc>
+          <w:tcPr>
+            <w:tcW w:w="0" w:type="auto"/>
+            <w:vAlign w:val="center"/>
+            <w:hideMark/>
+          </w:tcPr>
+          <w:p>
+            <w:pPr>
+              <w:spacing w:after="0"/>
+            </w:pPr>
+            <w:r>
+              <w:t>a / b</w:t>
+            </w:r>
+          </w:p>
+        </w:tc>
+      </w:tr>
+      <w:tr>
+        <w:trPr>
+          <w:tblCellSpacing w:w="15" w:type="dxa"/>
+        </w:trPr>
+        <w:tc>
+          <w:tcPr>
+            <w:tcW w:w="0" w:type="auto"/>
+            <w:vAlign w:val="center"/>
+            <w:hideMark/>
+          </w:tcPr>
+          <w:p>
+            <w:pPr>
+              <w:spacing w:after="0"/>
+            </w:pPr>
+            <w:r>
+              <w:t>%</w:t>
+            </w:r>
+          </w:p>
+        </w:tc>
+        <w:tc>
+          <w:tcPr>
+            <w:tcW w:w="0" w:type="auto"/>
+            <w:vAlign w:val="center"/>
+            <w:hideMark/>
+          </w:tcPr>
+          <w:p>
+            <w:pPr>
+              <w:spacing w:after="0"/>
+            </w:pPr>
+            <w:r>
+              <w:t>Modulus (Remainder)</w:t>
+            </w:r>
+          </w:p>
+        </w:tc>
+        <w:tc>
+          <w:tcPr>
+            <w:tcW w:w="0" w:type="auto"/>
+            <w:vAlign w:val="center"/>
+            <w:hideMark/>
+          </w:tcPr>
+          <w:p>
+            <w:pPr>
+              <w:spacing w:after="0"/>
+            </w:pPr>
+            <w:r>
+              <w:t>a % b</w:t>
+            </w:r>
+          </w:p>
+        </w:tc>
+      </w:tr>
+    </w:tbl>
+    <w:p>
+      <w:pPr>
+        <w:pStyle w:val="Heading3"/>
+      </w:pPr>
+      <w:r>
+        <w:t>B. Relational (Comparison) Operators</w:t>
+      </w:r>
+    </w:p>
+    <w:tbl>
+      <w:tblPr>
+        <w:tblW w:w="0" w:type="auto"/>
+        <w:tblCellSpacing w:w="15" w:type="dxa"/>
+        <w:tblCellMar>
+          <w:top w:w="15" w:type="dxa"/>
+          <w:left w:w="15" w:type="dxa"/>
+          <w:bottom w:w="15" w:type="dxa"/>
+          <w:right w:w="15" w:type="dxa"/>
+        </w:tblCellMar>
+        <w:tblLook w:val="04A0" w:firstRow="1" w:lastRow="0" w:firstColumn="1" w:lastColumn="0" w:noHBand="0" w:noVBand="1"/>
+      </w:tblPr>
+      <w:tblGrid>
+        <w:gridCol w:w="1049"/>
+        <w:gridCol w:w="2513"/>
+        <w:gridCol w:w="1021"/>
+      </w:tblGrid>
+      <w:tr>
+        <w:trPr>
+          <w:tblHeader/>
+          <w:tblCellSpacing w:w="15" w:type="dxa"/>
+        </w:trPr>
+        <w:tc>
+          <w:tcPr>
+            <w:tcW w:w="0" w:type="auto"/>
+            <w:vAlign w:val="center"/>
+            <w:hideMark/>
+          </w:tcPr>
+          <w:p>
+            <w:pPr>
+              <w:spacing w:after="0"/>
+              <w:rPr>
+                <w:b/>
+                <w:bCs/>
+              </w:rPr>
+            </w:pPr>
+            <w:r>
+              <w:rPr>
+                <w:b/>
+                <w:bCs/>
+              </w:rPr>
+              <w:t>Operator</w:t>
+            </w:r>
+          </w:p>
+        </w:tc>
+        <w:tc>
+          <w:tcPr>
+            <w:tcW w:w="0" w:type="auto"/>
+            <w:vAlign w:val="center"/>
+            <w:hideMark/>
+          </w:tcPr>
+          <w:p>
+            <w:pPr>
+              <w:spacing w:after="0"/>
+              <w:rPr>
+                <w:b/>
+                <w:bCs/>
+              </w:rPr>
+            </w:pPr>
+            <w:r>
+              <w:rPr>
+                <w:b/>
+                <w:bCs/>
+              </w:rPr>
+              <w:t>Meaning</w:t>
+            </w:r>
+          </w:p>
+        </w:tc>
+        <w:tc>
+          <w:tcPr>
+            <w:tcW w:w="0" w:type="auto"/>
+            <w:vAlign w:val="center"/>
+            <w:hideMark/>
+          </w:tcPr>
+          <w:p>
+            <w:pPr>
+              <w:spacing w:after="0"/>
+              <w:rPr>
+                <w:b/>
+                <w:bCs/>
+              </w:rPr>
+            </w:pPr>
+            <w:r>
+              <w:rPr>
+                <w:b/>
+                <w:bCs/>
+              </w:rPr>
+              <w:t>Example</w:t>
+            </w:r>
+          </w:p>
+        </w:tc>
+      </w:tr>
+      <w:tr>
+        <w:trPr>
+          <w:tblCellSpacing w:w="15" w:type="dxa"/>
+        </w:trPr>
+        <w:tc>
+          <w:tcPr>
+            <w:tcW w:w="0" w:type="auto"/>
+            <w:vAlign w:val="center"/>
+            <w:hideMark/>
+          </w:tcPr>
+          <w:p>
+            <w:pPr>
+              <w:spacing w:after="0"/>
+            </w:pPr>
+            <w:r>
+              <w:t>==</w:t>
+            </w:r>
+          </w:p>
+        </w:tc>
+        <w:tc>
+          <w:tcPr>
+            <w:tcW w:w="0" w:type="auto"/>
+            <w:vAlign w:val="center"/>
+            <w:hideMark/>
+          </w:tcPr>
+          <w:p>
+            <w:pPr>
+              <w:spacing w:after="0"/>
+            </w:pPr>
+            <w:r>
+              <w:t>Equal to</w:t>
+            </w:r>
+          </w:p>
+        </w:tc>
+        <w:tc>
+          <w:tcPr>
+            <w:tcW w:w="0" w:type="auto"/>
+            <w:vAlign w:val="center"/>
+            <w:hideMark/>
+          </w:tcPr>
+          <w:p>
+            <w:pPr>
+              <w:spacing w:after="0"/>
+            </w:pPr>
+            <w:r>
+              <w:t>a == b</w:t>
+            </w:r>
+          </w:p>
+        </w:tc>
+      </w:tr>
+      <w:tr>
+        <w:trPr>
+          <w:tblCellSpacing w:w="15" w:type="dxa"/>
+        </w:trPr>
+        <w:tc>
+          <w:tcPr>
+            <w:tcW w:w="0" w:type="auto"/>
+            <w:vAlign w:val="center"/>
+            <w:hideMark/>
+          </w:tcPr>
+          <w:p>
+            <w:pPr>
+              <w:spacing w:after="0"/>
+            </w:pPr>
+            <w:r>
+              <w:lastRenderedPageBreak/>
+              <w:t>!=</w:t>
+            </w:r>
+          </w:p>
+        </w:tc>
+        <w:tc>
+          <w:tcPr>
+            <w:tcW w:w="0" w:type="auto"/>
+            <w:vAlign w:val="center"/>
+            <w:hideMark/>
+          </w:tcPr>
+          <w:p>
+            <w:pPr>
+              <w:spacing w:after="0"/>
+            </w:pPr>
+            <w:r>
+              <w:t>Not equal to</w:t>
+            </w:r>
+          </w:p>
+        </w:tc>
+        <w:tc>
+          <w:tcPr>
+            <w:tcW w:w="0" w:type="auto"/>
+            <w:vAlign w:val="center"/>
+            <w:hideMark/>
+          </w:tcPr>
+          <w:p>
+            <w:pPr>
+              <w:spacing w:after="0"/>
+            </w:pPr>
+            <w:proofErr w:type="gramStart"/>
+            <w:r>
+              <w:t>a !</w:t>
+            </w:r>
+            <w:proofErr w:type="gramEnd"/>
+            <w:r>
+              <w:t>= b</w:t>
+            </w:r>
+          </w:p>
+        </w:tc>
+      </w:tr>
+      <w:tr>
+        <w:trPr>
+          <w:tblCellSpacing w:w="15" w:type="dxa"/>
+        </w:trPr>
+        <w:tc>
+          <w:tcPr>
+            <w:tcW w:w="0" w:type="auto"/>
+            <w:vAlign w:val="center"/>
+            <w:hideMark/>
+          </w:tcPr>
+          <w:p>
+            <w:pPr>
+              <w:spacing w:after="0"/>
+            </w:pPr>
+            <w:r>
+              <w:t>&gt;</w:t>
+            </w:r>
+          </w:p>
+        </w:tc>
+        <w:tc>
+          <w:tcPr>
+            <w:tcW w:w="0" w:type="auto"/>
+            <w:vAlign w:val="center"/>
+            <w:hideMark/>
+          </w:tcPr>
+          <w:p>
+            <w:pPr>
+              <w:spacing w:after="0"/>
+            </w:pPr>
+            <w:r>
+              <w:t>Greater than</w:t>
+            </w:r>
+          </w:p>
+        </w:tc>
+        <w:tc>
+          <w:tcPr>
+            <w:tcW w:w="0" w:type="auto"/>
+            <w:vAlign w:val="center"/>
+            <w:hideMark/>
+          </w:tcPr>
+          <w:p>
+            <w:pPr>
+              <w:spacing w:after="0"/>
+            </w:pPr>
+            <w:r>
+              <w:t>a &gt; b</w:t>
+            </w:r>
+          </w:p>
+        </w:tc>
+      </w:tr>
+      <w:tr>
+        <w:trPr>
+          <w:tblCellSpacing w:w="15" w:type="dxa"/>
+        </w:trPr>
+        <w:tc>
+          <w:tcPr>
+            <w:tcW w:w="0" w:type="auto"/>
+            <w:vAlign w:val="center"/>
+            <w:hideMark/>
+          </w:tcPr>
+          <w:p>
+            <w:pPr>
+              <w:spacing w:after="0"/>
+            </w:pPr>
+            <w:r>
+              <w:t>&lt;</w:t>
+            </w:r>
+          </w:p>
+        </w:tc>
+        <w:tc>
+          <w:tcPr>
+            <w:tcW w:w="0" w:type="auto"/>
+            <w:vAlign w:val="center"/>
+            <w:hideMark/>
+          </w:tcPr>
+          <w:p>
+            <w:pPr>
+              <w:spacing w:after="0"/>
+            </w:pPr>
+            <w:r>
+              <w:t>Less than</w:t>
+            </w:r>
+          </w:p>
+        </w:tc>
+        <w:tc>
+          <w:tcPr>
+            <w:tcW w:w="0" w:type="auto"/>
+            <w:vAlign w:val="center"/>
+            <w:hideMark/>
+          </w:tcPr>
+          <w:p>
+            <w:pPr>
+              <w:spacing w:after="0"/>
+            </w:pPr>
+            <w:r>
+              <w:t>a &lt; b</w:t>
+            </w:r>
+          </w:p>
+        </w:tc>
+      </w:tr>
+      <w:tr>
+        <w:trPr>
+          <w:tblCellSpacing w:w="15" w:type="dxa"/>
+        </w:trPr>
+        <w:tc>
+          <w:tcPr>
+            <w:tcW w:w="0" w:type="auto"/>
+            <w:vAlign w:val="center"/>
+            <w:hideMark/>
+          </w:tcPr>
+          <w:p>
+            <w:pPr>
+              <w:spacing w:after="0"/>
+            </w:pPr>
+            <w:r>
+              <w:t>&gt;=</w:t>
+            </w:r>
+          </w:p>
+        </w:tc>
+        <w:tc>
+          <w:tcPr>
+            <w:tcW w:w="0" w:type="auto"/>
+            <w:vAlign w:val="center"/>
+            <w:hideMark/>
+          </w:tcPr>
+          <w:p>
+            <w:pPr>
+              <w:spacing w:after="0"/>
+            </w:pPr>
+            <w:r>
+              <w:t>Greater than or equal to</w:t>
+            </w:r>
+          </w:p>
+        </w:tc>
+        <w:tc>
+          <w:tcPr>
+            <w:tcW w:w="0" w:type="auto"/>
+            <w:vAlign w:val="center"/>
+            <w:hideMark/>
+          </w:tcPr>
+          <w:p>
+            <w:pPr>
+              <w:spacing w:after="0"/>
+            </w:pPr>
+            <w:r>
+              <w:t>a &gt;= b</w:t>
+            </w:r>
+          </w:p>
+        </w:tc>
+      </w:tr>
+      <w:tr>
+        <w:trPr>
+          <w:tblCellSpacing w:w="15" w:type="dxa"/>
+        </w:trPr>
+        <w:tc>
+          <w:tcPr>
+            <w:tcW w:w="0" w:type="auto"/>
+            <w:vAlign w:val="center"/>
+            <w:hideMark/>
+          </w:tcPr>
+          <w:p>
+            <w:pPr>
+              <w:spacing w:after="0"/>
+            </w:pPr>
+            <w:r>
+              <w:t>&lt;=</w:t>
+            </w:r>
+          </w:p>
+        </w:tc>
+        <w:tc>
+          <w:tcPr>
+            <w:tcW w:w="0" w:type="auto"/>
+            <w:vAlign w:val="center"/>
+            <w:hideMark/>
+          </w:tcPr>
+          <w:p>
+            <w:pPr>
+              <w:spacing w:after="0"/>
+            </w:pPr>
+            <w:r>
+              <w:t>Less than or equal to</w:t>
+            </w:r>
+          </w:p>
+        </w:tc>
+        <w:tc>
+          <w:tcPr>
+            <w:tcW w:w="0" w:type="auto"/>
+            <w:vAlign w:val="center"/>
+            <w:hideMark/>
+          </w:tcPr>
+          <w:p>
+            <w:pPr>
+              <w:spacing w:after="0"/>
+            </w:pPr>
+            <w:r>
+              <w:t>a &lt;= b</w:t>
+            </w:r>
+          </w:p>
+        </w:tc>
+      </w:tr>
+    </w:tbl>
+    <w:p>
+      <w:pPr>
+        <w:pStyle w:val="Heading3"/>
+      </w:pPr>
+      <w:r>
+        <w:t>C. Logical Operators</w:t>
+      </w:r>
+    </w:p>
+    <w:tbl>
+      <w:tblPr>
+        <w:tblW w:w="0" w:type="auto"/>
+        <w:tblCellSpacing w:w="15" w:type="dxa"/>
+        <w:tblCellMar>
+          <w:top w:w="15" w:type="dxa"/>
+          <w:left w:w="15" w:type="dxa"/>
+          <w:bottom w:w="15" w:type="dxa"/>
+          <w:right w:w="15" w:type="dxa"/>
+        </w:tblCellMar>
+        <w:tblLook w:val="04A0" w:firstRow="1" w:lastRow="0" w:firstColumn="1" w:lastColumn="0" w:noHBand="0" w:noVBand="1"/>
+      </w:tblPr>
+      <w:tblGrid>
+        <w:gridCol w:w="1049"/>
+        <w:gridCol w:w="1326"/>
+        <w:gridCol w:w="1720"/>
+      </w:tblGrid>
+      <w:tr>
+        <w:trPr>
+          <w:tblHeader/>
+          <w:tblCellSpacing w:w="15" w:type="dxa"/>
+        </w:trPr>
+        <w:tc>
+          <w:tcPr>
+            <w:tcW w:w="0" w:type="auto"/>
+            <w:vAlign w:val="center"/>
+            <w:hideMark/>
+          </w:tcPr>
+          <w:p>
+            <w:pPr>
+              <w:spacing w:after="0"/>
+              <w:rPr>
+                <w:b/>
+                <w:bCs/>
+              </w:rPr>
+            </w:pPr>
+            <w:r>
+              <w:rPr>
+                <w:b/>
+                <w:bCs/>
+              </w:rPr>
+              <w:t>Operator</w:t>
+            </w:r>
+          </w:p>
+        </w:tc>
+        <w:tc>
+          <w:tcPr>
+            <w:tcW w:w="0" w:type="auto"/>
+            <w:vAlign w:val="center"/>
+            <w:hideMark/>
+          </w:tcPr>
+          <w:p>
+            <w:pPr>
+              <w:spacing w:after="0"/>
+              <w:rPr>
+                <w:b/>
+                <w:bCs/>
+              </w:rPr>
+            </w:pPr>
+            <w:r>
+              <w:rPr>
+                <w:b/>
+                <w:bCs/>
+              </w:rPr>
+              <w:t>Meaning</w:t>
+            </w:r>
+          </w:p>
+        </w:tc>
+        <w:tc>
+          <w:tcPr>
+            <w:tcW w:w="0" w:type="auto"/>
+            <w:vAlign w:val="center"/>
+            <w:hideMark/>
+          </w:tcPr>
+          <w:p>
+            <w:pPr>
+              <w:spacing w:after="0"/>
+              <w:rPr>
+                <w:b/>
+                <w:bCs/>
+              </w:rPr>
+            </w:pPr>
+            <w:r>
+              <w:rPr>
+                <w:b/>
+                <w:bCs/>
+              </w:rPr>
+              <w:t>Example</w:t>
+            </w:r>
+          </w:p>
+        </w:tc>
+      </w:tr>
+      <w:tr>
+        <w:trPr>
+          <w:tblCellSpacing w:w="15" w:type="dxa"/>
+        </w:trPr>
+        <w:tc>
+          <w:tcPr>
+            <w:tcW w:w="0" w:type="auto"/>
+            <w:vAlign w:val="center"/>
+            <w:hideMark/>
+          </w:tcPr>
+          <w:p>
+            <w:pPr>
+              <w:spacing w:after="0"/>
+            </w:pPr>
+            <w:r>
+              <w:t>&amp;&amp;</w:t>
+            </w:r>
+          </w:p>
+        </w:tc>
+        <w:tc>
+          <w:tcPr>
+            <w:tcW w:w="0" w:type="auto"/>
+            <w:vAlign w:val="center"/>
+            <w:hideMark/>
+          </w:tcPr>
+          <w:p>
+            <w:pPr>
+              <w:spacing w:after="0"/>
+            </w:pPr>
+            <w:r>
+              <w:t>Logical AND</w:t>
+            </w:r>
+          </w:p>
+        </w:tc>
+        <w:tc>
+          <w:tcPr>
+            <w:tcW w:w="0" w:type="auto"/>
+            <w:vAlign w:val="center"/>
+            <w:hideMark/>
+          </w:tcPr>
+          <w:p>
+            <w:pPr>
+              <w:spacing w:after="0"/>
+            </w:pPr>
+            <w:r>
+              <w:t>(a &gt; 5 &amp;&amp; b &lt; 10)</w:t>
+            </w:r>
+          </w:p>
+        </w:tc>
+      </w:tr>
+      <w:tr>
+        <w:trPr>
+          <w:tblCellSpacing w:w="15" w:type="dxa"/>
+        </w:trPr>
+        <w:tc>
+          <w:tcPr>
+            <w:tcW w:w="0" w:type="auto"/>
+            <w:vAlign w:val="center"/>
+            <w:hideMark/>
+          </w:tcPr>
+          <w:p>
+            <w:pPr>
+              <w:spacing w:after="0"/>
+            </w:pPr>
+            <w:r>
+              <w:t>`</w:t>
+            </w:r>
+          </w:p>
+        </w:tc>
+        <w:tc>
+          <w:tcPr>
+            <w:tcW w:w="0" w:type="auto"/>
+            <w:vAlign w:val="center"/>
+            <w:hideMark/>
+          </w:tcPr>
+          <w:p>
+            <w:pPr>
+              <w:spacing w:after="0"/>
+            </w:pPr>
+          </w:p>
+        </w:tc>
+        <w:tc>
+          <w:tcPr>
+            <w:tcW w:w="0" w:type="auto"/>
+            <w:vAlign w:val="center"/>
+            <w:hideMark/>
+          </w:tcPr>
+          <w:p>
+            <w:pPr>
+              <w:spacing w:after="0"/>
+            </w:pPr>
+            <w:r>
+              <w:t>`</w:t>
+            </w:r>
+          </w:p>
+        </w:tc>
+      </w:tr>
+      <w:tr>
+        <w:trPr>
+          <w:tblCellSpacing w:w="15" w:type="dxa"/>
+        </w:trPr>
+        <w:tc>
+          <w:tcPr>
+            <w:tcW w:w="0" w:type="auto"/>
+            <w:vAlign w:val="center"/>
+            <w:hideMark/>
+          </w:tcPr>
+          <w:p>
+            <w:pPr>
+              <w:spacing w:after="0"/>
+            </w:pPr>
+            <w:r>
+              <w:t>!</w:t>
+            </w:r>
+          </w:p>
+        </w:tc>
+        <w:tc>
+          <w:tcPr>
+            <w:tcW w:w="0" w:type="auto"/>
+            <w:vAlign w:val="center"/>
+            <w:hideMark/>
+          </w:tcPr>
+          <w:p>
+            <w:pPr>
+              <w:spacing w:after="0"/>
+            </w:pPr>
+            <w:r>
+              <w:t>Logical NOT</w:t>
+            </w:r>
+          </w:p>
+        </w:tc>
+        <w:tc>
+          <w:tcPr>
+            <w:tcW w:w="0" w:type="auto"/>
+            <w:vAlign w:val="center"/>
+            <w:hideMark/>
+          </w:tcPr>
+          <w:p>
+            <w:pPr>
+              <w:spacing w:after="0"/>
+            </w:pPr>
+            <w:proofErr w:type="gramStart"/>
+            <w:r>
+              <w:t>!(</w:t>
+            </w:r>
+            <w:proofErr w:type="gramEnd"/>
+            <w:r>
+              <w:t>a &gt; b)</w:t>
+            </w:r>
+          </w:p>
+        </w:tc>
+      </w:tr>
+    </w:tbl>
+    <w:p>
+      <w:pPr>
+        <w:pStyle w:val="Heading3"/>
+      </w:pPr>
+      <w:r>
+        <w:t>D. Assignment Operators</w:t>
+      </w:r>
+    </w:p>
+    <w:tbl>
+      <w:tblPr>
+        <w:tblW w:w="0" w:type="auto"/>
+        <w:tblCellSpacing w:w="15" w:type="dxa"/>
+        <w:tblCellMar>
+          <w:top w:w="15" w:type="dxa"/>
+          <w:left w:w="15" w:type="dxa"/>
+          <w:bottom w:w="15" w:type="dxa"/>
+          <w:right w:w="15" w:type="dxa"/>
+        </w:tblCellMar>
+        <w:tblLook w:val="04A0" w:firstRow="1" w:lastRow="0" w:firstColumn="1" w:lastColumn="0" w:noHBand="0" w:noVBand="1"/>
+      </w:tblPr>
+      <w:tblGrid>
+        <w:gridCol w:w="1049"/>
+        <w:gridCol w:w="1862"/>
+        <w:gridCol w:w="2624"/>
+      </w:tblGrid>
+      <w:tr>
+        <w:trPr>
+          <w:tblHeader/>
+          <w:tblCellSpacing w:w="15" w:type="dxa"/>
+        </w:trPr>
+        <w:tc>
+          <w:tcPr>
+            <w:tcW w:w="0" w:type="auto"/>
+            <w:vAlign w:val="center"/>
+            <w:hideMark/>
+          </w:tcPr>
+          <w:p>
+            <w:pPr>
+              <w:spacing w:after="0"/>
+              <w:rPr>
+                <w:b/>
+                <w:bCs/>
+              </w:rPr>
+            </w:pPr>
+            <w:r>
+              <w:rPr>
+                <w:b/>
+                <w:bCs/>
+              </w:rPr>
+              <w:t>Operator</w:t>
+            </w:r>
+          </w:p>
+        </w:tc>
+        <w:tc>
+          <w:tcPr>
+            <w:tcW w:w="0" w:type="auto"/>
+            <w:vAlign w:val="center"/>
+            <w:hideMark/>
+          </w:tcPr>
+          <w:p>
+            <w:pPr>
+              <w:spacing w:after="0"/>
+              <w:rPr>
+                <w:b/>
+                <w:bCs/>
+              </w:rPr>
+            </w:pPr>
+            <w:r>
+              <w:rPr>
+                <w:b/>
+                <w:bCs/>
+              </w:rPr>
+              <w:t>Meaning</w:t>
+            </w:r>
+          </w:p>
+        </w:tc>
+        <w:tc>
+          <w:tcPr>
+            <w:tcW w:w="0" w:type="auto"/>
+            <w:vAlign w:val="center"/>
+            <w:hideMark/>
+          </w:tcPr>
+          <w:p>
+            <w:pPr>
+              <w:spacing w:after="0"/>
+              <w:rPr>
+                <w:b/>
+                <w:bCs/>
+              </w:rPr>
+            </w:pPr>
+            <w:r>
+              <w:rPr>
+                <w:b/>
+                <w:bCs/>
+              </w:rPr>
+              <w:t>Example</w:t>
+            </w:r>
+          </w:p>
+        </w:tc>
+      </w:tr>
+      <w:tr>
+        <w:trPr>
+          <w:tblCellSpacing w:w="15" w:type="dxa"/>
+        </w:trPr>
+        <w:tc>
+          <w:tcPr>
+            <w:tcW w:w="0" w:type="auto"/>
+            <w:vAlign w:val="center"/>
+            <w:hideMark/>
+          </w:tcPr>
+          <w:p>
+            <w:pPr>
+              <w:spacing w:after="0"/>
+            </w:pPr>
+            <w:r>
+              <w:t>=</w:t>
+            </w:r>
+          </w:p>
+        </w:tc>
+        <w:tc>
+          <w:tcPr>
+            <w:tcW w:w="0" w:type="auto"/>
+            <w:vAlign w:val="center"/>
+            <w:hideMark/>
+          </w:tcPr>
+          <w:p>
+            <w:pPr>
+              <w:spacing w:after="0"/>
+            </w:pPr>
+            <w:r>
+              <w:t>Assign value</w:t>
+            </w:r>
+          </w:p>
+        </w:tc>
+        <w:tc>
+          <w:tcPr>
+            <w:tcW w:w="0" w:type="auto"/>
+            <w:vAlign w:val="center"/>
+            <w:hideMark/>
+          </w:tcPr>
+          <w:p>
+            <w:pPr>
+              <w:spacing w:after="0"/>
+            </w:pPr>
+            <w:r>
+              <w:t>a = 10</w:t>
+            </w:r>
+          </w:p>
+        </w:tc>
+      </w:tr>
+      <w:tr>
+        <w:trPr>
+          <w:tblCellSpacing w:w="15" w:type="dxa"/>
+        </w:trPr>
+        <w:tc>
+          <w:tcPr>
+            <w:tcW w:w="0" w:type="auto"/>
+            <w:vAlign w:val="center"/>
+            <w:hideMark/>
+          </w:tcPr>
+          <w:p>
+            <w:pPr>
+              <w:spacing w:after="0"/>
+            </w:pPr>
+            <w:r>
+              <w:t>+=</w:t>
+            </w:r>
+          </w:p>
+        </w:tc>
+        <w:tc>
+          <w:tcPr>
+            <w:tcW w:w="0" w:type="auto"/>
+            <w:vAlign w:val="center"/>
+            <w:hideMark/>
+          </w:tcPr>
+          <w:p>
+            <w:pPr>
+              <w:spacing w:after="0"/>
+            </w:pPr>
+            <w:r>
+              <w:t>Add &amp; assign</w:t>
+            </w:r>
+          </w:p>
+        </w:tc>
+        <w:tc>
+          <w:tcPr>
+            <w:tcW w:w="0" w:type="auto"/>
+            <w:vAlign w:val="center"/>
+            <w:hideMark/>
+          </w:tcPr>
+          <w:p>
+            <w:pPr>
+              <w:spacing w:after="0"/>
+            </w:pPr>
+            <w:r>
+              <w:t>a += 5 (same as a = a + 5)</w:t>
+            </w:r>
+          </w:p>
+        </w:tc>
+      </w:tr>
+      <w:tr>
+        <w:trPr>
+          <w:tblCellSpacing w:w="15" w:type="dxa"/>
+        </w:trPr>
+        <w:tc>
+          <w:tcPr>
+            <w:tcW w:w="0" w:type="auto"/>
+            <w:vAlign w:val="center"/>
+            <w:hideMark/>
+          </w:tcPr>
+          <w:p>
+            <w:pPr>
+              <w:spacing w:after="0"/>
+            </w:pPr>
+            <w:r>
+              <w:t>-=</w:t>
+            </w:r>
+          </w:p>
+        </w:tc>
+        <w:tc>
+          <w:tcPr>
+            <w:tcW w:w="0" w:type="auto"/>
+            <w:vAlign w:val="center"/>
+            <w:hideMark/>
+          </w:tcPr>
+          <w:p>
+            <w:pPr>
+              <w:spacing w:after="0"/>
+            </w:pPr>
+            <w:r>
+              <w:t>Subtract &amp; assign</w:t>
+            </w:r>
+          </w:p>
+        </w:tc>
+        <w:tc>
+          <w:tcPr>
+            <w:tcW w:w="0" w:type="auto"/>
+            <w:vAlign w:val="center"/>
+            <w:hideMark/>
+          </w:tcPr>
+          <w:p>
+            <w:pPr>
+              <w:spacing w:after="0"/>
+            </w:pPr>
+            <w:r>
+              <w:t>a -= 5</w:t>
+            </w:r>
+          </w:p>
+        </w:tc>
+      </w:tr>
+      <w:tr>
+        <w:trPr>
+          <w:tblCellSpacing w:w="15" w:type="dxa"/>
+        </w:trPr>
+        <w:tc>
+          <w:tcPr>
+            <w:tcW w:w="0" w:type="auto"/>
+            <w:vAlign w:val="center"/>
+            <w:hideMark/>
+          </w:tcPr>
+          <w:p>
+            <w:pPr>
+              <w:spacing w:after="0"/>
+            </w:pPr>
+            <w:r>
+              <w:t>*=</w:t>
+            </w:r>
+          </w:p>
+        </w:tc>
+        <w:tc>
+          <w:tcPr>
+            <w:tcW w:w="0" w:type="auto"/>
+            <w:vAlign w:val="center"/>
+            <w:hideMark/>
+          </w:tcPr>
+          <w:p>
+            <w:pPr>
+              <w:spacing w:after="0"/>
+            </w:pPr>
+            <w:r>
+              <w:t>Multiply &amp; assign</w:t>
+            </w:r>
+          </w:p>
+        </w:tc>
+        <w:tc>
+          <w:tcPr>
+            <w:tcW w:w="0" w:type="auto"/>
+            <w:vAlign w:val="center"/>
+            <w:hideMark/>
+          </w:tcPr>
+          <w:p>
+            <w:pPr>
+              <w:spacing w:after="0"/>
+            </w:pPr>
+            <w:r>
+              <w:t>a *= 5</w:t>
+            </w:r>
+          </w:p>
+        </w:tc>
+      </w:tr>
+      <w:tr>
+        <w:trPr>
+          <w:tblCellSpacing w:w="15" w:type="dxa"/>
+        </w:trPr>
+        <w:tc>
+          <w:tcPr>
+            <w:tcW w:w="0" w:type="auto"/>
+            <w:vAlign w:val="center"/>
+            <w:hideMark/>
+          </w:tcPr>
+          <w:p>
+            <w:pPr>
+              <w:spacing w:after="0"/>
+            </w:pPr>
+            <w:r>
+              <w:t>/=</w:t>
+            </w:r>
+          </w:p>
+        </w:tc>
+        <w:tc>
+          <w:tcPr>
+            <w:tcW w:w="0" w:type="auto"/>
+            <w:vAlign w:val="center"/>
+            <w:hideMark/>
+          </w:tcPr>
+          <w:p>
+            <w:pPr>
+              <w:spacing w:after="0"/>
+            </w:pPr>
+            <w:r>
+              <w:t>Divide &amp; assign</w:t>
+            </w:r>
+          </w:p>
+        </w:tc>
+        <w:tc>
+          <w:tcPr>
+            <w:tcW w:w="0" w:type="auto"/>
+            <w:vAlign w:val="center"/>
+            <w:hideMark/>
+          </w:tcPr>
+          <w:p>
+            <w:pPr>
+              <w:spacing w:after="0"/>
+            </w:pPr>
+            <w:r>
+              <w:t>a /= 5</w:t>
+            </w:r>
+          </w:p>
+        </w:tc>
+      </w:tr>
+    </w:tbl>
+    <w:p>
+      <w:pPr>
+        <w:pStyle w:val="Heading3"/>
+      </w:pPr>
+      <w:r>
+        <w:t>E. Unary Operators</w:t>
+      </w:r>
+    </w:p>
+    <w:tbl>
+      <w:tblPr>
+        <w:tblW w:w="0" w:type="auto"/>
+        <w:tblCellSpacing w:w="15" w:type="dxa"/>
+        <w:tblCellMar>
+          <w:top w:w="15" w:type="dxa"/>
+          <w:left w:w="15" w:type="dxa"/>
+          <w:bottom w:w="15" w:type="dxa"/>
+          <w:right w:w="15" w:type="dxa"/>
+        </w:tblCellMar>
+        <w:tblLook w:val="04A0" w:firstRow="1" w:lastRow="0" w:firstColumn="1" w:lastColumn="0" w:noHBand="0" w:noVBand="1"/>
+      </w:tblPr>
+      <w:tblGrid>
+        <w:gridCol w:w="1049"/>
+        <w:gridCol w:w="1222"/>
+        <w:gridCol w:w="4607"/>
+      </w:tblGrid>
+      <w:tr>
+        <w:trPr>
+          <w:tblHeader/>
+          <w:tblCellSpacing w:w="15" w:type="dxa"/>
+        </w:trPr>
+        <w:tc>
+          <w:tcPr>
+            <w:tcW w:w="0" w:type="auto"/>
+            <w:vAlign w:val="center"/>
+            <w:hideMark/>
+          </w:tcPr>
+          <w:p>
+            <w:pPr>
+              <w:spacing w:after="0"/>
+              <w:rPr>
+                <w:b/>
+                <w:bCs/>
+              </w:rPr>
+            </w:pPr>
+            <w:r>
+              <w:rPr>
+                <w:b/>
+                <w:bCs/>
+              </w:rPr>
+              <w:t>Operator</w:t>
+            </w:r>
+          </w:p>
+        </w:tc>
+        <w:tc>
+          <w:tcPr>
+            <w:tcW w:w="0" w:type="auto"/>
+            <w:vAlign w:val="center"/>
+            <w:hideMark/>
+          </w:tcPr>
+          <w:p>
+            <w:pPr>
+              <w:spacing w:after="0"/>
+              <w:rPr>
+                <w:b/>
+                <w:bCs/>
+              </w:rPr>
+            </w:pPr>
+            <w:r>
+              <w:rPr>
+                <w:b/>
+                <w:bCs/>
+              </w:rPr>
+              <w:t>Meaning</w:t>
+            </w:r>
+          </w:p>
+        </w:tc>
+        <w:tc>
+          <w:tcPr>
+            <w:tcW w:w="0" w:type="auto"/>
+            <w:vAlign w:val="center"/>
+            <w:hideMark/>
+          </w:tcPr>
+          <w:p>
+            <w:pPr>
+              <w:spacing w:after="0"/>
+              <w:rPr>
+                <w:b/>
+                <w:bCs/>
+              </w:rPr>
+            </w:pPr>
+            <w:r>
+              <w:rPr>
+                <w:b/>
+                <w:bCs/>
+              </w:rPr>
+              <w:t>Example</w:t>
+            </w:r>
+          </w:p>
+        </w:tc>
+      </w:tr>
+      <w:tr>
+        <w:trPr>
+          <w:tblCellSpacing w:w="15" w:type="dxa"/>
+        </w:trPr>
+        <w:tc>
+          <w:tcPr>
+            <w:tcW w:w="0" w:type="auto"/>
+            <w:vAlign w:val="center"/>
+            <w:hideMark/>
+          </w:tcPr>
+          <w:p>
+            <w:pPr>
+              <w:spacing w:after="0"/>
+            </w:pPr>
+            <w:r>
+              <w:t>++</w:t>
+            </w:r>
+          </w:p>
+        </w:tc>
+        <w:tc>
+          <w:tcPr>
+            <w:tcW w:w="0" w:type="auto"/>
+            <w:vAlign w:val="center"/>
+            <w:hideMark/>
+          </w:tcPr>
+          <w:p>
+            <w:pPr>
+              <w:spacing w:after="0"/>
+            </w:pPr>
+            <w:r>
+              <w:t>Increment</w:t>
+            </w:r>
+          </w:p>
+        </w:tc>
+        <w:tc>
+          <w:tcPr>
+            <w:tcW w:w="0" w:type="auto"/>
+            <w:vAlign w:val="center"/>
+            <w:hideMark/>
+          </w:tcPr>
+          <w:p>
+            <w:pPr>
+              <w:spacing w:after="0"/>
+            </w:pPr>
+            <w:r>
+              <w:t>a++ (</w:t>
+            </w:r>
+            <w:proofErr w:type="gramStart"/>
+            <w:r>
+              <w:t>Post-increment</w:t>
+            </w:r>
+            <w:proofErr w:type="gramEnd"/>
+            <w:r>
+              <w:t>) or ++a (Pre-increment)</w:t>
+            </w:r>
+          </w:p>
+        </w:tc>
+      </w:tr>
+      <w:tr>
+        <w:trPr>
+          <w:tblCellSpacing w:w="15" w:type="dxa"/>
+        </w:trPr>
+        <w:tc>
+          <w:tcPr>
+            <w:tcW w:w="0" w:type="auto"/>
+            <w:vAlign w:val="center"/>
+            <w:hideMark/>
+          </w:tcPr>
+          <w:p>
+            <w:pPr>
+              <w:spacing w:after="0"/>
+            </w:pPr>
+            <w:r>
+              <w:t>--</w:t>
+            </w:r>
+          </w:p>
+        </w:tc>
+        <w:tc>
+          <w:tcPr>
+            <w:tcW w:w="0" w:type="auto"/>
+            <w:vAlign w:val="center"/>
+            <w:hideMark/>
+          </w:tcPr>
+          <w:p>
+            <w:pPr>
+              <w:spacing w:after="0"/>
+            </w:pPr>
+            <w:r>
+              <w:t>Decrement</w:t>
+            </w:r>
+          </w:p>
+        </w:tc>
+        <w:tc>
+          <w:tcPr>
+            <w:tcW w:w="0" w:type="auto"/>
+            <w:vAlign w:val="center"/>
+            <w:hideMark/>
+          </w:tcPr>
+          <w:p>
+            <w:pPr>
+              <w:spacing w:after="0"/>
+            </w:pPr>
+            <w:r>
+              <w:t>a-- (</w:t>
+            </w:r>
+            <w:proofErr w:type="gramStart"/>
+            <w:r>
+              <w:t>Post-decrement</w:t>
+            </w:r>
+            <w:proofErr w:type="gramEnd"/>
+            <w:r>
+              <w:t>) or --a (Pre-decrement)</w:t>
+            </w:r>
+          </w:p>
+        </w:tc>
+      </w:tr>
+    </w:tbl>
+    <w:p>
+      <w:pPr>
+        <w:spacing w:after="0"/>
+      </w:pPr>
+      <w:r>
+        <w:pict w14:anchorId="7D39D41C">
+          <v:rect id="_x0000_i1060" style="width:0;height:1.5pt" o:hralign="center" o:hrstd="t" o:hr="t" fillcolor="#a0a0a0" stroked="f"/>
+        </w:pict>
+      </w:r>
+    </w:p>
+    <w:p>
+      <w:pPr>
+        <w:spacing w:after="0"/>
+        <w:rPr>
+          <w:b/>
+          <w:bCs/>
+        </w:rPr>
+      </w:pPr>
+      <w:r>
+        <w:rPr>
+          <w:b/>
+          <w:bCs/>
+        </w:rPr>
+        <w:t>Example Program Using Variables, Data Types, and Operators</w:t>
+      </w:r>
+    </w:p>
+    <w:p>
+      <w:pPr>
+        <w:spacing w:after="0"/>
+      </w:pPr>
+      <w:r>
+        <w:t xml:space="preserve">public class </w:t>
+      </w:r>
+      <w:proofErr w:type="spellStart"/>
+      <w:r>
+        <w:t>JavaBasics</w:t>
+      </w:r>
+      <w:proofErr w:type="spellEnd"/>
+      <w:r>
+        <w:t xml:space="preserve"> {</w:t>
+      </w:r>
+    </w:p>
+    <w:p>
+      <w:pPr>
+        <w:spacing w:after="0"/>
+      </w:pPr>
+      <w:r>
+        <w:t xml:space="preserve">    public static void </w:t>
+      </w:r>
+      <w:proofErr w:type="gramStart"/>
+      <w:r>
+        <w:t>main(</w:t>
+      </w:r>
+      <w:proofErr w:type="gramEnd"/>
+      <w:r>
+        <w:t xml:space="preserve">String[] </w:t>
+      </w:r>
+      <w:proofErr w:type="spellStart"/>
+      <w:r>
+        <w:t>args</w:t>
+      </w:r>
+      <w:proofErr w:type="spellEnd"/>
+      <w:r>
+        <w:t>) {</w:t>
+      </w:r>
+    </w:p>
+    <w:p>
+      <w:pPr>
+        <w:spacing w:after="0"/>
+      </w:pPr>
+      <w:r>
+        <w:t xml:space="preserve">        int a = 10, b = 5;</w:t>
+      </w:r>
+    </w:p>
+    <w:p>
+      <w:pPr>
+        <w:spacing w:after="0"/>
+      </w:pPr>
+      <w:r>
+        <w:t xml:space="preserve">        </w:t>
+      </w:r>
+      <w:proofErr w:type="spellStart"/>
+      <w:r>
+        <w:t>boolean</w:t>
+      </w:r>
+      <w:proofErr w:type="spellEnd"/>
+      <w:r>
+        <w:t xml:space="preserve"> </w:t>
+      </w:r>
+      <w:proofErr w:type="spellStart"/>
+      <w:r>
+        <w:t>isJavaFun</w:t>
+      </w:r>
+      <w:proofErr w:type="spellEnd"/>
+      <w:r>
+        <w:t xml:space="preserve"> = true;</w:t>
+      </w:r>
+    </w:p>
+    <w:p>
+      <w:pPr>
+        <w:spacing w:after="0"/>
+      </w:pPr>
+      <w:r>
+        <w:t xml:space="preserve">        double sum = a + b;</w:t>
+      </w:r>
+    </w:p>
+    <w:p>
+      <w:pPr>
+        <w:spacing w:after="0"/>
+      </w:pPr>
+    </w:p>
+    <w:p>
+      <w:pPr>
+        <w:spacing w:after="0"/>
+      </w:pPr>
+      <w:r>
+        <w:t xml:space="preserve">        </w:t>
+      </w:r>
+      <w:proofErr w:type="spellStart"/>
+      <w:r>
+        <w:t>System.out.println</w:t>
+      </w:r>
+      <w:proofErr w:type="spellEnd"/>
+      <w:r>
+        <w:t>("Sum: " + sum);</w:t>
+      </w:r>
+    </w:p>
+    <w:p>
+      <w:pPr>
+        <w:spacing w:after="0"/>
+      </w:pPr>
+      <w:r>
+        <w:lastRenderedPageBreak/>
+        <w:t xml:space="preserve">        </w:t>
+      </w:r>
+      <w:proofErr w:type="spellStart"/>
+      <w:r>
+        <w:t>System.out.println</w:t>
+      </w:r>
+      <w:proofErr w:type="spellEnd"/>
+      <w:r>
+        <w:t xml:space="preserve">("Is Java fun? " + </w:t>
+      </w:r>
+      <w:proofErr w:type="spellStart"/>
+      <w:r>
+        <w:t>isJavaFun</w:t>
+      </w:r>
+      <w:proofErr w:type="spellEnd"/>
+      <w:r>
+        <w:t>);</w:t>
+      </w:r>
+    </w:p>
+    <w:p>
+      <w:pPr>
+        <w:spacing w:after="0"/>
+      </w:pPr>
+      <w:r>
+        <w:t xml:space="preserve">        </w:t>
+      </w:r>
+      <w:proofErr w:type="spellStart"/>
+      <w:r>
+        <w:t>System.out.println</w:t>
+      </w:r>
+      <w:proofErr w:type="spellEnd"/>
+      <w:r>
+        <w:t>("10 &gt; 5: " + (a &gt; b));</w:t>
+      </w:r>
+    </w:p>
+    <w:p>
+      <w:pPr>
+        <w:spacing w:after="0"/>
+      </w:pPr>
+      <w:r>
+        <w:t xml:space="preserve">    }</w:t>
+      </w:r>
+    </w:p>
+    <w:p>
+      <w:pPr>
+        <w:spacing w:after="0"/>
+      </w:pPr>
+      <w:r>
+        <w:t>}</w:t>
+      </w:r>
+    </w:p>
+    <w:p>
+      <w:pPr>
+        <w:spacing w:after="0"/>
+      </w:pPr>
     </w:p>
     <w:sectPr>
       <w:pgSz w:w="12240" w:h="15840"/>
@@ -873,6 +3673,155 @@
     </w:lvl>
   </w:abstractNum>
   <w:abstractNum w:abstractNumId="1" w15:restartNumberingAfterBreak="0">
+    <w:nsid w:val="27103B00"/>
+    <w:multiLevelType w:val="multilevel"/>
+    <w:tmpl w:val="5DE0BE3A"/>
+    <w:lvl w:ilvl="0">
+      <w:start w:val="1"/>
+      <w:numFmt w:val="bullet"/>
+      <w:lvlText w:val=""/>
+      <w:lvlJc w:val="left"/>
+      <w:pPr>
+        <w:tabs>
+          <w:tab w:val="num" w:pos="720"/>
+        </w:tabs>
+        <w:ind w:left="720" w:hanging="360"/>
+      </w:pPr>
+      <w:rPr>
+        <w:rFonts w:ascii="Symbol" w:hAnsi="Symbol" w:hint="default"/>
+        <w:sz w:val="20"/>
+      </w:rPr>
+    </w:lvl>
+    <w:lvl w:ilvl="1" w:tentative="1">
+      <w:start w:val="1"/>
+      <w:numFmt w:val="bullet"/>
+      <w:lvlText w:val="o"/>
+      <w:lvlJc w:val="left"/>
+      <w:pPr>
+        <w:tabs>
+          <w:tab w:val="num" w:pos="1440"/>
+        </w:tabs>
+        <w:ind w:left="1440" w:hanging="360"/>
+      </w:pPr>
+      <w:rPr>
+        <w:rFonts w:ascii="Courier New" w:hAnsi="Courier New" w:hint="default"/>
+        <w:sz w:val="20"/>
+      </w:rPr>
+    </w:lvl>
+    <w:lvl w:ilvl="2" w:tentative="1">
+      <w:start w:val="1"/>
+      <w:numFmt w:val="bullet"/>
+      <w:lvlText w:val=""/>
+      <w:lvlJc w:val="left"/>
+      <w:pPr>
+        <w:tabs>
+          <w:tab w:val="num" w:pos="2160"/>
+        </w:tabs>
+        <w:ind w:left="2160" w:hanging="360"/>
+      </w:pPr>
+      <w:rPr>
+        <w:rFonts w:ascii="Wingdings" w:hAnsi="Wingdings" w:hint="default"/>
+        <w:sz w:val="20"/>
+      </w:rPr>
+    </w:lvl>
+    <w:lvl w:ilvl="3" w:tentative="1">
+      <w:start w:val="1"/>
+      <w:numFmt w:val="bullet"/>
+      <w:lvlText w:val=""/>
+      <w:lvlJc w:val="left"/>
+      <w:pPr>
+        <w:tabs>
+          <w:tab w:val="num" w:pos="2880"/>
+        </w:tabs>
+        <w:ind w:left="2880" w:hanging="360"/>
+      </w:pPr>
+      <w:rPr>
+        <w:rFonts w:ascii="Wingdings" w:hAnsi="Wingdings" w:hint="default"/>
+        <w:sz w:val="20"/>
+      </w:rPr>
+    </w:lvl>
+    <w:lvl w:ilvl="4" w:tentative="1">
+      <w:start w:val="1"/>
+      <w:numFmt w:val="bullet"/>
+      <w:lvlText w:val=""/>
+      <w:lvlJc w:val="left"/>
+      <w:pPr>
+        <w:tabs>
+          <w:tab w:val="num" w:pos="3600"/>
+        </w:tabs>
+        <w:ind w:left="3600" w:hanging="360"/>
+      </w:pPr>
+      <w:rPr>
+        <w:rFonts w:ascii="Wingdings" w:hAnsi="Wingdings" w:hint="default"/>
+        <w:sz w:val="20"/>
+      </w:rPr>
+    </w:lvl>
+    <w:lvl w:ilvl="5" w:tentative="1">
+      <w:start w:val="1"/>
+      <w:numFmt w:val="bullet"/>
+      <w:lvlText w:val=""/>
+      <w:lvlJc w:val="left"/>
+      <w:pPr>
+        <w:tabs>
+          <w:tab w:val="num" w:pos="4320"/>
+        </w:tabs>
+        <w:ind w:left="4320" w:hanging="360"/>
+      </w:pPr>
+      <w:rPr>
+        <w:rFonts w:ascii="Wingdings" w:hAnsi="Wingdings" w:hint="default"/>
+        <w:sz w:val="20"/>
+      </w:rPr>
+    </w:lvl>
+    <w:lvl w:ilvl="6" w:tentative="1">
+      <w:start w:val="1"/>
+      <w:numFmt w:val="bullet"/>
+      <w:lvlText w:val=""/>
+      <w:lvlJc w:val="left"/>
+      <w:pPr>
+        <w:tabs>
+          <w:tab w:val="num" w:pos="5040"/>
+        </w:tabs>
+        <w:ind w:left="5040" w:hanging="360"/>
+      </w:pPr>
+      <w:rPr>
+        <w:rFonts w:ascii="Wingdings" w:hAnsi="Wingdings" w:hint="default"/>
+        <w:sz w:val="20"/>
+      </w:rPr>
+    </w:lvl>
+    <w:lvl w:ilvl="7" w:tentative="1">
+      <w:start w:val="1"/>
+      <w:numFmt w:val="bullet"/>
+      <w:lvlText w:val=""/>
+      <w:lvlJc w:val="left"/>
+      <w:pPr>
+        <w:tabs>
+          <w:tab w:val="num" w:pos="5760"/>
+        </w:tabs>
+        <w:ind w:left="5760" w:hanging="360"/>
+      </w:pPr>
+      <w:rPr>
+        <w:rFonts w:ascii="Wingdings" w:hAnsi="Wingdings" w:hint="default"/>
+        <w:sz w:val="20"/>
+      </w:rPr>
+    </w:lvl>
+    <w:lvl w:ilvl="8" w:tentative="1">
+      <w:start w:val="1"/>
+      <w:numFmt w:val="bullet"/>
+      <w:lvlText w:val=""/>
+      <w:lvlJc w:val="left"/>
+      <w:pPr>
+        <w:tabs>
+          <w:tab w:val="num" w:pos="6480"/>
+        </w:tabs>
+        <w:ind w:left="6480" w:hanging="360"/>
+      </w:pPr>
+      <w:rPr>
+        <w:rFonts w:ascii="Wingdings" w:hAnsi="Wingdings" w:hint="default"/>
+        <w:sz w:val="20"/>
+      </w:rPr>
+    </w:lvl>
+  </w:abstractNum>
+  <w:abstractNum w:abstractNumId="2" w15:restartNumberingAfterBreak="0">
     <w:nsid w:val="2EA828FE"/>
     <w:multiLevelType w:val="multilevel"/>
     <w:tmpl w:val="8C86663E"/>
@@ -1021,7 +3970,7 @@
       </w:rPr>
     </w:lvl>
   </w:abstractNum>
-  <w:abstractNum w:abstractNumId="2" w15:restartNumberingAfterBreak="0">
+  <w:abstractNum w:abstractNumId="3" w15:restartNumberingAfterBreak="0">
     <w:nsid w:val="3A603DD0"/>
     <w:multiLevelType w:val="multilevel"/>
     <w:tmpl w:val="135AD708"/>
@@ -1170,7 +4119,269 @@
       </w:rPr>
     </w:lvl>
   </w:abstractNum>
-  <w:abstractNum w:abstractNumId="3" w15:restartNumberingAfterBreak="0">
+  <w:abstractNum w:abstractNumId="4" w15:restartNumberingAfterBreak="0">
+    <w:nsid w:val="3FBF3192"/>
+    <w:multiLevelType w:val="multilevel"/>
+    <w:tmpl w:val="EA86C72E"/>
+    <w:lvl w:ilvl="0">
+      <w:start w:val="1"/>
+      <w:numFmt w:val="bullet"/>
+      <w:lvlText w:val=""/>
+      <w:lvlJc w:val="left"/>
+      <w:pPr>
+        <w:tabs>
+          <w:tab w:val="num" w:pos="720"/>
+        </w:tabs>
+        <w:ind w:left="720" w:hanging="360"/>
+      </w:pPr>
+      <w:rPr>
+        <w:rFonts w:ascii="Symbol" w:hAnsi="Symbol" w:hint="default"/>
+        <w:sz w:val="20"/>
+      </w:rPr>
+    </w:lvl>
+    <w:lvl w:ilvl="1" w:tentative="1">
+      <w:start w:val="1"/>
+      <w:numFmt w:val="bullet"/>
+      <w:lvlText w:val="o"/>
+      <w:lvlJc w:val="left"/>
+      <w:pPr>
+        <w:tabs>
+          <w:tab w:val="num" w:pos="1440"/>
+        </w:tabs>
+        <w:ind w:left="1440" w:hanging="360"/>
+      </w:pPr>
+      <w:rPr>
+        <w:rFonts w:ascii="Courier New" w:hAnsi="Courier New" w:hint="default"/>
+        <w:sz w:val="20"/>
+      </w:rPr>
+    </w:lvl>
+    <w:lvl w:ilvl="2" w:tentative="1">
+      <w:start w:val="1"/>
+      <w:numFmt w:val="bullet"/>
+      <w:lvlText w:val=""/>
+      <w:lvlJc w:val="left"/>
+      <w:pPr>
+        <w:tabs>
+          <w:tab w:val="num" w:pos="2160"/>
+        </w:tabs>
+        <w:ind w:left="2160" w:hanging="360"/>
+      </w:pPr>
+      <w:rPr>
+        <w:rFonts w:ascii="Wingdings" w:hAnsi="Wingdings" w:hint="default"/>
+        <w:sz w:val="20"/>
+      </w:rPr>
+    </w:lvl>
+    <w:lvl w:ilvl="3" w:tentative="1">
+      <w:start w:val="1"/>
+      <w:numFmt w:val="bullet"/>
+      <w:lvlText w:val=""/>
+      <w:lvlJc w:val="left"/>
+      <w:pPr>
+        <w:tabs>
+          <w:tab w:val="num" w:pos="2880"/>
+        </w:tabs>
+        <w:ind w:left="2880" w:hanging="360"/>
+      </w:pPr>
+      <w:rPr>
+        <w:rFonts w:ascii="Wingdings" w:hAnsi="Wingdings" w:hint="default"/>
+        <w:sz w:val="20"/>
+      </w:rPr>
+    </w:lvl>
+    <w:lvl w:ilvl="4" w:tentative="1">
+      <w:start w:val="1"/>
+      <w:numFmt w:val="bullet"/>
+      <w:lvlText w:val=""/>
+      <w:lvlJc w:val="left"/>
+      <w:pPr>
+        <w:tabs>
+          <w:tab w:val="num" w:pos="3600"/>
+        </w:tabs>
+        <w:ind w:left="3600" w:hanging="360"/>
+      </w:pPr>
+      <w:rPr>
+        <w:rFonts w:ascii="Wingdings" w:hAnsi="Wingdings" w:hint="default"/>
+        <w:sz w:val="20"/>
+      </w:rPr>
+    </w:lvl>
+    <w:lvl w:ilvl="5" w:tentative="1">
+      <w:start w:val="1"/>
+      <w:numFmt w:val="bullet"/>
+      <w:lvlText w:val=""/>
+      <w:lvlJc w:val="left"/>
+      <w:pPr>
+        <w:tabs>
+          <w:tab w:val="num" w:pos="4320"/>
+        </w:tabs>
+        <w:ind w:left="4320" w:hanging="360"/>
+      </w:pPr>
+      <w:rPr>
+        <w:rFonts w:ascii="Wingdings" w:hAnsi="Wingdings" w:hint="default"/>
+        <w:sz w:val="20"/>
+      </w:rPr>
+    </w:lvl>
+    <w:lvl w:ilvl="6" w:tentative="1">
+      <w:start w:val="1"/>
+      <w:numFmt w:val="bullet"/>
+      <w:lvlText w:val=""/>
+      <w:lvlJc w:val="left"/>
+      <w:pPr>
+        <w:tabs>
+          <w:tab w:val="num" w:pos="5040"/>
+        </w:tabs>
+        <w:ind w:left="5040" w:hanging="360"/>
+      </w:pPr>
+      <w:rPr>
+        <w:rFonts w:ascii="Wingdings" w:hAnsi="Wingdings" w:hint="default"/>
+        <w:sz w:val="20"/>
+      </w:rPr>
+    </w:lvl>
+    <w:lvl w:ilvl="7" w:tentative="1">
+      <w:start w:val="1"/>
+      <w:numFmt w:val="bullet"/>
+      <w:lvlText w:val=""/>
+      <w:lvlJc w:val="left"/>
+      <w:pPr>
+        <w:tabs>
+          <w:tab w:val="num" w:pos="5760"/>
+        </w:tabs>
+        <w:ind w:left="5760" w:hanging="360"/>
+      </w:pPr>
+      <w:rPr>
+        <w:rFonts w:ascii="Wingdings" w:hAnsi="Wingdings" w:hint="default"/>
+        <w:sz w:val="20"/>
+      </w:rPr>
+    </w:lvl>
+    <w:lvl w:ilvl="8" w:tentative="1">
+      <w:start w:val="1"/>
+      <w:numFmt w:val="bullet"/>
+      <w:lvlText w:val=""/>
+      <w:lvlJc w:val="left"/>
+      <w:pPr>
+        <w:tabs>
+          <w:tab w:val="num" w:pos="6480"/>
+        </w:tabs>
+        <w:ind w:left="6480" w:hanging="360"/>
+      </w:pPr>
+      <w:rPr>
+        <w:rFonts w:ascii="Wingdings" w:hAnsi="Wingdings" w:hint="default"/>
+        <w:sz w:val="20"/>
+      </w:rPr>
+    </w:lvl>
+  </w:abstractNum>
+  <w:abstractNum w:abstractNumId="5" w15:restartNumberingAfterBreak="0">
+    <w:nsid w:val="4C226D95"/>
+    <w:multiLevelType w:val="hybridMultilevel"/>
+    <w:tmpl w:val="66F42B0C"/>
+    <w:lvl w:ilvl="0" w:tplc="04090001">
+      <w:start w:val="1"/>
+      <w:numFmt w:val="bullet"/>
+      <w:lvlText w:val=""/>
+      <w:lvlJc w:val="left"/>
+      <w:pPr>
+        <w:ind w:left="720" w:hanging="360"/>
+      </w:pPr>
+      <w:rPr>
+        <w:rFonts w:ascii="Symbol" w:hAnsi="Symbol" w:hint="default"/>
+      </w:rPr>
+    </w:lvl>
+    <w:lvl w:ilvl="1" w:tplc="04090003" w:tentative="1">
+      <w:start w:val="1"/>
+      <w:numFmt w:val="bullet"/>
+      <w:lvlText w:val="o"/>
+      <w:lvlJc w:val="left"/>
+      <w:pPr>
+        <w:ind w:left="1440" w:hanging="360"/>
+      </w:pPr>
+      <w:rPr>
+        <w:rFonts w:ascii="Courier New" w:hAnsi="Courier New" w:cs="Courier New" w:hint="default"/>
+      </w:rPr>
+    </w:lvl>
+    <w:lvl w:ilvl="2" w:tplc="04090005" w:tentative="1">
+      <w:start w:val="1"/>
+      <w:numFmt w:val="bullet"/>
+      <w:lvlText w:val=""/>
+      <w:lvlJc w:val="left"/>
+      <w:pPr>
+        <w:ind w:left="2160" w:hanging="360"/>
+      </w:pPr>
+      <w:rPr>
+        <w:rFonts w:ascii="Wingdings" w:hAnsi="Wingdings" w:hint="default"/>
+      </w:rPr>
+    </w:lvl>
+    <w:lvl w:ilvl="3" w:tplc="04090001" w:tentative="1">
+      <w:start w:val="1"/>
+      <w:numFmt w:val="bullet"/>
+      <w:lvlText w:val=""/>
+      <w:lvlJc w:val="left"/>
+      <w:pPr>
+        <w:ind w:left="2880" w:hanging="360"/>
+      </w:pPr>
+      <w:rPr>
+        <w:rFonts w:ascii="Symbol" w:hAnsi="Symbol" w:hint="default"/>
+      </w:rPr>
+    </w:lvl>
+    <w:lvl w:ilvl="4" w:tplc="04090003" w:tentative="1">
+      <w:start w:val="1"/>
+      <w:numFmt w:val="bullet"/>
+      <w:lvlText w:val="o"/>
+      <w:lvlJc w:val="left"/>
+      <w:pPr>
+        <w:ind w:left="3600" w:hanging="360"/>
+      </w:pPr>
+      <w:rPr>
+        <w:rFonts w:ascii="Courier New" w:hAnsi="Courier New" w:cs="Courier New" w:hint="default"/>
+      </w:rPr>
+    </w:lvl>
+    <w:lvl w:ilvl="5" w:tplc="04090005" w:tentative="1">
+      <w:start w:val="1"/>
+      <w:numFmt w:val="bullet"/>
+      <w:lvlText w:val=""/>
+      <w:lvlJc w:val="left"/>
+      <w:pPr>
+        <w:ind w:left="4320" w:hanging="360"/>
+      </w:pPr>
+      <w:rPr>
+        <w:rFonts w:ascii="Wingdings" w:hAnsi="Wingdings" w:hint="default"/>
+      </w:rPr>
+    </w:lvl>
+    <w:lvl w:ilvl="6" w:tplc="04090001" w:tentative="1">
+      <w:start w:val="1"/>
+      <w:numFmt w:val="bullet"/>
+      <w:lvlText w:val=""/>
+      <w:lvlJc w:val="left"/>
+      <w:pPr>
+        <w:ind w:left="5040" w:hanging="360"/>
+      </w:pPr>
+      <w:rPr>
+        <w:rFonts w:ascii="Symbol" w:hAnsi="Symbol" w:hint="default"/>
+      </w:rPr>
+    </w:lvl>
+    <w:lvl w:ilvl="7" w:tplc="04090003" w:tentative="1">
+      <w:start w:val="1"/>
+      <w:numFmt w:val="bullet"/>
+      <w:lvlText w:val="o"/>
+      <w:lvlJc w:val="left"/>
+      <w:pPr>
+        <w:ind w:left="5760" w:hanging="360"/>
+      </w:pPr>
+      <w:rPr>
+        <w:rFonts w:ascii="Courier New" w:hAnsi="Courier New" w:cs="Courier New" w:hint="default"/>
+      </w:rPr>
+    </w:lvl>
+    <w:lvl w:ilvl="8" w:tplc="04090005" w:tentative="1">
+      <w:start w:val="1"/>
+      <w:numFmt w:val="bullet"/>
+      <w:lvlText w:val=""/>
+      <w:lvlJc w:val="left"/>
+      <w:pPr>
+        <w:ind w:left="6480" w:hanging="360"/>
+      </w:pPr>
+      <w:rPr>
+        <w:rFonts w:ascii="Wingdings" w:hAnsi="Wingdings" w:hint="default"/>
+      </w:rPr>
+    </w:lvl>
+  </w:abstractNum>
+  <w:abstractNum w:abstractNumId="6" w15:restartNumberingAfterBreak="0">
     <w:nsid w:val="62257C7C"/>
     <w:multiLevelType w:val="multilevel"/>
     <w:tmpl w:val="07E8A584"/>
@@ -1319,7 +4530,120 @@
       </w:rPr>
     </w:lvl>
   </w:abstractNum>
-  <w:abstractNum w:abstractNumId="4" w15:restartNumberingAfterBreak="0">
+  <w:abstractNum w:abstractNumId="7" w15:restartNumberingAfterBreak="0">
+    <w:nsid w:val="64C24147"/>
+    <w:multiLevelType w:val="multilevel"/>
+    <w:tmpl w:val="EC68EC3E"/>
+    <w:lvl w:ilvl="0">
+      <w:start w:val="1"/>
+      <w:numFmt w:val="decimal"/>
+      <w:lvlText w:val="%1."/>
+      <w:lvlJc w:val="left"/>
+      <w:pPr>
+        <w:tabs>
+          <w:tab w:val="num" w:pos="720"/>
+        </w:tabs>
+        <w:ind w:left="720" w:hanging="360"/>
+      </w:pPr>
+    </w:lvl>
+    <w:lvl w:ilvl="1" w:tentative="1">
+      <w:start w:val="1"/>
+      <w:numFmt w:val="decimal"/>
+      <w:lvlText w:val="%2."/>
+      <w:lvlJc w:val="left"/>
+      <w:pPr>
+        <w:tabs>
+          <w:tab w:val="num" w:pos="1440"/>
+        </w:tabs>
+        <w:ind w:left="1440" w:hanging="360"/>
+      </w:pPr>
+    </w:lvl>
+    <w:lvl w:ilvl="2" w:tentative="1">
+      <w:start w:val="1"/>
+      <w:numFmt w:val="decimal"/>
+      <w:lvlText w:val="%3."/>
+      <w:lvlJc w:val="left"/>
+      <w:pPr>
+        <w:tabs>
+          <w:tab w:val="num" w:pos="2160"/>
+        </w:tabs>
+        <w:ind w:left="2160" w:hanging="360"/>
+      </w:pPr>
+    </w:lvl>
+    <w:lvl w:ilvl="3" w:tentative="1">
+      <w:start w:val="1"/>
+      <w:numFmt w:val="decimal"/>
+      <w:lvlText w:val="%4."/>
+      <w:lvlJc w:val="left"/>
+      <w:pPr>
+        <w:tabs>
+          <w:tab w:val="num" w:pos="2880"/>
+        </w:tabs>
+        <w:ind w:left="2880" w:hanging="360"/>
+      </w:pPr>
+    </w:lvl>
+    <w:lvl w:ilvl="4" w:tentative="1">
+      <w:start w:val="1"/>
+      <w:numFmt w:val="decimal"/>
+      <w:lvlText w:val="%5."/>
+      <w:lvlJc w:val="left"/>
+      <w:pPr>
+        <w:tabs>
+          <w:tab w:val="num" w:pos="3600"/>
+        </w:tabs>
+        <w:ind w:left="3600" w:hanging="360"/>
+      </w:pPr>
+    </w:lvl>
+    <w:lvl w:ilvl="5" w:tentative="1">
+      <w:start w:val="1"/>
+      <w:numFmt w:val="decimal"/>
+      <w:lvlText w:val="%6."/>
+      <w:lvlJc w:val="left"/>
+      <w:pPr>
+        <w:tabs>
+          <w:tab w:val="num" w:pos="4320"/>
+        </w:tabs>
+        <w:ind w:left="4320" w:hanging="360"/>
+      </w:pPr>
+    </w:lvl>
+    <w:lvl w:ilvl="6" w:tentative="1">
+      <w:start w:val="1"/>
+      <w:numFmt w:val="decimal"/>
+      <w:lvlText w:val="%7."/>
+      <w:lvlJc w:val="left"/>
+      <w:pPr>
+        <w:tabs>
+          <w:tab w:val="num" w:pos="5040"/>
+        </w:tabs>
+        <w:ind w:left="5040" w:hanging="360"/>
+      </w:pPr>
+    </w:lvl>
+    <w:lvl w:ilvl="7" w:tentative="1">
+      <w:start w:val="1"/>
+      <w:numFmt w:val="decimal"/>
+      <w:lvlText w:val="%8."/>
+      <w:lvlJc w:val="left"/>
+      <w:pPr>
+        <w:tabs>
+          <w:tab w:val="num" w:pos="5760"/>
+        </w:tabs>
+        <w:ind w:left="5760" w:hanging="360"/>
+      </w:pPr>
+    </w:lvl>
+    <w:lvl w:ilvl="8" w:tentative="1">
+      <w:start w:val="1"/>
+      <w:numFmt w:val="decimal"/>
+      <w:lvlText w:val="%9."/>
+      <w:lvlJc w:val="left"/>
+      <w:pPr>
+        <w:tabs>
+          <w:tab w:val="num" w:pos="6480"/>
+        </w:tabs>
+        <w:ind w:left="6480" w:hanging="360"/>
+      </w:pPr>
+    </w:lvl>
+  </w:abstractNum>
+  <w:abstractNum w:abstractNumId="8" w15:restartNumberingAfterBreak="0">
     <w:nsid w:val="710110AF"/>
     <w:multiLevelType w:val="multilevel"/>
     <w:tmpl w:val="8070C0D8"/>
@@ -1469,19 +4793,31 @@
     </w:lvl>
   </w:abstractNum>
   <w:num w:numId="1" w16cid:durableId="634219353">
+    <w:abstractNumId w:val="6"/>
+  </w:num>
+  <w:num w:numId="2" w16cid:durableId="1479034535">
+    <w:abstractNumId w:val="8"/>
+  </w:num>
+  <w:num w:numId="3" w16cid:durableId="1843859891">
     <w:abstractNumId w:val="3"/>
   </w:num>
-  <w:num w:numId="2" w16cid:durableId="1479034535">
-    <w:abstractNumId w:val="4"/>
-  </w:num>
-  <w:num w:numId="3" w16cid:durableId="1843859891">
+  <w:num w:numId="4" w16cid:durableId="1717654049">
     <w:abstractNumId w:val="2"/>
-  </w:num>
-  <w:num w:numId="4" w16cid:durableId="1717654049">
-    <w:abstractNumId w:val="1"/>
   </w:num>
   <w:num w:numId="5" w16cid:durableId="1200318540">
     <w:abstractNumId w:val="0"/>
+  </w:num>
+  <w:num w:numId="6" w16cid:durableId="1934775290">
+    <w:abstractNumId w:val="4"/>
+  </w:num>
+  <w:num w:numId="7" w16cid:durableId="1530953489">
+    <w:abstractNumId w:val="7"/>
+  </w:num>
+  <w:num w:numId="8" w16cid:durableId="491919040">
+    <w:abstractNumId w:val="1"/>
+  </w:num>
+  <w:num w:numId="9" w16cid:durableId="1263034602">
+    <w:abstractNumId w:val="5"/>
   </w:num>
 </w:numbering>
 </file>

</xml_diff>

<commit_message>
note on formated printing on java
</commit_message>
<xml_diff>
--- a/NOTES/Note.docx
+++ b/NOTES/Note.docx
@@ -791,7 +791,15 @@
         <w:ind w:left="1440"/>
       </w:pPr>
       <w:r>
-        <w:t xml:space="preserve">    public static void main(String[] </w:t>
+        <w:t xml:space="preserve">    public static void </w:t>
+      </w:r>
+      <w:proofErr w:type="gramStart"/>
+      <w:r>
+        <w:t>main(</w:t>
+      </w:r>
+      <w:proofErr w:type="gramEnd"/>
+      <w:r>
+        <w:t xml:space="preserve">String[] </w:t>
       </w:r>
       <w:proofErr w:type="spellStart"/>
       <w:r>
@@ -1684,7 +1692,15 @@
         <w:t>Arrays</w:t>
       </w:r>
       <w:r>
-        <w:t>: int[] numbers = {1, 2, 3};</w:t>
+        <w:t xml:space="preserve">: </w:t>
+      </w:r>
+      <w:proofErr w:type="gramStart"/>
+      <w:r>
+        <w:t>int[</w:t>
+      </w:r>
+      <w:proofErr w:type="gramEnd"/>
+      <w:r>
+        <w:t>] numbers = {1, 2, 3};</w:t>
       </w:r>
     </w:p>
     <w:p>
@@ -2273,8 +2289,13 @@
             <w:pPr>
               <w:spacing w:after="0"/>
             </w:pPr>
-            <w:r>
-              <w:t>a != b</w:t>
+            <w:proofErr w:type="gramStart"/>
+            <w:r>
+              <w:t>a !</w:t>
+            </w:r>
+            <w:proofErr w:type="gramEnd"/>
+            <w:r>
+              <w:t>= b</w:t>
             </w:r>
           </w:p>
         </w:tc>
@@ -2721,8 +2742,13 @@
             <w:pPr>
               <w:spacing w:after="0"/>
             </w:pPr>
-            <w:r>
-              <w:t>!(a &gt; b)</w:t>
+            <w:proofErr w:type="gramStart"/>
+            <w:r>
+              <w:t>!(</w:t>
+            </w:r>
+            <w:proofErr w:type="gramEnd"/>
+            <w:r>
+              <w:t>a &gt; b)</w:t>
             </w:r>
           </w:p>
         </w:tc>
@@ -3224,7 +3250,15 @@
               <w:spacing w:after="0"/>
             </w:pPr>
             <w:r>
-              <w:t>a++ (Post-increment) or ++a (Pre-increment)</w:t>
+              <w:t>a++ (</w:t>
+            </w:r>
+            <w:proofErr w:type="gramStart"/>
+            <w:r>
+              <w:t>Post-increment</w:t>
+            </w:r>
+            <w:proofErr w:type="gramEnd"/>
+            <w:r>
+              <w:t>) or ++a (Pre-increment)</w:t>
             </w:r>
           </w:p>
         </w:tc>
@@ -3274,7 +3308,15 @@
               <w:spacing w:after="0"/>
             </w:pPr>
             <w:r>
-              <w:t>a-- (Post-decrement) or --a (Pre-decrement)</w:t>
+              <w:t>a-- (</w:t>
+            </w:r>
+            <w:proofErr w:type="gramStart"/>
+            <w:r>
+              <w:t>Post-decrement</w:t>
+            </w:r>
+            <w:proofErr w:type="gramEnd"/>
+            <w:r>
+              <w:t>) or --a (Pre-decrement)</w:t>
             </w:r>
           </w:p>
         </w:tc>
@@ -3327,7 +3369,15 @@
         <w:spacing w:after="0"/>
       </w:pPr>
       <w:r>
-        <w:t xml:space="preserve">    public static void main(String[] </w:t>
+        <w:t xml:space="preserve">    public static void </w:t>
+      </w:r>
+      <w:proofErr w:type="gramStart"/>
+      <w:r>
+        <w:t>main(</w:t>
+      </w:r>
+      <w:proofErr w:type="gramEnd"/>
+      <w:r>
+        <w:t xml:space="preserve">String[] </w:t>
       </w:r>
       <w:proofErr w:type="spellStart"/>
       <w:r>
@@ -3477,7 +3527,15 @@
       </w:r>
       <w:r>
         <w:br/>
-        <w:t>1. **Single Dimensional Array:**</w:t>
+        <w:t xml:space="preserve">1. **Single Dimensional </w:t>
+      </w:r>
+      <w:proofErr w:type="gramStart"/>
+      <w:r>
+        <w:t>Array:*</w:t>
+      </w:r>
+      <w:proofErr w:type="gramEnd"/>
+      <w:r>
+        <w:t>*</w:t>
       </w:r>
       <w:r>
         <w:br/>
@@ -3500,7 +3558,15 @@
       </w:r>
       <w:r>
         <w:br/>
-        <w:t>2. **Accessing Array Elements:**</w:t>
+        <w:t xml:space="preserve">2. **Accessing Array </w:t>
+      </w:r>
+      <w:proofErr w:type="gramStart"/>
+      <w:r>
+        <w:t>Elements:*</w:t>
+      </w:r>
+      <w:proofErr w:type="gramEnd"/>
+      <w:r>
+        <w:t>*</w:t>
       </w:r>
       <w:r>
         <w:br/>
@@ -3531,7 +3597,15 @@
       </w:r>
       <w:r>
         <w:br/>
-        <w:t>3. **Iterating Through an Array:**</w:t>
+        <w:t xml:space="preserve">3. **Iterating Through an </w:t>
+      </w:r>
+      <w:proofErr w:type="gramStart"/>
+      <w:r>
+        <w:t>Array:*</w:t>
+      </w:r>
+      <w:proofErr w:type="gramEnd"/>
+      <w:r>
+        <w:t>*</w:t>
       </w:r>
       <w:r>
         <w:br/>
@@ -3850,10 +3924,12 @@
         <w:t xml:space="preserve"> is a resizable array in Java provided by the `</w:t>
       </w:r>
       <w:proofErr w:type="spellStart"/>
+      <w:proofErr w:type="gramStart"/>
       <w:r>
         <w:t>java.util</w:t>
       </w:r>
       <w:proofErr w:type="spellEnd"/>
+      <w:proofErr w:type="gramEnd"/>
       <w:r>
         <w:t>` package. Unlike arrays, it can dynamically grow and shrink as needed.</w:t>
       </w:r>
@@ -4178,8 +4254,13 @@
       </w:r>
       <w:proofErr w:type="spellEnd"/>
       <w:r>
-        <w:t>(10);`</w:t>
-      </w:r>
+        <w:t>(10</w:t>
+      </w:r>
+      <w:proofErr w:type="gramStart"/>
+      <w:r>
+        <w:t>);`</w:t>
+      </w:r>
+      <w:proofErr w:type="gramEnd"/>
       <w:r>
         <w:br/>
         <w:t xml:space="preserve">2. **Double** → `Double d = </w:t>
@@ -4190,8 +4271,13 @@
       </w:r>
       <w:proofErr w:type="spellEnd"/>
       <w:r>
-        <w:t>(5.5);`</w:t>
-      </w:r>
+        <w:t>(5.5</w:t>
+      </w:r>
+      <w:proofErr w:type="gramStart"/>
+      <w:r>
+        <w:t>);`</w:t>
+      </w:r>
+      <w:proofErr w:type="gramEnd"/>
       <w:r>
         <w:br/>
         <w:t xml:space="preserve">3. **Character** → `Character c = </w:t>
@@ -4202,8 +4288,13 @@
       </w:r>
       <w:proofErr w:type="spellEnd"/>
       <w:r>
-        <w:t>('A');`</w:t>
-      </w:r>
+        <w:t>('A'</w:t>
+      </w:r>
+      <w:proofErr w:type="gramStart"/>
+      <w:r>
+        <w:t>);`</w:t>
+      </w:r>
+      <w:proofErr w:type="gramEnd"/>
       <w:r>
         <w:br/>
       </w:r>
@@ -4424,8 +4515,13 @@
       </w:r>
     </w:p>
     <w:p>
-      <w:r>
-        <w:t>for(initialization; condition; update) {</w:t>
+      <w:proofErr w:type="gramStart"/>
+      <w:r>
+        <w:t>for(</w:t>
+      </w:r>
+      <w:proofErr w:type="gramEnd"/>
+      <w:r>
+        <w:t>initialization; condition; update) {</w:t>
       </w:r>
     </w:p>
     <w:p>
@@ -4448,8 +4544,13 @@
       </w:r>
     </w:p>
     <w:p>
-      <w:r>
-        <w:t xml:space="preserve">for(int </w:t>
+      <w:proofErr w:type="gramStart"/>
+      <w:r>
+        <w:t>for(</w:t>
+      </w:r>
+      <w:proofErr w:type="gramEnd"/>
+      <w:r>
+        <w:t xml:space="preserve">int </w:t>
       </w:r>
       <w:proofErr w:type="spellStart"/>
       <w:r>
@@ -4570,10 +4671,12 @@
       </w:r>
     </w:p>
     <w:p>
+      <w:proofErr w:type="gramStart"/>
       <w:r>
         <w:t>while(</w:t>
       </w:r>
       <w:proofErr w:type="spellStart"/>
+      <w:proofErr w:type="gramEnd"/>
       <w:r>
         <w:t>i</w:t>
       </w:r>
@@ -4728,9 +4831,14 @@
     </w:p>
     <w:p>
       <w:r>
-        <w:t>} while(</w:t>
+        <w:t xml:space="preserve">} </w:t>
+      </w:r>
+      <w:proofErr w:type="gramStart"/>
+      <w:r>
+        <w:t>while(</w:t>
       </w:r>
       <w:proofErr w:type="spellStart"/>
+      <w:proofErr w:type="gramEnd"/>
       <w:r>
         <w:t>i</w:t>
       </w:r>
@@ -4769,10 +4877,12 @@
       </w:r>
     </w:p>
     <w:p>
+      <w:proofErr w:type="gramStart"/>
       <w:r>
         <w:t>for(</w:t>
       </w:r>
       <w:proofErr w:type="spellStart"/>
+      <w:proofErr w:type="gramEnd"/>
       <w:r>
         <w:t>dataType</w:t>
       </w:r>
@@ -4802,13 +4912,23 @@
       </w:r>
     </w:p>
     <w:p>
-      <w:r>
-        <w:t>int[] numbers = {1, 2, 3, 4, 5};</w:t>
-      </w:r>
-    </w:p>
-    <w:p>
-      <w:r>
-        <w:t>for(int num : numbers) {</w:t>
+      <w:proofErr w:type="gramStart"/>
+      <w:r>
+        <w:t>int[</w:t>
+      </w:r>
+      <w:proofErr w:type="gramEnd"/>
+      <w:r>
+        <w:t>] numbers = {1, 2, 3, 4, 5};</w:t>
+      </w:r>
+    </w:p>
+    <w:p>
+      <w:proofErr w:type="gramStart"/>
+      <w:r>
+        <w:t>for(</w:t>
+      </w:r>
+      <w:proofErr w:type="gramEnd"/>
+      <w:r>
+        <w:t>int num : numbers) {</w:t>
       </w:r>
     </w:p>
     <w:p>
@@ -4890,8 +5010,13 @@
       </w:r>
     </w:p>
     <w:p>
-      <w:r>
-        <w:t xml:space="preserve">for(int </w:t>
+      <w:proofErr w:type="gramStart"/>
+      <w:r>
+        <w:t>for(</w:t>
+      </w:r>
+      <w:proofErr w:type="gramEnd"/>
+      <w:r>
+        <w:t xml:space="preserve">int </w:t>
       </w:r>
       <w:proofErr w:type="spellStart"/>
       <w:r>
@@ -4920,9 +5045,14 @@
     </w:p>
     <w:p>
       <w:r>
-        <w:t xml:space="preserve">    if(</w:t>
+        <w:t xml:space="preserve">    </w:t>
+      </w:r>
+      <w:proofErr w:type="gramStart"/>
+      <w:r>
+        <w:t>if(</w:t>
       </w:r>
       <w:proofErr w:type="spellStart"/>
+      <w:proofErr w:type="gramEnd"/>
       <w:r>
         <w:t>i</w:t>
       </w:r>
@@ -4977,8 +5107,13 @@
     </w:p>
     <w:p/>
     <w:p>
-      <w:r>
-        <w:t xml:space="preserve">for(int </w:t>
+      <w:proofErr w:type="gramStart"/>
+      <w:r>
+        <w:t>for(</w:t>
+      </w:r>
+      <w:proofErr w:type="gramEnd"/>
+      <w:r>
+        <w:t xml:space="preserve">int </w:t>
       </w:r>
       <w:proofErr w:type="spellStart"/>
       <w:r>
@@ -5007,9 +5142,14 @@
     </w:p>
     <w:p>
       <w:r>
-        <w:t xml:space="preserve">    if(</w:t>
+        <w:t xml:space="preserve">    </w:t>
+      </w:r>
+      <w:proofErr w:type="gramStart"/>
+      <w:r>
+        <w:t>if(</w:t>
       </w:r>
       <w:proofErr w:type="spellStart"/>
+      <w:proofErr w:type="gramEnd"/>
       <w:r>
         <w:t>i</w:t>
       </w:r>
@@ -5171,6 +5311,1665 @@
     <w:p>
       <w:r>
         <w:br/>
+      </w:r>
+    </w:p>
+    <w:p>
+      <w:pPr>
+        <w:spacing w:after="0"/>
+      </w:pPr>
+      <w:r>
+        <w:t>**Formatted Printing in Java (</w:t>
+      </w:r>
+      <w:proofErr w:type="spellStart"/>
+      <w:r>
+        <w:t>printf</w:t>
+      </w:r>
+      <w:proofErr w:type="spellEnd"/>
+      <w:r>
+        <w:t>)</w:t>
+      </w:r>
+    </w:p>
+    <w:p>
+      <w:pPr>
+        <w:spacing w:after="0"/>
+        <w:rPr>
+          <w:b/>
+          <w:bCs/>
+        </w:rPr>
+      </w:pPr>
+      <w:r>
+        <w:rPr>
+          <w:b/>
+          <w:bCs/>
+        </w:rPr>
+        <w:t xml:space="preserve">1. Introduction to </w:t>
+      </w:r>
+      <w:proofErr w:type="spellStart"/>
+      <w:r>
+        <w:rPr>
+          <w:b/>
+          <w:bCs/>
+        </w:rPr>
+        <w:t>printf</w:t>
+      </w:r>
+      <w:proofErr w:type="spellEnd"/>
+    </w:p>
+    <w:p>
+      <w:pPr>
+        <w:spacing w:after="0"/>
+      </w:pPr>
+      <w:proofErr w:type="spellStart"/>
+      <w:r>
+        <w:t>printf</w:t>
+      </w:r>
+      <w:proofErr w:type="spellEnd"/>
+      <w:r>
+        <w:t xml:space="preserve"> in Java is used for formatted output. It belongs to the </w:t>
+      </w:r>
+      <w:proofErr w:type="spellStart"/>
+      <w:r>
+        <w:t>System.out</w:t>
+      </w:r>
+      <w:proofErr w:type="spellEnd"/>
+      <w:r>
+        <w:t xml:space="preserve"> class and allows precise control over text alignment, number formatting, and spacing. It is similar to </w:t>
+      </w:r>
+      <w:proofErr w:type="spellStart"/>
+      <w:r>
+        <w:t>printf</w:t>
+      </w:r>
+      <w:proofErr w:type="spellEnd"/>
+      <w:r>
+        <w:t xml:space="preserve"> in C and C++.</w:t>
+      </w:r>
+    </w:p>
+    <w:p>
+      <w:pPr>
+        <w:spacing w:after="0"/>
+      </w:pPr>
+      <w:r>
+        <w:rPr>
+          <w:b/>
+          <w:bCs/>
+        </w:rPr>
+        <w:t>Syntax:</w:t>
+      </w:r>
+    </w:p>
+    <w:p>
+      <w:pPr>
+        <w:spacing w:after="0"/>
+      </w:pPr>
+      <w:proofErr w:type="spellStart"/>
+      <w:r>
+        <w:t>System.out.printf</w:t>
+      </w:r>
+      <w:proofErr w:type="spellEnd"/>
+      <w:r>
+        <w:t>(</w:t>
+      </w:r>
+      <w:proofErr w:type="spellStart"/>
+      <w:r>
+        <w:t>formatString</w:t>
+      </w:r>
+      <w:proofErr w:type="spellEnd"/>
+      <w:r>
+        <w:t>, arguments);</w:t>
+      </w:r>
+    </w:p>
+    <w:p>
+      <w:pPr>
+        <w:numPr>
+          <w:ilvl w:val="0"/>
+          <w:numId w:val="12"/>
+        </w:numPr>
+        <w:spacing w:after="0"/>
+      </w:pPr>
+      <w:proofErr w:type="spellStart"/>
+      <w:r>
+        <w:t>formatString</w:t>
+      </w:r>
+      <w:proofErr w:type="spellEnd"/>
+      <w:r>
+        <w:t>: A string containing format specifiers (e.g., %d, %s, %f).</w:t>
+      </w:r>
+    </w:p>
+    <w:p>
+      <w:pPr>
+        <w:numPr>
+          <w:ilvl w:val="0"/>
+          <w:numId w:val="12"/>
+        </w:numPr>
+        <w:spacing w:after="0"/>
+      </w:pPr>
+      <w:r>
+        <w:t>arguments: The values that replace the format specifiers.</w:t>
+      </w:r>
+    </w:p>
+    <w:p>
+      <w:pPr>
+        <w:spacing w:after="0"/>
+      </w:pPr>
+      <w:r>
+        <w:pict w14:anchorId="6D69B446">
+          <v:rect id="_x0000_i1070" style="width:0;height:1.5pt" o:hralign="center" o:hrstd="t" o:hr="t" fillcolor="#a0a0a0" stroked="f"/>
+        </w:pict>
+      </w:r>
+    </w:p>
+    <w:p>
+      <w:pPr>
+        <w:spacing w:after="0"/>
+        <w:rPr>
+          <w:b/>
+          <w:bCs/>
+        </w:rPr>
+      </w:pPr>
+      <w:r>
+        <w:rPr>
+          <w:b/>
+          <w:bCs/>
+        </w:rPr>
+        <w:t>2. Common Format Specifiers</w:t>
+      </w:r>
+    </w:p>
+    <w:tbl>
+      <w:tblPr>
+        <w:tblW w:w="0" w:type="auto"/>
+        <w:tblCellSpacing w:w="15" w:type="dxa"/>
+        <w:tblCellMar>
+          <w:top w:w="15" w:type="dxa"/>
+          <w:left w:w="15" w:type="dxa"/>
+          <w:bottom w:w="15" w:type="dxa"/>
+          <w:right w:w="15" w:type="dxa"/>
+        </w:tblCellMar>
+        <w:tblLook w:val="04A0" w:firstRow="1" w:lastRow="0" w:firstColumn="1" w:lastColumn="0" w:noHBand="0" w:noVBand="1"/>
+      </w:tblPr>
+      <w:tblGrid>
+        <w:gridCol w:w="1056"/>
+        <w:gridCol w:w="2863"/>
+        <w:gridCol w:w="3737"/>
+        <w:gridCol w:w="1704"/>
+      </w:tblGrid>
+      <w:tr>
+        <w:trPr>
+          <w:tblHeader/>
+          <w:tblCellSpacing w:w="15" w:type="dxa"/>
+        </w:trPr>
+        <w:tc>
+          <w:tcPr>
+            <w:tcW w:w="0" w:type="auto"/>
+            <w:vAlign w:val="center"/>
+            <w:hideMark/>
+          </w:tcPr>
+          <w:p>
+            <w:pPr>
+              <w:spacing w:after="0"/>
+              <w:rPr>
+                <w:b/>
+                <w:bCs/>
+              </w:rPr>
+            </w:pPr>
+            <w:r>
+              <w:rPr>
+                <w:b/>
+                <w:bCs/>
+              </w:rPr>
+              <w:t>Specifier</w:t>
+            </w:r>
+          </w:p>
+        </w:tc>
+        <w:tc>
+          <w:tcPr>
+            <w:tcW w:w="0" w:type="auto"/>
+            <w:vAlign w:val="center"/>
+            <w:hideMark/>
+          </w:tcPr>
+          <w:p>
+            <w:pPr>
+              <w:spacing w:after="0"/>
+              <w:rPr>
+                <w:b/>
+                <w:bCs/>
+              </w:rPr>
+            </w:pPr>
+            <w:r>
+              <w:rPr>
+                <w:b/>
+                <w:bCs/>
+              </w:rPr>
+              <w:t>Description</w:t>
+            </w:r>
+          </w:p>
+        </w:tc>
+        <w:tc>
+          <w:tcPr>
+            <w:tcW w:w="0" w:type="auto"/>
+            <w:vAlign w:val="center"/>
+            <w:hideMark/>
+          </w:tcPr>
+          <w:p>
+            <w:pPr>
+              <w:spacing w:after="0"/>
+              <w:rPr>
+                <w:b/>
+                <w:bCs/>
+              </w:rPr>
+            </w:pPr>
+            <w:r>
+              <w:rPr>
+                <w:b/>
+                <w:bCs/>
+              </w:rPr>
+              <w:t>Example Usage</w:t>
+            </w:r>
+          </w:p>
+        </w:tc>
+        <w:tc>
+          <w:tcPr>
+            <w:tcW w:w="0" w:type="auto"/>
+            <w:vAlign w:val="center"/>
+            <w:hideMark/>
+          </w:tcPr>
+          <w:p>
+            <w:pPr>
+              <w:spacing w:after="0"/>
+              <w:rPr>
+                <w:b/>
+                <w:bCs/>
+              </w:rPr>
+            </w:pPr>
+            <w:r>
+              <w:rPr>
+                <w:b/>
+                <w:bCs/>
+              </w:rPr>
+              <w:t>Output</w:t>
+            </w:r>
+          </w:p>
+        </w:tc>
+      </w:tr>
+      <w:tr>
+        <w:trPr>
+          <w:tblCellSpacing w:w="15" w:type="dxa"/>
+        </w:trPr>
+        <w:tc>
+          <w:tcPr>
+            <w:tcW w:w="0" w:type="auto"/>
+            <w:vAlign w:val="center"/>
+            <w:hideMark/>
+          </w:tcPr>
+          <w:p>
+            <w:pPr>
+              <w:spacing w:after="0"/>
+            </w:pPr>
+            <w:r>
+              <w:t>%d</w:t>
+            </w:r>
+          </w:p>
+        </w:tc>
+        <w:tc>
+          <w:tcPr>
+            <w:tcW w:w="0" w:type="auto"/>
+            <w:vAlign w:val="center"/>
+            <w:hideMark/>
+          </w:tcPr>
+          <w:p>
+            <w:pPr>
+              <w:spacing w:after="0"/>
+            </w:pPr>
+            <w:r>
+              <w:t>Integer (decimal)</w:t>
+            </w:r>
+          </w:p>
+        </w:tc>
+        <w:tc>
+          <w:tcPr>
+            <w:tcW w:w="0" w:type="auto"/>
+            <w:vAlign w:val="center"/>
+            <w:hideMark/>
+          </w:tcPr>
+          <w:p>
+            <w:pPr>
+              <w:spacing w:after="0"/>
+            </w:pPr>
+            <w:proofErr w:type="spellStart"/>
+            <w:r>
+              <w:t>System.out.printf</w:t>
+            </w:r>
+            <w:proofErr w:type="spellEnd"/>
+            <w:r>
+              <w:t>("%d", 123);</w:t>
+            </w:r>
+          </w:p>
+        </w:tc>
+        <w:tc>
+          <w:tcPr>
+            <w:tcW w:w="0" w:type="auto"/>
+            <w:vAlign w:val="center"/>
+            <w:hideMark/>
+          </w:tcPr>
+          <w:p>
+            <w:pPr>
+              <w:spacing w:after="0"/>
+            </w:pPr>
+            <w:r>
+              <w:t>123</w:t>
+            </w:r>
+          </w:p>
+        </w:tc>
+      </w:tr>
+      <w:tr>
+        <w:trPr>
+          <w:tblCellSpacing w:w="15" w:type="dxa"/>
+        </w:trPr>
+        <w:tc>
+          <w:tcPr>
+            <w:tcW w:w="0" w:type="auto"/>
+            <w:vAlign w:val="center"/>
+            <w:hideMark/>
+          </w:tcPr>
+          <w:p>
+            <w:pPr>
+              <w:spacing w:after="0"/>
+            </w:pPr>
+            <w:r>
+              <w:t>%03d</w:t>
+            </w:r>
+          </w:p>
+        </w:tc>
+        <w:tc>
+          <w:tcPr>
+            <w:tcW w:w="0" w:type="auto"/>
+            <w:vAlign w:val="center"/>
+            <w:hideMark/>
+          </w:tcPr>
+          <w:p>
+            <w:pPr>
+              <w:spacing w:after="0"/>
+            </w:pPr>
+            <w:r>
+              <w:t>Integer (zero-padded, 3 digits)</w:t>
+            </w:r>
+          </w:p>
+        </w:tc>
+        <w:tc>
+          <w:tcPr>
+            <w:tcW w:w="0" w:type="auto"/>
+            <w:vAlign w:val="center"/>
+            <w:hideMark/>
+          </w:tcPr>
+          <w:p>
+            <w:pPr>
+              <w:spacing w:after="0"/>
+            </w:pPr>
+            <w:proofErr w:type="spellStart"/>
+            <w:r>
+              <w:t>System.out.printf</w:t>
+            </w:r>
+            <w:proofErr w:type="spellEnd"/>
+            <w:r>
+              <w:t>("%03d", 7);</w:t>
+            </w:r>
+          </w:p>
+        </w:tc>
+        <w:tc>
+          <w:tcPr>
+            <w:tcW w:w="0" w:type="auto"/>
+            <w:vAlign w:val="center"/>
+            <w:hideMark/>
+          </w:tcPr>
+          <w:p>
+            <w:pPr>
+              <w:spacing w:after="0"/>
+            </w:pPr>
+            <w:r>
+              <w:t>007</w:t>
+            </w:r>
+          </w:p>
+        </w:tc>
+      </w:tr>
+      <w:tr>
+        <w:trPr>
+          <w:tblCellSpacing w:w="15" w:type="dxa"/>
+        </w:trPr>
+        <w:tc>
+          <w:tcPr>
+            <w:tcW w:w="0" w:type="auto"/>
+            <w:vAlign w:val="center"/>
+            <w:hideMark/>
+          </w:tcPr>
+          <w:p>
+            <w:pPr>
+              <w:spacing w:after="0"/>
+            </w:pPr>
+            <w:r>
+              <w:t>%-5d</w:t>
+            </w:r>
+          </w:p>
+        </w:tc>
+        <w:tc>
+          <w:tcPr>
+            <w:tcW w:w="0" w:type="auto"/>
+            <w:vAlign w:val="center"/>
+            <w:hideMark/>
+          </w:tcPr>
+          <w:p>
+            <w:pPr>
+              <w:spacing w:after="0"/>
+            </w:pPr>
+            <w:r>
+              <w:t>Left-aligned integer (5 spaces)</w:t>
+            </w:r>
+          </w:p>
+        </w:tc>
+        <w:tc>
+          <w:tcPr>
+            <w:tcW w:w="0" w:type="auto"/>
+            <w:vAlign w:val="center"/>
+            <w:hideMark/>
+          </w:tcPr>
+          <w:p>
+            <w:pPr>
+              <w:spacing w:after="0"/>
+            </w:pPr>
+            <w:proofErr w:type="spellStart"/>
+            <w:r>
+              <w:t>System.out.printf</w:t>
+            </w:r>
+            <w:proofErr w:type="spellEnd"/>
+            <w:r>
+              <w:t>("%-5d", 42);</w:t>
+            </w:r>
+          </w:p>
+        </w:tc>
+        <w:tc>
+          <w:tcPr>
+            <w:tcW w:w="0" w:type="auto"/>
+            <w:vAlign w:val="center"/>
+            <w:hideMark/>
+          </w:tcPr>
+          <w:p>
+            <w:pPr>
+              <w:spacing w:after="0"/>
+            </w:pPr>
+            <w:r>
+              <w:t xml:space="preserve">42 </w:t>
+            </w:r>
+          </w:p>
+        </w:tc>
+      </w:tr>
+      <w:tr>
+        <w:trPr>
+          <w:tblCellSpacing w:w="15" w:type="dxa"/>
+        </w:trPr>
+        <w:tc>
+          <w:tcPr>
+            <w:tcW w:w="0" w:type="auto"/>
+            <w:vAlign w:val="center"/>
+            <w:hideMark/>
+          </w:tcPr>
+          <w:p>
+            <w:pPr>
+              <w:spacing w:after="0"/>
+            </w:pPr>
+            <w:r>
+              <w:t>%s</w:t>
+            </w:r>
+          </w:p>
+        </w:tc>
+        <w:tc>
+          <w:tcPr>
+            <w:tcW w:w="0" w:type="auto"/>
+            <w:vAlign w:val="center"/>
+            <w:hideMark/>
+          </w:tcPr>
+          <w:p>
+            <w:pPr>
+              <w:spacing w:after="0"/>
+            </w:pPr>
+            <w:r>
+              <w:t>String</w:t>
+            </w:r>
+          </w:p>
+        </w:tc>
+        <w:tc>
+          <w:tcPr>
+            <w:tcW w:w="0" w:type="auto"/>
+            <w:vAlign w:val="center"/>
+            <w:hideMark/>
+          </w:tcPr>
+          <w:p>
+            <w:pPr>
+              <w:spacing w:after="0"/>
+            </w:pPr>
+            <w:proofErr w:type="spellStart"/>
+            <w:r>
+              <w:t>System.out.printf</w:t>
+            </w:r>
+            <w:proofErr w:type="spellEnd"/>
+            <w:r>
+              <w:t>("%s", "Java");</w:t>
+            </w:r>
+          </w:p>
+        </w:tc>
+        <w:tc>
+          <w:tcPr>
+            <w:tcW w:w="0" w:type="auto"/>
+            <w:vAlign w:val="center"/>
+            <w:hideMark/>
+          </w:tcPr>
+          <w:p>
+            <w:pPr>
+              <w:spacing w:after="0"/>
+            </w:pPr>
+            <w:r>
+              <w:t>Java</w:t>
+            </w:r>
+          </w:p>
+        </w:tc>
+      </w:tr>
+      <w:tr>
+        <w:trPr>
+          <w:tblCellSpacing w:w="15" w:type="dxa"/>
+        </w:trPr>
+        <w:tc>
+          <w:tcPr>
+            <w:tcW w:w="0" w:type="auto"/>
+            <w:vAlign w:val="center"/>
+            <w:hideMark/>
+          </w:tcPr>
+          <w:p>
+            <w:pPr>
+              <w:spacing w:after="0"/>
+            </w:pPr>
+            <w:r>
+              <w:t>%15s</w:t>
+            </w:r>
+          </w:p>
+        </w:tc>
+        <w:tc>
+          <w:tcPr>
+            <w:tcW w:w="0" w:type="auto"/>
+            <w:vAlign w:val="center"/>
+            <w:hideMark/>
+          </w:tcPr>
+          <w:p>
+            <w:pPr>
+              <w:spacing w:after="0"/>
+            </w:pPr>
+            <w:r>
+              <w:t>Right-aligned string (15 spaces)</w:t>
+            </w:r>
+          </w:p>
+        </w:tc>
+        <w:tc>
+          <w:tcPr>
+            <w:tcW w:w="0" w:type="auto"/>
+            <w:vAlign w:val="center"/>
+            <w:hideMark/>
+          </w:tcPr>
+          <w:p>
+            <w:pPr>
+              <w:spacing w:after="0"/>
+            </w:pPr>
+            <w:proofErr w:type="spellStart"/>
+            <w:r>
+              <w:t>System.out.printf</w:t>
+            </w:r>
+            <w:proofErr w:type="spellEnd"/>
+            <w:r>
+              <w:t>("%15s", "Hello");</w:t>
+            </w:r>
+          </w:p>
+        </w:tc>
+        <w:tc>
+          <w:tcPr>
+            <w:tcW w:w="0" w:type="auto"/>
+            <w:vAlign w:val="center"/>
+            <w:hideMark/>
+          </w:tcPr>
+          <w:p>
+            <w:pPr>
+              <w:spacing w:after="0"/>
+            </w:pPr>
+            <w:r>
+              <w:t>Hello</w:t>
+            </w:r>
+          </w:p>
+        </w:tc>
+      </w:tr>
+      <w:tr>
+        <w:trPr>
+          <w:tblCellSpacing w:w="15" w:type="dxa"/>
+        </w:trPr>
+        <w:tc>
+          <w:tcPr>
+            <w:tcW w:w="0" w:type="auto"/>
+            <w:vAlign w:val="center"/>
+            <w:hideMark/>
+          </w:tcPr>
+          <w:p>
+            <w:pPr>
+              <w:spacing w:after="0"/>
+            </w:pPr>
+            <w:r>
+              <w:t>%-15s</w:t>
+            </w:r>
+          </w:p>
+        </w:tc>
+        <w:tc>
+          <w:tcPr>
+            <w:tcW w:w="0" w:type="auto"/>
+            <w:vAlign w:val="center"/>
+            <w:hideMark/>
+          </w:tcPr>
+          <w:p>
+            <w:pPr>
+              <w:spacing w:after="0"/>
+            </w:pPr>
+            <w:r>
+              <w:t>Left-aligned string (15 spaces)</w:t>
+            </w:r>
+          </w:p>
+        </w:tc>
+        <w:tc>
+          <w:tcPr>
+            <w:tcW w:w="0" w:type="auto"/>
+            <w:vAlign w:val="center"/>
+            <w:hideMark/>
+          </w:tcPr>
+          <w:p>
+            <w:pPr>
+              <w:spacing w:after="0"/>
+            </w:pPr>
+            <w:proofErr w:type="spellStart"/>
+            <w:r>
+              <w:t>System.out.printf</w:t>
+            </w:r>
+            <w:proofErr w:type="spellEnd"/>
+            <w:r>
+              <w:t>("%-15s", "Hello");</w:t>
+            </w:r>
+          </w:p>
+        </w:tc>
+        <w:tc>
+          <w:tcPr>
+            <w:tcW w:w="0" w:type="auto"/>
+            <w:vAlign w:val="center"/>
+            <w:hideMark/>
+          </w:tcPr>
+          <w:p>
+            <w:pPr>
+              <w:spacing w:after="0"/>
+            </w:pPr>
+            <w:r>
+              <w:t xml:space="preserve">Hello </w:t>
+            </w:r>
+          </w:p>
+        </w:tc>
+      </w:tr>
+      <w:tr>
+        <w:trPr>
+          <w:tblCellSpacing w:w="15" w:type="dxa"/>
+        </w:trPr>
+        <w:tc>
+          <w:tcPr>
+            <w:tcW w:w="0" w:type="auto"/>
+            <w:vAlign w:val="center"/>
+            <w:hideMark/>
+          </w:tcPr>
+          <w:p>
+            <w:pPr>
+              <w:spacing w:after="0"/>
+            </w:pPr>
+            <w:r>
+              <w:t>%f</w:t>
+            </w:r>
+          </w:p>
+        </w:tc>
+        <w:tc>
+          <w:tcPr>
+            <w:tcW w:w="0" w:type="auto"/>
+            <w:vAlign w:val="center"/>
+            <w:hideMark/>
+          </w:tcPr>
+          <w:p>
+            <w:pPr>
+              <w:spacing w:after="0"/>
+            </w:pPr>
+            <w:r>
+              <w:t>Floating-point (default 6 decimal places)</w:t>
+            </w:r>
+          </w:p>
+        </w:tc>
+        <w:tc>
+          <w:tcPr>
+            <w:tcW w:w="0" w:type="auto"/>
+            <w:vAlign w:val="center"/>
+            <w:hideMark/>
+          </w:tcPr>
+          <w:p>
+            <w:pPr>
+              <w:spacing w:after="0"/>
+            </w:pPr>
+            <w:proofErr w:type="spellStart"/>
+            <w:r>
+              <w:t>System.out.printf</w:t>
+            </w:r>
+            <w:proofErr w:type="spellEnd"/>
+            <w:r>
+              <w:t>("%f", 3.14);</w:t>
+            </w:r>
+          </w:p>
+        </w:tc>
+        <w:tc>
+          <w:tcPr>
+            <w:tcW w:w="0" w:type="auto"/>
+            <w:vAlign w:val="center"/>
+            <w:hideMark/>
+          </w:tcPr>
+          <w:p>
+            <w:pPr>
+              <w:spacing w:after="0"/>
+            </w:pPr>
+            <w:r>
+              <w:t>3.140000</w:t>
+            </w:r>
+          </w:p>
+        </w:tc>
+      </w:tr>
+      <w:tr>
+        <w:trPr>
+          <w:tblCellSpacing w:w="15" w:type="dxa"/>
+        </w:trPr>
+        <w:tc>
+          <w:tcPr>
+            <w:tcW w:w="0" w:type="auto"/>
+            <w:vAlign w:val="center"/>
+            <w:hideMark/>
+          </w:tcPr>
+          <w:p>
+            <w:pPr>
+              <w:spacing w:after="0"/>
+            </w:pPr>
+            <w:r>
+              <w:t>%.2f</w:t>
+            </w:r>
+          </w:p>
+        </w:tc>
+        <w:tc>
+          <w:tcPr>
+            <w:tcW w:w="0" w:type="auto"/>
+            <w:vAlign w:val="center"/>
+            <w:hideMark/>
+          </w:tcPr>
+          <w:p>
+            <w:pPr>
+              <w:spacing w:after="0"/>
+            </w:pPr>
+            <w:r>
+              <w:t>Floating-point (2 decimal places)</w:t>
+            </w:r>
+          </w:p>
+        </w:tc>
+        <w:tc>
+          <w:tcPr>
+            <w:tcW w:w="0" w:type="auto"/>
+            <w:vAlign w:val="center"/>
+            <w:hideMark/>
+          </w:tcPr>
+          <w:p>
+            <w:pPr>
+              <w:spacing w:after="0"/>
+            </w:pPr>
+            <w:proofErr w:type="spellStart"/>
+            <w:r>
+              <w:t>System.out.printf</w:t>
+            </w:r>
+            <w:proofErr w:type="spellEnd"/>
+            <w:r>
+              <w:t>("%.2f", 3.14159);</w:t>
+            </w:r>
+          </w:p>
+        </w:tc>
+        <w:tc>
+          <w:tcPr>
+            <w:tcW w:w="0" w:type="auto"/>
+            <w:vAlign w:val="center"/>
+            <w:hideMark/>
+          </w:tcPr>
+          <w:p>
+            <w:pPr>
+              <w:spacing w:after="0"/>
+            </w:pPr>
+            <w:r>
+              <w:t>3.14</w:t>
+            </w:r>
+          </w:p>
+        </w:tc>
+      </w:tr>
+      <w:tr>
+        <w:trPr>
+          <w:tblCellSpacing w:w="15" w:type="dxa"/>
+        </w:trPr>
+        <w:tc>
+          <w:tcPr>
+            <w:tcW w:w="0" w:type="auto"/>
+            <w:vAlign w:val="center"/>
+            <w:hideMark/>
+          </w:tcPr>
+          <w:p>
+            <w:pPr>
+              <w:spacing w:after="0"/>
+            </w:pPr>
+            <w:r>
+              <w:lastRenderedPageBreak/>
+              <w:t>%n</w:t>
+            </w:r>
+          </w:p>
+        </w:tc>
+        <w:tc>
+          <w:tcPr>
+            <w:tcW w:w="0" w:type="auto"/>
+            <w:vAlign w:val="center"/>
+            <w:hideMark/>
+          </w:tcPr>
+          <w:p>
+            <w:pPr>
+              <w:spacing w:after="0"/>
+            </w:pPr>
+            <w:r>
+              <w:t>Newline (platform-independent)</w:t>
+            </w:r>
+          </w:p>
+        </w:tc>
+        <w:tc>
+          <w:tcPr>
+            <w:tcW w:w="0" w:type="auto"/>
+            <w:vAlign w:val="center"/>
+            <w:hideMark/>
+          </w:tcPr>
+          <w:p>
+            <w:pPr>
+              <w:spacing w:after="0"/>
+            </w:pPr>
+            <w:proofErr w:type="spellStart"/>
+            <w:r>
+              <w:t>System.out.printf</w:t>
+            </w:r>
+            <w:proofErr w:type="spellEnd"/>
+            <w:r>
+              <w:t>("</w:t>
+            </w:r>
+            <w:proofErr w:type="spellStart"/>
+            <w:r>
+              <w:t>Hello%nWorld</w:t>
+            </w:r>
+            <w:proofErr w:type="spellEnd"/>
+            <w:r>
+              <w:t>");</w:t>
+            </w:r>
+          </w:p>
+        </w:tc>
+        <w:tc>
+          <w:tcPr>
+            <w:tcW w:w="0" w:type="auto"/>
+            <w:vAlign w:val="center"/>
+            <w:hideMark/>
+          </w:tcPr>
+          <w:p>
+            <w:pPr>
+              <w:spacing w:after="0"/>
+            </w:pPr>
+            <w:r>
+              <w:t>Hello (new line) World</w:t>
+            </w:r>
+          </w:p>
+        </w:tc>
+      </w:tr>
+    </w:tbl>
+    <w:p>
+      <w:pPr>
+        <w:spacing w:after="0"/>
+      </w:pPr>
+      <w:r>
+        <w:pict w14:anchorId="0B35C131">
+          <v:rect id="_x0000_i1071" style="width:0;height:1.5pt" o:hralign="center" o:hrstd="t" o:hr="t" fillcolor="#a0a0a0" stroked="f"/>
+        </w:pict>
+      </w:r>
+    </w:p>
+    <w:p>
+      <w:pPr>
+        <w:spacing w:after="0"/>
+        <w:rPr>
+          <w:b/>
+          <w:bCs/>
+        </w:rPr>
+      </w:pPr>
+      <w:r>
+        <w:rPr>
+          <w:b/>
+          <w:bCs/>
+        </w:rPr>
+        <w:t xml:space="preserve">3. Examples of Using </w:t>
+      </w:r>
+      <w:proofErr w:type="spellStart"/>
+      <w:r>
+        <w:rPr>
+          <w:b/>
+          <w:bCs/>
+        </w:rPr>
+        <w:t>printf</w:t>
+      </w:r>
+      <w:proofErr w:type="spellEnd"/>
+    </w:p>
+    <w:p>
+      <w:pPr>
+        <w:spacing w:after="0"/>
+        <w:rPr>
+          <w:b/>
+          <w:bCs/>
+        </w:rPr>
+      </w:pPr>
+      <w:r>
+        <w:rPr>
+          <w:b/>
+          <w:bCs/>
+        </w:rPr>
+        <w:t>Example 1: Formatting Strings and Numbers</w:t>
+      </w:r>
+    </w:p>
+    <w:p>
+      <w:pPr>
+        <w:spacing w:after="0"/>
+      </w:pPr>
+      <w:r>
+        <w:t>public class Main {</w:t>
+      </w:r>
+    </w:p>
+    <w:p>
+      <w:pPr>
+        <w:spacing w:after="0"/>
+      </w:pPr>
+      <w:r>
+        <w:t xml:space="preserve">    public static void </w:t>
+      </w:r>
+      <w:proofErr w:type="gramStart"/>
+      <w:r>
+        <w:t>main(</w:t>
+      </w:r>
+      <w:proofErr w:type="gramEnd"/>
+      <w:r>
+        <w:t xml:space="preserve">String[] </w:t>
+      </w:r>
+      <w:proofErr w:type="spellStart"/>
+      <w:r>
+        <w:t>args</w:t>
+      </w:r>
+      <w:proofErr w:type="spellEnd"/>
+      <w:r>
+        <w:t>) {</w:t>
+      </w:r>
+    </w:p>
+    <w:p>
+      <w:pPr>
+        <w:spacing w:after="0"/>
+      </w:pPr>
+      <w:r>
+        <w:t xml:space="preserve">        String name = "Alice";</w:t>
+      </w:r>
+    </w:p>
+    <w:p>
+      <w:pPr>
+        <w:spacing w:after="0"/>
+      </w:pPr>
+      <w:r>
+        <w:t xml:space="preserve">        int age = 25;</w:t>
+      </w:r>
+    </w:p>
+    <w:p>
+      <w:pPr>
+        <w:spacing w:after="0"/>
+      </w:pPr>
+      <w:r>
+        <w:t xml:space="preserve">        </w:t>
+      </w:r>
+      <w:proofErr w:type="spellStart"/>
+      <w:r>
+        <w:t>System.out.printf</w:t>
+      </w:r>
+      <w:proofErr w:type="spellEnd"/>
+      <w:r>
+        <w:t>("Name: %-10s Age: %02d%n", name, age);</w:t>
+      </w:r>
+    </w:p>
+    <w:p>
+      <w:pPr>
+        <w:spacing w:after="0"/>
+      </w:pPr>
+      <w:r>
+        <w:t xml:space="preserve">    }</w:t>
+      </w:r>
+    </w:p>
+    <w:p>
+      <w:pPr>
+        <w:spacing w:after="0"/>
+      </w:pPr>
+      <w:r>
+        <w:t>}</w:t>
+      </w:r>
+    </w:p>
+    <w:p>
+      <w:pPr>
+        <w:spacing w:after="0"/>
+      </w:pPr>
+      <w:r>
+        <w:rPr>
+          <w:b/>
+          <w:bCs/>
+        </w:rPr>
+        <w:t>Output:</w:t>
+      </w:r>
+    </w:p>
+    <w:p>
+      <w:pPr>
+        <w:spacing w:after="0"/>
+      </w:pPr>
+      <w:r>
+        <w:t>Name: Alice      Age: 25</w:t>
+      </w:r>
+    </w:p>
+    <w:p>
+      <w:pPr>
+        <w:spacing w:after="0"/>
+      </w:pPr>
+      <w:r>
+        <w:t>Explanation:</w:t>
+      </w:r>
+    </w:p>
+    <w:p>
+      <w:pPr>
+        <w:numPr>
+          <w:ilvl w:val="0"/>
+          <w:numId w:val="13"/>
+        </w:numPr>
+        <w:spacing w:after="0"/>
+      </w:pPr>
+      <w:r>
+        <w:t>%-10s → Left-aligns the string in a 10-character space.</w:t>
+      </w:r>
+    </w:p>
+    <w:p>
+      <w:pPr>
+        <w:numPr>
+          <w:ilvl w:val="0"/>
+          <w:numId w:val="13"/>
+        </w:numPr>
+        <w:spacing w:after="0"/>
+      </w:pPr>
+      <w:r>
+        <w:t>%02d → Prints the integer with at least 2 digits, adding leading zeros if necessary.</w:t>
+      </w:r>
+    </w:p>
+    <w:p>
+      <w:pPr>
+        <w:spacing w:after="0"/>
+      </w:pPr>
+      <w:r>
+        <w:pict w14:anchorId="28412DAC">
+          <v:rect id="_x0000_i1072" style="width:0;height:1.5pt" o:hralign="center" o:hrstd="t" o:hr="t" fillcolor="#a0a0a0" stroked="f"/>
+        </w:pict>
+      </w:r>
+    </w:p>
+    <w:p>
+      <w:pPr>
+        <w:spacing w:after="0"/>
+        <w:rPr>
+          <w:b/>
+          <w:bCs/>
+        </w:rPr>
+      </w:pPr>
+      <w:r>
+        <w:rPr>
+          <w:b/>
+          <w:bCs/>
+        </w:rPr>
+        <w:t>Example 2: Formatting Floating-Point Numbers</w:t>
+      </w:r>
+    </w:p>
+    <w:p>
+      <w:pPr>
+        <w:spacing w:after="0"/>
+      </w:pPr>
+      <w:r>
+        <w:t>public class Main {</w:t>
+      </w:r>
+    </w:p>
+    <w:p>
+      <w:pPr>
+        <w:spacing w:after="0"/>
+      </w:pPr>
+      <w:r>
+        <w:t xml:space="preserve">    public static void </w:t>
+      </w:r>
+      <w:proofErr w:type="gramStart"/>
+      <w:r>
+        <w:t>main(</w:t>
+      </w:r>
+      <w:proofErr w:type="gramEnd"/>
+      <w:r>
+        <w:t xml:space="preserve">String[] </w:t>
+      </w:r>
+      <w:proofErr w:type="spellStart"/>
+      <w:r>
+        <w:t>args</w:t>
+      </w:r>
+      <w:proofErr w:type="spellEnd"/>
+      <w:r>
+        <w:t>) {</w:t>
+      </w:r>
+    </w:p>
+    <w:p>
+      <w:pPr>
+        <w:spacing w:after="0"/>
+      </w:pPr>
+      <w:r>
+        <w:t xml:space="preserve">        double price = 5.6789;</w:t>
+      </w:r>
+    </w:p>
+    <w:p>
+      <w:pPr>
+        <w:spacing w:after="0"/>
+      </w:pPr>
+      <w:r>
+        <w:t xml:space="preserve">        </w:t>
+      </w:r>
+      <w:proofErr w:type="spellStart"/>
+      <w:r>
+        <w:t>System.out.printf</w:t>
+      </w:r>
+      <w:proofErr w:type="spellEnd"/>
+      <w:r>
+        <w:t>("Price: $%.2f%n", price);</w:t>
+      </w:r>
+    </w:p>
+    <w:p>
+      <w:pPr>
+        <w:spacing w:after="0"/>
+      </w:pPr>
+      <w:r>
+        <w:t xml:space="preserve">    }</w:t>
+      </w:r>
+    </w:p>
+    <w:p>
+      <w:pPr>
+        <w:spacing w:after="0"/>
+      </w:pPr>
+      <w:r>
+        <w:t>}</w:t>
+      </w:r>
+    </w:p>
+    <w:p>
+      <w:pPr>
+        <w:spacing w:after="0"/>
+      </w:pPr>
+      <w:r>
+        <w:rPr>
+          <w:b/>
+          <w:bCs/>
+        </w:rPr>
+        <w:t>Output:</w:t>
+      </w:r>
+    </w:p>
+    <w:p>
+      <w:pPr>
+        <w:spacing w:after="0"/>
+      </w:pPr>
+      <w:r>
+        <w:t>Price: $5.68</w:t>
+      </w:r>
+    </w:p>
+    <w:p>
+      <w:pPr>
+        <w:spacing w:after="0"/>
+      </w:pPr>
+      <w:r>
+        <w:t>Explanation:</w:t>
+      </w:r>
+    </w:p>
+    <w:p>
+      <w:pPr>
+        <w:numPr>
+          <w:ilvl w:val="0"/>
+          <w:numId w:val="14"/>
+        </w:numPr>
+        <w:spacing w:after="0"/>
+      </w:pPr>
+      <w:r>
+        <w:t>%.2f → Rounds to 2 decimal places.</w:t>
+      </w:r>
+    </w:p>
+    <w:p>
+      <w:pPr>
+        <w:spacing w:after="0"/>
+      </w:pPr>
+      <w:r>
+        <w:pict w14:anchorId="6781F427">
+          <v:rect id="_x0000_i1073" style="width:0;height:1.5pt" o:hralign="center" o:hrstd="t" o:hr="t" fillcolor="#a0a0a0" stroked="f"/>
+        </w:pict>
+      </w:r>
+    </w:p>
+    <w:p>
+      <w:pPr>
+        <w:spacing w:after="0"/>
+        <w:rPr>
+          <w:b/>
+          <w:bCs/>
+        </w:rPr>
+      </w:pPr>
+      <w:r>
+        <w:rPr>
+          <w:b/>
+          <w:bCs/>
+        </w:rPr>
+        <w:t>Example 3: Formatting Multiple Values</w:t>
+      </w:r>
+    </w:p>
+    <w:p>
+      <w:pPr>
+        <w:spacing w:after="0"/>
+      </w:pPr>
+      <w:r>
+        <w:t>public class Main {</w:t>
+      </w:r>
+    </w:p>
+    <w:p>
+      <w:pPr>
+        <w:spacing w:after="0"/>
+      </w:pPr>
+      <w:r>
+        <w:t xml:space="preserve">    public static void </w:t>
+      </w:r>
+      <w:proofErr w:type="gramStart"/>
+      <w:r>
+        <w:t>main(</w:t>
+      </w:r>
+      <w:proofErr w:type="gramEnd"/>
+      <w:r>
+        <w:t xml:space="preserve">String[] </w:t>
+      </w:r>
+      <w:proofErr w:type="spellStart"/>
+      <w:r>
+        <w:t>args</w:t>
+      </w:r>
+      <w:proofErr w:type="spellEnd"/>
+      <w:r>
+        <w:t>) {</w:t>
+      </w:r>
+    </w:p>
+    <w:p>
+      <w:pPr>
+        <w:spacing w:after="0"/>
+      </w:pPr>
+      <w:r>
+        <w:t xml:space="preserve">        String product = "Laptop";</w:t>
+      </w:r>
+    </w:p>
+    <w:p>
+      <w:pPr>
+        <w:spacing w:after="0"/>
+      </w:pPr>
+      <w:r>
+        <w:t xml:space="preserve">        int quantity = 2;</w:t>
+      </w:r>
+    </w:p>
+    <w:p>
+      <w:pPr>
+        <w:spacing w:after="0"/>
+      </w:pPr>
+      <w:r>
+        <w:t xml:space="preserve">        double price = 799.99;</w:t>
+      </w:r>
+    </w:p>
+    <w:p>
+      <w:pPr>
+        <w:spacing w:after="0"/>
+      </w:pPr>
+    </w:p>
+    <w:p>
+      <w:pPr>
+        <w:spacing w:after="0"/>
+      </w:pPr>
+      <w:r>
+        <w:t xml:space="preserve">        </w:t>
+      </w:r>
+      <w:proofErr w:type="spellStart"/>
+      <w:r>
+        <w:t>System.out.printf</w:t>
+      </w:r>
+      <w:proofErr w:type="spellEnd"/>
+      <w:r>
+        <w:t>("Product: %-10s Quantity: %02d Price: $%.2f%n", product, quantity, price);</w:t>
+      </w:r>
+    </w:p>
+    <w:p>
+      <w:pPr>
+        <w:spacing w:after="0"/>
+      </w:pPr>
+      <w:r>
+        <w:t xml:space="preserve">    }</w:t>
+      </w:r>
+    </w:p>
+    <w:p>
+      <w:pPr>
+        <w:spacing w:after="0"/>
+      </w:pPr>
+      <w:r>
+        <w:t>}</w:t>
+      </w:r>
+    </w:p>
+    <w:p>
+      <w:pPr>
+        <w:spacing w:after="0"/>
+      </w:pPr>
+      <w:r>
+        <w:rPr>
+          <w:b/>
+          <w:bCs/>
+        </w:rPr>
+        <w:t>Output:</w:t>
+      </w:r>
+    </w:p>
+    <w:p>
+      <w:pPr>
+        <w:spacing w:after="0"/>
+      </w:pPr>
+      <w:r>
+        <w:t>Product: Laptop     Quantity: 02 Price: $799.99</w:t>
+      </w:r>
+    </w:p>
+    <w:p>
+      <w:pPr>
+        <w:spacing w:after="0"/>
+      </w:pPr>
+      <w:r>
+        <w:pict w14:anchorId="7F805FBE">
+          <v:rect id="_x0000_i1074" style="width:0;height:1.5pt" o:hralign="center" o:hrstd="t" o:hr="t" fillcolor="#a0a0a0" stroked="f"/>
+        </w:pict>
+      </w:r>
+    </w:p>
+    <w:p>
+      <w:pPr>
+        <w:spacing w:after="0"/>
+        <w:rPr>
+          <w:b/>
+          <w:bCs/>
+        </w:rPr>
+      </w:pPr>
+      <w:r>
+        <w:rPr>
+          <w:b/>
+          <w:bCs/>
+        </w:rPr>
+        <w:t xml:space="preserve">4. Key Advantages of </w:t>
+      </w:r>
+      <w:proofErr w:type="spellStart"/>
+      <w:r>
+        <w:rPr>
+          <w:b/>
+          <w:bCs/>
+        </w:rPr>
+        <w:t>printf</w:t>
+      </w:r>
+      <w:proofErr w:type="spellEnd"/>
+    </w:p>
+    <w:p>
+      <w:pPr>
+        <w:numPr>
+          <w:ilvl w:val="0"/>
+          <w:numId w:val="15"/>
+        </w:numPr>
+        <w:spacing w:after="0"/>
+      </w:pPr>
+      <w:r>
+        <w:t xml:space="preserve">Provides </w:t>
+      </w:r>
+      <w:r>
+        <w:rPr>
+          <w:b/>
+          <w:bCs/>
+        </w:rPr>
+        <w:t>better control</w:t>
+      </w:r>
+      <w:r>
+        <w:t xml:space="preserve"> over formatting.</w:t>
+      </w:r>
+    </w:p>
+    <w:p>
+      <w:pPr>
+        <w:numPr>
+          <w:ilvl w:val="0"/>
+          <w:numId w:val="15"/>
+        </w:numPr>
+        <w:spacing w:after="0"/>
+      </w:pPr>
+      <w:r>
+        <w:t xml:space="preserve">Useful for aligning </w:t>
+      </w:r>
+      <w:r>
+        <w:rPr>
+          <w:b/>
+          <w:bCs/>
+        </w:rPr>
+        <w:t>columns of data</w:t>
+      </w:r>
+      <w:r>
+        <w:t xml:space="preserve"> in a table.</w:t>
+      </w:r>
+    </w:p>
+    <w:p>
+      <w:pPr>
+        <w:numPr>
+          <w:ilvl w:val="0"/>
+          <w:numId w:val="15"/>
+        </w:numPr>
+        <w:spacing w:after="0"/>
+      </w:pPr>
+      <w:r>
+        <w:t xml:space="preserve">Makes numbers </w:t>
+      </w:r>
+      <w:r>
+        <w:rPr>
+          <w:b/>
+          <w:bCs/>
+        </w:rPr>
+        <w:t>more readable</w:t>
+      </w:r>
+      <w:r>
+        <w:t xml:space="preserve"> (e.g., currency, padding).</w:t>
+      </w:r>
+    </w:p>
+    <w:p>
+      <w:pPr>
+        <w:numPr>
+          <w:ilvl w:val="0"/>
+          <w:numId w:val="15"/>
+        </w:numPr>
+        <w:spacing w:after="0"/>
+      </w:pPr>
+      <w:r>
+        <w:rPr>
+          <w:b/>
+          <w:bCs/>
+        </w:rPr>
+        <w:t>Reduces concatenation</w:t>
+      </w:r>
+      <w:r>
+        <w:t xml:space="preserve"> compared to </w:t>
+      </w:r>
+      <w:proofErr w:type="spellStart"/>
+      <w:r>
+        <w:t>System.out.println</w:t>
+      </w:r>
+      <w:proofErr w:type="spellEnd"/>
+      <w:r>
+        <w:t>.</w:t>
+      </w:r>
+    </w:p>
+    <w:p>
+      <w:pPr>
+        <w:spacing w:after="0"/>
+      </w:pPr>
+      <w:r>
+        <w:pict w14:anchorId="7AE60B95">
+          <v:rect id="_x0000_i1075" style="width:0;height:1.5pt" o:hralign="center" o:hrstd="t" o:hr="t" fillcolor="#a0a0a0" stroked="f"/>
+        </w:pict>
+      </w:r>
+    </w:p>
+    <w:p>
+      <w:pPr>
+        <w:spacing w:after="0"/>
+        <w:rPr>
+          <w:b/>
+          <w:bCs/>
+        </w:rPr>
+      </w:pPr>
+      <w:r>
+        <w:rPr>
+          <w:b/>
+          <w:bCs/>
+        </w:rPr>
+        <w:t>5. Summary</w:t>
+      </w:r>
+    </w:p>
+    <w:p>
+      <w:pPr>
+        <w:numPr>
+          <w:ilvl w:val="0"/>
+          <w:numId w:val="16"/>
+        </w:numPr>
+        <w:spacing w:after="0"/>
+      </w:pPr>
+      <w:proofErr w:type="spellStart"/>
+      <w:r>
+        <w:rPr>
+          <w:b/>
+          <w:bCs/>
+        </w:rPr>
+        <w:t>printf</w:t>
+      </w:r>
+      <w:proofErr w:type="spellEnd"/>
+      <w:r>
+        <w:t xml:space="preserve"> is used for formatted output in Java.</w:t>
+      </w:r>
+    </w:p>
+    <w:p>
+      <w:pPr>
+        <w:numPr>
+          <w:ilvl w:val="0"/>
+          <w:numId w:val="16"/>
+        </w:numPr>
+        <w:spacing w:after="0"/>
+      </w:pPr>
+      <w:r>
+        <w:t xml:space="preserve">It uses </w:t>
+      </w:r>
+      <w:r>
+        <w:rPr>
+          <w:b/>
+          <w:bCs/>
+        </w:rPr>
+        <w:t>format specifiers</w:t>
+      </w:r>
+      <w:r>
+        <w:t xml:space="preserve"> like %d, %s, and %f to format integers, strings, and floating-point numbers.</w:t>
+      </w:r>
+    </w:p>
+    <w:p>
+      <w:pPr>
+        <w:numPr>
+          <w:ilvl w:val="0"/>
+          <w:numId w:val="16"/>
+        </w:numPr>
+        <w:spacing w:after="0"/>
+      </w:pPr>
+      <w:r>
+        <w:t xml:space="preserve">Allows </w:t>
+      </w:r>
+      <w:r>
+        <w:rPr>
+          <w:b/>
+          <w:bCs/>
+        </w:rPr>
+        <w:t>alignment, padding, and decimal precision control</w:t>
+      </w:r>
+      <w:r>
+        <w:t>.</w:t>
+      </w:r>
+    </w:p>
+    <w:p>
+      <w:pPr>
+        <w:numPr>
+          <w:ilvl w:val="0"/>
+          <w:numId w:val="16"/>
+        </w:numPr>
+        <w:spacing w:after="0"/>
+      </w:pPr>
+      <w:r>
+        <w:t xml:space="preserve">Helps create </w:t>
+      </w:r>
+      <w:r>
+        <w:rPr>
+          <w:b/>
+          <w:bCs/>
+        </w:rPr>
+        <w:t>readable and structured output</w:t>
+      </w:r>
+      <w:r>
+        <w:t>.</w:t>
+      </w:r>
+    </w:p>
+    <w:p>
+      <w:pPr>
+        <w:spacing w:after="0"/>
+      </w:pPr>
+      <w:r>
+        <w:pict w14:anchorId="6657543A">
+          <v:rect id="_x0000_i1076" style="width:0;height:1.5pt" o:hralign="center" o:hrstd="t" o:hr="t" fillcolor="#a0a0a0" stroked="f"/>
+        </w:pict>
+      </w:r>
+    </w:p>
+    <w:p>
+      <w:pPr>
+        <w:spacing w:after="0"/>
+      </w:pPr>
+      <w:r>
+        <w:t xml:space="preserve">This concludes the note on </w:t>
+      </w:r>
+      <w:r>
+        <w:rPr>
+          <w:b/>
+          <w:bCs/>
+        </w:rPr>
+        <w:t>Formatted Printing in Java (</w:t>
+      </w:r>
+      <w:proofErr w:type="spellStart"/>
+      <w:r>
+        <w:rPr>
+          <w:b/>
+          <w:bCs/>
+        </w:rPr>
+        <w:t>printf</w:t>
+      </w:r>
+      <w:proofErr w:type="spellEnd"/>
+      <w:r>
+        <w:rPr>
+          <w:b/>
+          <w:bCs/>
+        </w:rPr>
+        <w:t>)</w:t>
+      </w:r>
+      <w:r>
+        <w:t>.</w:t>
       </w:r>
     </w:p>
     <w:p>
@@ -5340,6 +7139,155 @@
     </w:lvl>
   </w:abstractNum>
   <w:abstractNum w:abstractNumId="1" w15:restartNumberingAfterBreak="0">
+    <w:nsid w:val="144E1BBE"/>
+    <w:multiLevelType w:val="multilevel"/>
+    <w:tmpl w:val="E5989E1C"/>
+    <w:lvl w:ilvl="0">
+      <w:start w:val="1"/>
+      <w:numFmt w:val="bullet"/>
+      <w:lvlText w:val=""/>
+      <w:lvlJc w:val="left"/>
+      <w:pPr>
+        <w:tabs>
+          <w:tab w:val="num" w:pos="720"/>
+        </w:tabs>
+        <w:ind w:left="720" w:hanging="360"/>
+      </w:pPr>
+      <w:rPr>
+        <w:rFonts w:ascii="Symbol" w:hAnsi="Symbol" w:hint="default"/>
+        <w:sz w:val="20"/>
+      </w:rPr>
+    </w:lvl>
+    <w:lvl w:ilvl="1" w:tentative="1">
+      <w:start w:val="1"/>
+      <w:numFmt w:val="bullet"/>
+      <w:lvlText w:val="o"/>
+      <w:lvlJc w:val="left"/>
+      <w:pPr>
+        <w:tabs>
+          <w:tab w:val="num" w:pos="1440"/>
+        </w:tabs>
+        <w:ind w:left="1440" w:hanging="360"/>
+      </w:pPr>
+      <w:rPr>
+        <w:rFonts w:ascii="Courier New" w:hAnsi="Courier New" w:hint="default"/>
+        <w:sz w:val="20"/>
+      </w:rPr>
+    </w:lvl>
+    <w:lvl w:ilvl="2" w:tentative="1">
+      <w:start w:val="1"/>
+      <w:numFmt w:val="bullet"/>
+      <w:lvlText w:val=""/>
+      <w:lvlJc w:val="left"/>
+      <w:pPr>
+        <w:tabs>
+          <w:tab w:val="num" w:pos="2160"/>
+        </w:tabs>
+        <w:ind w:left="2160" w:hanging="360"/>
+      </w:pPr>
+      <w:rPr>
+        <w:rFonts w:ascii="Wingdings" w:hAnsi="Wingdings" w:hint="default"/>
+        <w:sz w:val="20"/>
+      </w:rPr>
+    </w:lvl>
+    <w:lvl w:ilvl="3" w:tentative="1">
+      <w:start w:val="1"/>
+      <w:numFmt w:val="bullet"/>
+      <w:lvlText w:val=""/>
+      <w:lvlJc w:val="left"/>
+      <w:pPr>
+        <w:tabs>
+          <w:tab w:val="num" w:pos="2880"/>
+        </w:tabs>
+        <w:ind w:left="2880" w:hanging="360"/>
+      </w:pPr>
+      <w:rPr>
+        <w:rFonts w:ascii="Wingdings" w:hAnsi="Wingdings" w:hint="default"/>
+        <w:sz w:val="20"/>
+      </w:rPr>
+    </w:lvl>
+    <w:lvl w:ilvl="4" w:tentative="1">
+      <w:start w:val="1"/>
+      <w:numFmt w:val="bullet"/>
+      <w:lvlText w:val=""/>
+      <w:lvlJc w:val="left"/>
+      <w:pPr>
+        <w:tabs>
+          <w:tab w:val="num" w:pos="3600"/>
+        </w:tabs>
+        <w:ind w:left="3600" w:hanging="360"/>
+      </w:pPr>
+      <w:rPr>
+        <w:rFonts w:ascii="Wingdings" w:hAnsi="Wingdings" w:hint="default"/>
+        <w:sz w:val="20"/>
+      </w:rPr>
+    </w:lvl>
+    <w:lvl w:ilvl="5" w:tentative="1">
+      <w:start w:val="1"/>
+      <w:numFmt w:val="bullet"/>
+      <w:lvlText w:val=""/>
+      <w:lvlJc w:val="left"/>
+      <w:pPr>
+        <w:tabs>
+          <w:tab w:val="num" w:pos="4320"/>
+        </w:tabs>
+        <w:ind w:left="4320" w:hanging="360"/>
+      </w:pPr>
+      <w:rPr>
+        <w:rFonts w:ascii="Wingdings" w:hAnsi="Wingdings" w:hint="default"/>
+        <w:sz w:val="20"/>
+      </w:rPr>
+    </w:lvl>
+    <w:lvl w:ilvl="6" w:tentative="1">
+      <w:start w:val="1"/>
+      <w:numFmt w:val="bullet"/>
+      <w:lvlText w:val=""/>
+      <w:lvlJc w:val="left"/>
+      <w:pPr>
+        <w:tabs>
+          <w:tab w:val="num" w:pos="5040"/>
+        </w:tabs>
+        <w:ind w:left="5040" w:hanging="360"/>
+      </w:pPr>
+      <w:rPr>
+        <w:rFonts w:ascii="Wingdings" w:hAnsi="Wingdings" w:hint="default"/>
+        <w:sz w:val="20"/>
+      </w:rPr>
+    </w:lvl>
+    <w:lvl w:ilvl="7" w:tentative="1">
+      <w:start w:val="1"/>
+      <w:numFmt w:val="bullet"/>
+      <w:lvlText w:val=""/>
+      <w:lvlJc w:val="left"/>
+      <w:pPr>
+        <w:tabs>
+          <w:tab w:val="num" w:pos="5760"/>
+        </w:tabs>
+        <w:ind w:left="5760" w:hanging="360"/>
+      </w:pPr>
+      <w:rPr>
+        <w:rFonts w:ascii="Wingdings" w:hAnsi="Wingdings" w:hint="default"/>
+        <w:sz w:val="20"/>
+      </w:rPr>
+    </w:lvl>
+    <w:lvl w:ilvl="8" w:tentative="1">
+      <w:start w:val="1"/>
+      <w:numFmt w:val="bullet"/>
+      <w:lvlText w:val=""/>
+      <w:lvlJc w:val="left"/>
+      <w:pPr>
+        <w:tabs>
+          <w:tab w:val="num" w:pos="6480"/>
+        </w:tabs>
+        <w:ind w:left="6480" w:hanging="360"/>
+      </w:pPr>
+      <w:rPr>
+        <w:rFonts w:ascii="Wingdings" w:hAnsi="Wingdings" w:hint="default"/>
+        <w:sz w:val="20"/>
+      </w:rPr>
+    </w:lvl>
+  </w:abstractNum>
+  <w:abstractNum w:abstractNumId="2" w15:restartNumberingAfterBreak="0">
     <w:nsid w:val="27103B00"/>
     <w:multiLevelType w:val="multilevel"/>
     <w:tmpl w:val="5DE0BE3A"/>
@@ -5488,7 +7436,7 @@
       </w:rPr>
     </w:lvl>
   </w:abstractNum>
-  <w:abstractNum w:abstractNumId="2" w15:restartNumberingAfterBreak="0">
+  <w:abstractNum w:abstractNumId="3" w15:restartNumberingAfterBreak="0">
     <w:nsid w:val="27243A81"/>
     <w:multiLevelType w:val="multilevel"/>
     <w:tmpl w:val="514A0E94"/>
@@ -5637,7 +7585,7 @@
       </w:rPr>
     </w:lvl>
   </w:abstractNum>
-  <w:abstractNum w:abstractNumId="3" w15:restartNumberingAfterBreak="0">
+  <w:abstractNum w:abstractNumId="4" w15:restartNumberingAfterBreak="0">
     <w:nsid w:val="2EA828FE"/>
     <w:multiLevelType w:val="multilevel"/>
     <w:tmpl w:val="8C86663E"/>
@@ -5786,7 +7734,7 @@
       </w:rPr>
     </w:lvl>
   </w:abstractNum>
-  <w:abstractNum w:abstractNumId="4" w15:restartNumberingAfterBreak="0">
+  <w:abstractNum w:abstractNumId="5" w15:restartNumberingAfterBreak="0">
     <w:nsid w:val="3A603DD0"/>
     <w:multiLevelType w:val="multilevel"/>
     <w:tmpl w:val="135AD708"/>
@@ -5935,7 +7883,7 @@
       </w:rPr>
     </w:lvl>
   </w:abstractNum>
-  <w:abstractNum w:abstractNumId="5" w15:restartNumberingAfterBreak="0">
+  <w:abstractNum w:abstractNumId="6" w15:restartNumberingAfterBreak="0">
     <w:nsid w:val="3FBF3192"/>
     <w:multiLevelType w:val="multilevel"/>
     <w:tmpl w:val="EA86C72E"/>
@@ -6084,7 +8032,156 @@
       </w:rPr>
     </w:lvl>
   </w:abstractNum>
-  <w:abstractNum w:abstractNumId="6" w15:restartNumberingAfterBreak="0">
+  <w:abstractNum w:abstractNumId="7" w15:restartNumberingAfterBreak="0">
+    <w:nsid w:val="4A9870CD"/>
+    <w:multiLevelType w:val="multilevel"/>
+    <w:tmpl w:val="8520C06C"/>
+    <w:lvl w:ilvl="0">
+      <w:start w:val="1"/>
+      <w:numFmt w:val="bullet"/>
+      <w:lvlText w:val=""/>
+      <w:lvlJc w:val="left"/>
+      <w:pPr>
+        <w:tabs>
+          <w:tab w:val="num" w:pos="720"/>
+        </w:tabs>
+        <w:ind w:left="720" w:hanging="360"/>
+      </w:pPr>
+      <w:rPr>
+        <w:rFonts w:ascii="Symbol" w:hAnsi="Symbol" w:hint="default"/>
+        <w:sz w:val="20"/>
+      </w:rPr>
+    </w:lvl>
+    <w:lvl w:ilvl="1" w:tentative="1">
+      <w:start w:val="1"/>
+      <w:numFmt w:val="bullet"/>
+      <w:lvlText w:val="o"/>
+      <w:lvlJc w:val="left"/>
+      <w:pPr>
+        <w:tabs>
+          <w:tab w:val="num" w:pos="1440"/>
+        </w:tabs>
+        <w:ind w:left="1440" w:hanging="360"/>
+      </w:pPr>
+      <w:rPr>
+        <w:rFonts w:ascii="Courier New" w:hAnsi="Courier New" w:hint="default"/>
+        <w:sz w:val="20"/>
+      </w:rPr>
+    </w:lvl>
+    <w:lvl w:ilvl="2" w:tentative="1">
+      <w:start w:val="1"/>
+      <w:numFmt w:val="bullet"/>
+      <w:lvlText w:val=""/>
+      <w:lvlJc w:val="left"/>
+      <w:pPr>
+        <w:tabs>
+          <w:tab w:val="num" w:pos="2160"/>
+        </w:tabs>
+        <w:ind w:left="2160" w:hanging="360"/>
+      </w:pPr>
+      <w:rPr>
+        <w:rFonts w:ascii="Wingdings" w:hAnsi="Wingdings" w:hint="default"/>
+        <w:sz w:val="20"/>
+      </w:rPr>
+    </w:lvl>
+    <w:lvl w:ilvl="3" w:tentative="1">
+      <w:start w:val="1"/>
+      <w:numFmt w:val="bullet"/>
+      <w:lvlText w:val=""/>
+      <w:lvlJc w:val="left"/>
+      <w:pPr>
+        <w:tabs>
+          <w:tab w:val="num" w:pos="2880"/>
+        </w:tabs>
+        <w:ind w:left="2880" w:hanging="360"/>
+      </w:pPr>
+      <w:rPr>
+        <w:rFonts w:ascii="Wingdings" w:hAnsi="Wingdings" w:hint="default"/>
+        <w:sz w:val="20"/>
+      </w:rPr>
+    </w:lvl>
+    <w:lvl w:ilvl="4" w:tentative="1">
+      <w:start w:val="1"/>
+      <w:numFmt w:val="bullet"/>
+      <w:lvlText w:val=""/>
+      <w:lvlJc w:val="left"/>
+      <w:pPr>
+        <w:tabs>
+          <w:tab w:val="num" w:pos="3600"/>
+        </w:tabs>
+        <w:ind w:left="3600" w:hanging="360"/>
+      </w:pPr>
+      <w:rPr>
+        <w:rFonts w:ascii="Wingdings" w:hAnsi="Wingdings" w:hint="default"/>
+        <w:sz w:val="20"/>
+      </w:rPr>
+    </w:lvl>
+    <w:lvl w:ilvl="5" w:tentative="1">
+      <w:start w:val="1"/>
+      <w:numFmt w:val="bullet"/>
+      <w:lvlText w:val=""/>
+      <w:lvlJc w:val="left"/>
+      <w:pPr>
+        <w:tabs>
+          <w:tab w:val="num" w:pos="4320"/>
+        </w:tabs>
+        <w:ind w:left="4320" w:hanging="360"/>
+      </w:pPr>
+      <w:rPr>
+        <w:rFonts w:ascii="Wingdings" w:hAnsi="Wingdings" w:hint="default"/>
+        <w:sz w:val="20"/>
+      </w:rPr>
+    </w:lvl>
+    <w:lvl w:ilvl="6" w:tentative="1">
+      <w:start w:val="1"/>
+      <w:numFmt w:val="bullet"/>
+      <w:lvlText w:val=""/>
+      <w:lvlJc w:val="left"/>
+      <w:pPr>
+        <w:tabs>
+          <w:tab w:val="num" w:pos="5040"/>
+        </w:tabs>
+        <w:ind w:left="5040" w:hanging="360"/>
+      </w:pPr>
+      <w:rPr>
+        <w:rFonts w:ascii="Wingdings" w:hAnsi="Wingdings" w:hint="default"/>
+        <w:sz w:val="20"/>
+      </w:rPr>
+    </w:lvl>
+    <w:lvl w:ilvl="7" w:tentative="1">
+      <w:start w:val="1"/>
+      <w:numFmt w:val="bullet"/>
+      <w:lvlText w:val=""/>
+      <w:lvlJc w:val="left"/>
+      <w:pPr>
+        <w:tabs>
+          <w:tab w:val="num" w:pos="5760"/>
+        </w:tabs>
+        <w:ind w:left="5760" w:hanging="360"/>
+      </w:pPr>
+      <w:rPr>
+        <w:rFonts w:ascii="Wingdings" w:hAnsi="Wingdings" w:hint="default"/>
+        <w:sz w:val="20"/>
+      </w:rPr>
+    </w:lvl>
+    <w:lvl w:ilvl="8" w:tentative="1">
+      <w:start w:val="1"/>
+      <w:numFmt w:val="bullet"/>
+      <w:lvlText w:val=""/>
+      <w:lvlJc w:val="left"/>
+      <w:pPr>
+        <w:tabs>
+          <w:tab w:val="num" w:pos="6480"/>
+        </w:tabs>
+        <w:ind w:left="6480" w:hanging="360"/>
+      </w:pPr>
+      <w:rPr>
+        <w:rFonts w:ascii="Wingdings" w:hAnsi="Wingdings" w:hint="default"/>
+        <w:sz w:val="20"/>
+      </w:rPr>
+    </w:lvl>
+  </w:abstractNum>
+  <w:abstractNum w:abstractNumId="8" w15:restartNumberingAfterBreak="0">
     <w:nsid w:val="4C226D95"/>
     <w:multiLevelType w:val="hybridMultilevel"/>
     <w:tmpl w:val="66F42B0C"/>
@@ -6197,7 +8294,305 @@
       </w:rPr>
     </w:lvl>
   </w:abstractNum>
-  <w:abstractNum w:abstractNumId="7" w15:restartNumberingAfterBreak="0">
+  <w:abstractNum w:abstractNumId="9" w15:restartNumberingAfterBreak="0">
+    <w:nsid w:val="50771CA5"/>
+    <w:multiLevelType w:val="multilevel"/>
+    <w:tmpl w:val="32182ECC"/>
+    <w:lvl w:ilvl="0">
+      <w:start w:val="1"/>
+      <w:numFmt w:val="bullet"/>
+      <w:lvlText w:val=""/>
+      <w:lvlJc w:val="left"/>
+      <w:pPr>
+        <w:tabs>
+          <w:tab w:val="num" w:pos="720"/>
+        </w:tabs>
+        <w:ind w:left="720" w:hanging="360"/>
+      </w:pPr>
+      <w:rPr>
+        <w:rFonts w:ascii="Symbol" w:hAnsi="Symbol" w:hint="default"/>
+        <w:sz w:val="20"/>
+      </w:rPr>
+    </w:lvl>
+    <w:lvl w:ilvl="1" w:tentative="1">
+      <w:start w:val="1"/>
+      <w:numFmt w:val="bullet"/>
+      <w:lvlText w:val="o"/>
+      <w:lvlJc w:val="left"/>
+      <w:pPr>
+        <w:tabs>
+          <w:tab w:val="num" w:pos="1440"/>
+        </w:tabs>
+        <w:ind w:left="1440" w:hanging="360"/>
+      </w:pPr>
+      <w:rPr>
+        <w:rFonts w:ascii="Courier New" w:hAnsi="Courier New" w:hint="default"/>
+        <w:sz w:val="20"/>
+      </w:rPr>
+    </w:lvl>
+    <w:lvl w:ilvl="2" w:tentative="1">
+      <w:start w:val="1"/>
+      <w:numFmt w:val="bullet"/>
+      <w:lvlText w:val=""/>
+      <w:lvlJc w:val="left"/>
+      <w:pPr>
+        <w:tabs>
+          <w:tab w:val="num" w:pos="2160"/>
+        </w:tabs>
+        <w:ind w:left="2160" w:hanging="360"/>
+      </w:pPr>
+      <w:rPr>
+        <w:rFonts w:ascii="Wingdings" w:hAnsi="Wingdings" w:hint="default"/>
+        <w:sz w:val="20"/>
+      </w:rPr>
+    </w:lvl>
+    <w:lvl w:ilvl="3" w:tentative="1">
+      <w:start w:val="1"/>
+      <w:numFmt w:val="bullet"/>
+      <w:lvlText w:val=""/>
+      <w:lvlJc w:val="left"/>
+      <w:pPr>
+        <w:tabs>
+          <w:tab w:val="num" w:pos="2880"/>
+        </w:tabs>
+        <w:ind w:left="2880" w:hanging="360"/>
+      </w:pPr>
+      <w:rPr>
+        <w:rFonts w:ascii="Wingdings" w:hAnsi="Wingdings" w:hint="default"/>
+        <w:sz w:val="20"/>
+      </w:rPr>
+    </w:lvl>
+    <w:lvl w:ilvl="4" w:tentative="1">
+      <w:start w:val="1"/>
+      <w:numFmt w:val="bullet"/>
+      <w:lvlText w:val=""/>
+      <w:lvlJc w:val="left"/>
+      <w:pPr>
+        <w:tabs>
+          <w:tab w:val="num" w:pos="3600"/>
+        </w:tabs>
+        <w:ind w:left="3600" w:hanging="360"/>
+      </w:pPr>
+      <w:rPr>
+        <w:rFonts w:ascii="Wingdings" w:hAnsi="Wingdings" w:hint="default"/>
+        <w:sz w:val="20"/>
+      </w:rPr>
+    </w:lvl>
+    <w:lvl w:ilvl="5" w:tentative="1">
+      <w:start w:val="1"/>
+      <w:numFmt w:val="bullet"/>
+      <w:lvlText w:val=""/>
+      <w:lvlJc w:val="left"/>
+      <w:pPr>
+        <w:tabs>
+          <w:tab w:val="num" w:pos="4320"/>
+        </w:tabs>
+        <w:ind w:left="4320" w:hanging="360"/>
+      </w:pPr>
+      <w:rPr>
+        <w:rFonts w:ascii="Wingdings" w:hAnsi="Wingdings" w:hint="default"/>
+        <w:sz w:val="20"/>
+      </w:rPr>
+    </w:lvl>
+    <w:lvl w:ilvl="6" w:tentative="1">
+      <w:start w:val="1"/>
+      <w:numFmt w:val="bullet"/>
+      <w:lvlText w:val=""/>
+      <w:lvlJc w:val="left"/>
+      <w:pPr>
+        <w:tabs>
+          <w:tab w:val="num" w:pos="5040"/>
+        </w:tabs>
+        <w:ind w:left="5040" w:hanging="360"/>
+      </w:pPr>
+      <w:rPr>
+        <w:rFonts w:ascii="Wingdings" w:hAnsi="Wingdings" w:hint="default"/>
+        <w:sz w:val="20"/>
+      </w:rPr>
+    </w:lvl>
+    <w:lvl w:ilvl="7" w:tentative="1">
+      <w:start w:val="1"/>
+      <w:numFmt w:val="bullet"/>
+      <w:lvlText w:val=""/>
+      <w:lvlJc w:val="left"/>
+      <w:pPr>
+        <w:tabs>
+          <w:tab w:val="num" w:pos="5760"/>
+        </w:tabs>
+        <w:ind w:left="5760" w:hanging="360"/>
+      </w:pPr>
+      <w:rPr>
+        <w:rFonts w:ascii="Wingdings" w:hAnsi="Wingdings" w:hint="default"/>
+        <w:sz w:val="20"/>
+      </w:rPr>
+    </w:lvl>
+    <w:lvl w:ilvl="8" w:tentative="1">
+      <w:start w:val="1"/>
+      <w:numFmt w:val="bullet"/>
+      <w:lvlText w:val=""/>
+      <w:lvlJc w:val="left"/>
+      <w:pPr>
+        <w:tabs>
+          <w:tab w:val="num" w:pos="6480"/>
+        </w:tabs>
+        <w:ind w:left="6480" w:hanging="360"/>
+      </w:pPr>
+      <w:rPr>
+        <w:rFonts w:ascii="Wingdings" w:hAnsi="Wingdings" w:hint="default"/>
+        <w:sz w:val="20"/>
+      </w:rPr>
+    </w:lvl>
+  </w:abstractNum>
+  <w:abstractNum w:abstractNumId="10" w15:restartNumberingAfterBreak="0">
+    <w:nsid w:val="58810A50"/>
+    <w:multiLevelType w:val="multilevel"/>
+    <w:tmpl w:val="AC06EE08"/>
+    <w:lvl w:ilvl="0">
+      <w:start w:val="1"/>
+      <w:numFmt w:val="bullet"/>
+      <w:lvlText w:val=""/>
+      <w:lvlJc w:val="left"/>
+      <w:pPr>
+        <w:tabs>
+          <w:tab w:val="num" w:pos="720"/>
+        </w:tabs>
+        <w:ind w:left="720" w:hanging="360"/>
+      </w:pPr>
+      <w:rPr>
+        <w:rFonts w:ascii="Symbol" w:hAnsi="Symbol" w:hint="default"/>
+        <w:sz w:val="20"/>
+      </w:rPr>
+    </w:lvl>
+    <w:lvl w:ilvl="1" w:tentative="1">
+      <w:start w:val="1"/>
+      <w:numFmt w:val="bullet"/>
+      <w:lvlText w:val="o"/>
+      <w:lvlJc w:val="left"/>
+      <w:pPr>
+        <w:tabs>
+          <w:tab w:val="num" w:pos="1440"/>
+        </w:tabs>
+        <w:ind w:left="1440" w:hanging="360"/>
+      </w:pPr>
+      <w:rPr>
+        <w:rFonts w:ascii="Courier New" w:hAnsi="Courier New" w:hint="default"/>
+        <w:sz w:val="20"/>
+      </w:rPr>
+    </w:lvl>
+    <w:lvl w:ilvl="2" w:tentative="1">
+      <w:start w:val="1"/>
+      <w:numFmt w:val="bullet"/>
+      <w:lvlText w:val=""/>
+      <w:lvlJc w:val="left"/>
+      <w:pPr>
+        <w:tabs>
+          <w:tab w:val="num" w:pos="2160"/>
+        </w:tabs>
+        <w:ind w:left="2160" w:hanging="360"/>
+      </w:pPr>
+      <w:rPr>
+        <w:rFonts w:ascii="Wingdings" w:hAnsi="Wingdings" w:hint="default"/>
+        <w:sz w:val="20"/>
+      </w:rPr>
+    </w:lvl>
+    <w:lvl w:ilvl="3" w:tentative="1">
+      <w:start w:val="1"/>
+      <w:numFmt w:val="bullet"/>
+      <w:lvlText w:val=""/>
+      <w:lvlJc w:val="left"/>
+      <w:pPr>
+        <w:tabs>
+          <w:tab w:val="num" w:pos="2880"/>
+        </w:tabs>
+        <w:ind w:left="2880" w:hanging="360"/>
+      </w:pPr>
+      <w:rPr>
+        <w:rFonts w:ascii="Wingdings" w:hAnsi="Wingdings" w:hint="default"/>
+        <w:sz w:val="20"/>
+      </w:rPr>
+    </w:lvl>
+    <w:lvl w:ilvl="4" w:tentative="1">
+      <w:start w:val="1"/>
+      <w:numFmt w:val="bullet"/>
+      <w:lvlText w:val=""/>
+      <w:lvlJc w:val="left"/>
+      <w:pPr>
+        <w:tabs>
+          <w:tab w:val="num" w:pos="3600"/>
+        </w:tabs>
+        <w:ind w:left="3600" w:hanging="360"/>
+      </w:pPr>
+      <w:rPr>
+        <w:rFonts w:ascii="Wingdings" w:hAnsi="Wingdings" w:hint="default"/>
+        <w:sz w:val="20"/>
+      </w:rPr>
+    </w:lvl>
+    <w:lvl w:ilvl="5" w:tentative="1">
+      <w:start w:val="1"/>
+      <w:numFmt w:val="bullet"/>
+      <w:lvlText w:val=""/>
+      <w:lvlJc w:val="left"/>
+      <w:pPr>
+        <w:tabs>
+          <w:tab w:val="num" w:pos="4320"/>
+        </w:tabs>
+        <w:ind w:left="4320" w:hanging="360"/>
+      </w:pPr>
+      <w:rPr>
+        <w:rFonts w:ascii="Wingdings" w:hAnsi="Wingdings" w:hint="default"/>
+        <w:sz w:val="20"/>
+      </w:rPr>
+    </w:lvl>
+    <w:lvl w:ilvl="6" w:tentative="1">
+      <w:start w:val="1"/>
+      <w:numFmt w:val="bullet"/>
+      <w:lvlText w:val=""/>
+      <w:lvlJc w:val="left"/>
+      <w:pPr>
+        <w:tabs>
+          <w:tab w:val="num" w:pos="5040"/>
+        </w:tabs>
+        <w:ind w:left="5040" w:hanging="360"/>
+      </w:pPr>
+      <w:rPr>
+        <w:rFonts w:ascii="Wingdings" w:hAnsi="Wingdings" w:hint="default"/>
+        <w:sz w:val="20"/>
+      </w:rPr>
+    </w:lvl>
+    <w:lvl w:ilvl="7" w:tentative="1">
+      <w:start w:val="1"/>
+      <w:numFmt w:val="bullet"/>
+      <w:lvlText w:val=""/>
+      <w:lvlJc w:val="left"/>
+      <w:pPr>
+        <w:tabs>
+          <w:tab w:val="num" w:pos="5760"/>
+        </w:tabs>
+        <w:ind w:left="5760" w:hanging="360"/>
+      </w:pPr>
+      <w:rPr>
+        <w:rFonts w:ascii="Wingdings" w:hAnsi="Wingdings" w:hint="default"/>
+        <w:sz w:val="20"/>
+      </w:rPr>
+    </w:lvl>
+    <w:lvl w:ilvl="8" w:tentative="1">
+      <w:start w:val="1"/>
+      <w:numFmt w:val="bullet"/>
+      <w:lvlText w:val=""/>
+      <w:lvlJc w:val="left"/>
+      <w:pPr>
+        <w:tabs>
+          <w:tab w:val="num" w:pos="6480"/>
+        </w:tabs>
+        <w:ind w:left="6480" w:hanging="360"/>
+      </w:pPr>
+      <w:rPr>
+        <w:rFonts w:ascii="Wingdings" w:hAnsi="Wingdings" w:hint="default"/>
+        <w:sz w:val="20"/>
+      </w:rPr>
+    </w:lvl>
+  </w:abstractNum>
+  <w:abstractNum w:abstractNumId="11" w15:restartNumberingAfterBreak="0">
     <w:nsid w:val="62257C7C"/>
     <w:multiLevelType w:val="multilevel"/>
     <w:tmpl w:val="07E8A584"/>
@@ -6346,7 +8741,7 @@
       </w:rPr>
     </w:lvl>
   </w:abstractNum>
-  <w:abstractNum w:abstractNumId="8" w15:restartNumberingAfterBreak="0">
+  <w:abstractNum w:abstractNumId="12" w15:restartNumberingAfterBreak="0">
     <w:nsid w:val="64C24147"/>
     <w:multiLevelType w:val="multilevel"/>
     <w:tmpl w:val="EC68EC3E"/>
@@ -6459,7 +8854,120 @@
       </w:pPr>
     </w:lvl>
   </w:abstractNum>
-  <w:abstractNum w:abstractNumId="9" w15:restartNumberingAfterBreak="0">
+  <w:abstractNum w:abstractNumId="13" w15:restartNumberingAfterBreak="0">
+    <w:nsid w:val="6836347C"/>
+    <w:multiLevelType w:val="multilevel"/>
+    <w:tmpl w:val="8D72C7E8"/>
+    <w:lvl w:ilvl="0">
+      <w:start w:val="1"/>
+      <w:numFmt w:val="decimal"/>
+      <w:lvlText w:val="%1."/>
+      <w:lvlJc w:val="left"/>
+      <w:pPr>
+        <w:tabs>
+          <w:tab w:val="num" w:pos="720"/>
+        </w:tabs>
+        <w:ind w:left="720" w:hanging="360"/>
+      </w:pPr>
+    </w:lvl>
+    <w:lvl w:ilvl="1" w:tentative="1">
+      <w:start w:val="1"/>
+      <w:numFmt w:val="decimal"/>
+      <w:lvlText w:val="%2."/>
+      <w:lvlJc w:val="left"/>
+      <w:pPr>
+        <w:tabs>
+          <w:tab w:val="num" w:pos="1440"/>
+        </w:tabs>
+        <w:ind w:left="1440" w:hanging="360"/>
+      </w:pPr>
+    </w:lvl>
+    <w:lvl w:ilvl="2" w:tentative="1">
+      <w:start w:val="1"/>
+      <w:numFmt w:val="decimal"/>
+      <w:lvlText w:val="%3."/>
+      <w:lvlJc w:val="left"/>
+      <w:pPr>
+        <w:tabs>
+          <w:tab w:val="num" w:pos="2160"/>
+        </w:tabs>
+        <w:ind w:left="2160" w:hanging="360"/>
+      </w:pPr>
+    </w:lvl>
+    <w:lvl w:ilvl="3" w:tentative="1">
+      <w:start w:val="1"/>
+      <w:numFmt w:val="decimal"/>
+      <w:lvlText w:val="%4."/>
+      <w:lvlJc w:val="left"/>
+      <w:pPr>
+        <w:tabs>
+          <w:tab w:val="num" w:pos="2880"/>
+        </w:tabs>
+        <w:ind w:left="2880" w:hanging="360"/>
+      </w:pPr>
+    </w:lvl>
+    <w:lvl w:ilvl="4" w:tentative="1">
+      <w:start w:val="1"/>
+      <w:numFmt w:val="decimal"/>
+      <w:lvlText w:val="%5."/>
+      <w:lvlJc w:val="left"/>
+      <w:pPr>
+        <w:tabs>
+          <w:tab w:val="num" w:pos="3600"/>
+        </w:tabs>
+        <w:ind w:left="3600" w:hanging="360"/>
+      </w:pPr>
+    </w:lvl>
+    <w:lvl w:ilvl="5" w:tentative="1">
+      <w:start w:val="1"/>
+      <w:numFmt w:val="decimal"/>
+      <w:lvlText w:val="%6."/>
+      <w:lvlJc w:val="left"/>
+      <w:pPr>
+        <w:tabs>
+          <w:tab w:val="num" w:pos="4320"/>
+        </w:tabs>
+        <w:ind w:left="4320" w:hanging="360"/>
+      </w:pPr>
+    </w:lvl>
+    <w:lvl w:ilvl="6" w:tentative="1">
+      <w:start w:val="1"/>
+      <w:numFmt w:val="decimal"/>
+      <w:lvlText w:val="%7."/>
+      <w:lvlJc w:val="left"/>
+      <w:pPr>
+        <w:tabs>
+          <w:tab w:val="num" w:pos="5040"/>
+        </w:tabs>
+        <w:ind w:left="5040" w:hanging="360"/>
+      </w:pPr>
+    </w:lvl>
+    <w:lvl w:ilvl="7" w:tentative="1">
+      <w:start w:val="1"/>
+      <w:numFmt w:val="decimal"/>
+      <w:lvlText w:val="%8."/>
+      <w:lvlJc w:val="left"/>
+      <w:pPr>
+        <w:tabs>
+          <w:tab w:val="num" w:pos="5760"/>
+        </w:tabs>
+        <w:ind w:left="5760" w:hanging="360"/>
+      </w:pPr>
+    </w:lvl>
+    <w:lvl w:ilvl="8" w:tentative="1">
+      <w:start w:val="1"/>
+      <w:numFmt w:val="decimal"/>
+      <w:lvlText w:val="%9."/>
+      <w:lvlJc w:val="left"/>
+      <w:pPr>
+        <w:tabs>
+          <w:tab w:val="num" w:pos="6480"/>
+        </w:tabs>
+        <w:ind w:left="6480" w:hanging="360"/>
+      </w:pPr>
+    </w:lvl>
+  </w:abstractNum>
+  <w:abstractNum w:abstractNumId="14" w15:restartNumberingAfterBreak="0">
     <w:nsid w:val="710110AF"/>
     <w:multiLevelType w:val="multilevel"/>
     <w:tmpl w:val="8070C0D8"/>
@@ -6608,7 +9116,7 @@
       </w:rPr>
     </w:lvl>
   </w:abstractNum>
-  <w:abstractNum w:abstractNumId="10" w15:restartNumberingAfterBreak="0">
+  <w:abstractNum w:abstractNumId="15" w15:restartNumberingAfterBreak="0">
     <w:nsid w:val="73CA4C9A"/>
     <w:multiLevelType w:val="multilevel"/>
     <w:tmpl w:val="0CCC2B82"/>
@@ -6758,37 +9266,52 @@
     </w:lvl>
   </w:abstractNum>
   <w:num w:numId="1" w16cid:durableId="634219353">
-    <w:abstractNumId w:val="7"/>
+    <w:abstractNumId w:val="11"/>
   </w:num>
   <w:num w:numId="2" w16cid:durableId="1479034535">
-    <w:abstractNumId w:val="9"/>
+    <w:abstractNumId w:val="14"/>
   </w:num>
   <w:num w:numId="3" w16cid:durableId="1843859891">
-    <w:abstractNumId w:val="4"/>
+    <w:abstractNumId w:val="5"/>
   </w:num>
   <w:num w:numId="4" w16cid:durableId="1717654049">
-    <w:abstractNumId w:val="3"/>
+    <w:abstractNumId w:val="4"/>
   </w:num>
   <w:num w:numId="5" w16cid:durableId="1200318540">
     <w:abstractNumId w:val="0"/>
   </w:num>
   <w:num w:numId="6" w16cid:durableId="1934775290">
-    <w:abstractNumId w:val="5"/>
+    <w:abstractNumId w:val="6"/>
   </w:num>
   <w:num w:numId="7" w16cid:durableId="1530953489">
+    <w:abstractNumId w:val="12"/>
+  </w:num>
+  <w:num w:numId="8" w16cid:durableId="491919040">
+    <w:abstractNumId w:val="2"/>
+  </w:num>
+  <w:num w:numId="9" w16cid:durableId="1263034602">
     <w:abstractNumId w:val="8"/>
   </w:num>
-  <w:num w:numId="8" w16cid:durableId="491919040">
+  <w:num w:numId="10" w16cid:durableId="1563641172">
+    <w:abstractNumId w:val="3"/>
+  </w:num>
+  <w:num w:numId="11" w16cid:durableId="1148672358">
+    <w:abstractNumId w:val="15"/>
+  </w:num>
+  <w:num w:numId="12" w16cid:durableId="1360816939">
+    <w:abstractNumId w:val="9"/>
+  </w:num>
+  <w:num w:numId="13" w16cid:durableId="205140923">
     <w:abstractNumId w:val="1"/>
   </w:num>
-  <w:num w:numId="9" w16cid:durableId="1263034602">
-    <w:abstractNumId w:val="6"/>
+  <w:num w:numId="14" w16cid:durableId="769160541">
+    <w:abstractNumId w:val="10"/>
   </w:num>
-  <w:num w:numId="10" w16cid:durableId="1563641172">
-    <w:abstractNumId w:val="2"/>
+  <w:num w:numId="15" w16cid:durableId="1380326904">
+    <w:abstractNumId w:val="7"/>
   </w:num>
-  <w:num w:numId="11" w16cid:durableId="1148672358">
-    <w:abstractNumId w:val="10"/>
+  <w:num w:numId="16" w16cid:durableId="1111323404">
+    <w:abstractNumId w:val="13"/>
   </w:num>
 </w:numbering>
 </file>

</xml_diff>